<commit_message>
Update the implementation documentation
</commit_message>
<xml_diff>
--- a/Documentation/Mettre en oeuvre un FS FranceConnect avec ASP.NET Core 3.1.docx
+++ b/Documentation/Mettre en oeuvre un FS FranceConnect avec ASP.NET Core 3.1.docx
@@ -86,16 +86,14 @@
         </w:rPr>
         <w:t xml:space="preserve">Juin 2016 (Révision </w:t>
       </w:r>
-      <w:proofErr w:type="gramStart"/>
       <w:r>
         <w:rPr>
           <w:rFonts w:ascii="Segoe UI" w:eastAsia="Segoe UI" w:hAnsi="Segoe UI" w:cs="Segoe UI"/>
           <w:sz w:val="18"/>
           <w:szCs w:val="18"/>
         </w:rPr>
-        <w:t>Septembre</w:t>
-      </w:r>
-      <w:proofErr w:type="gramEnd"/>
+        <w:t>Octobre</w:t>
+      </w:r>
       <w:r>
         <w:rPr>
           <w:rFonts w:ascii="Segoe UI" w:eastAsia="Segoe UI" w:hAnsi="Segoe UI" w:cs="Segoe UI"/>
@@ -134,7 +132,7 @@
           <w:sz w:val="18"/>
           <w:szCs w:val="18"/>
         </w:rPr>
-        <w:t>-0</w:t>
+        <w:t>-</w:t>
       </w:r>
       <w:r>
         <w:rPr>
@@ -142,7 +140,7 @@
           <w:sz w:val="18"/>
           <w:szCs w:val="18"/>
         </w:rPr>
-        <w:t>9</w:t>
+        <w:t>10</w:t>
       </w:r>
     </w:p>
     <w:bookmarkEnd w:id="0"/>
@@ -5370,7 +5368,19 @@
         <w:rPr>
           <w:lang w:val="fr-FR"/>
         </w:rPr>
-        <w:t>"EIdas": "&lt;niveau eIDAS souhaité : eidas1, eidas2 ou eidas3&gt;"</w:t>
+        <w:t>"EIdas</w:t>
+      </w:r>
+      <w:r>
+        <w:rPr>
+          <w:lang w:val="fr-FR"/>
+        </w:rPr>
+        <w:t>Level</w:t>
+      </w:r>
+      <w:r>
+        <w:rPr>
+          <w:lang w:val="fr-FR"/>
+        </w:rPr>
+        <w:t>": "&lt;niveau eIDAS souhaité : 1, 2 ou 3&gt;"</w:t>
       </w:r>
       <w:r>
         <w:rPr>
@@ -5382,14 +5392,16 @@
     <w:p>
       <w:pPr>
         <w:pStyle w:val="code"/>
-        <w:rPr>
-          <w:lang w:val="fr-FR"/>
-        </w:rPr>
-      </w:pPr>
-      <w:r>
-        <w:rPr>
-          <w:lang w:val="fr-FR"/>
-        </w:rPr>
+      </w:pPr>
+      <w:r>
+        <w:t xml:space="preserve">  "Scopes": [ "profile","birth","email"],</w:t>
+      </w:r>
+    </w:p>
+    <w:p>
+      <w:pPr>
+        <w:pStyle w:val="code"/>
+      </w:pPr>
+      <w:r>
         <w:t xml:space="preserve">  "DataProviders": [</w:t>
       </w:r>
     </w:p>
@@ -5401,89 +5413,456 @@
         </w:rPr>
       </w:pPr>
       <w:r>
-        <w:rPr>
-          <w:lang w:val="fr-FR"/>
-        </w:rPr>
+        <w:t xml:space="preserve">    </w:t>
+      </w:r>
+      <w:r>
+        <w:rPr>
+          <w:lang w:val="fr-FR"/>
+        </w:rPr>
+        <w:t>{</w:t>
+      </w:r>
+    </w:p>
+    <w:p>
+      <w:pPr>
+        <w:pStyle w:val="code"/>
+        <w:rPr>
+          <w:lang w:val="fr-FR"/>
+        </w:rPr>
+      </w:pPr>
+      <w:r>
+        <w:rPr>
+          <w:lang w:val="fr-FR"/>
+        </w:rPr>
+        <w:t xml:space="preserve">      "Name": "&lt;nom du fournisseur de données&gt;",</w:t>
+      </w:r>
+    </w:p>
+    <w:p>
+      <w:pPr>
+        <w:pStyle w:val="code"/>
+        <w:rPr>
+          <w:lang w:val="fr-FR"/>
+        </w:rPr>
+      </w:pPr>
+      <w:r>
+        <w:rPr>
+          <w:lang w:val="fr-FR"/>
+        </w:rPr>
+        <w:t xml:space="preserve">      "Scopes": [ "&lt;scope&gt;" ],</w:t>
+      </w:r>
+    </w:p>
+    <w:p>
+      <w:pPr>
+        <w:pStyle w:val="code"/>
+        <w:rPr>
+          <w:lang w:val="fr-FR"/>
+        </w:rPr>
+      </w:pPr>
+      <w:r>
+        <w:rPr>
+          <w:lang w:val="fr-FR"/>
+        </w:rPr>
+        <w:t xml:space="preserve">      "Endpoint": "&lt;URL d’accès aux données&gt;"</w:t>
+      </w:r>
+    </w:p>
+    <w:p>
+      <w:pPr>
+        <w:pStyle w:val="code"/>
+        <w:rPr>
+          <w:lang w:val="fr-FR"/>
+        </w:rPr>
+      </w:pPr>
+      <w:r>
+        <w:rPr>
+          <w:lang w:val="fr-FR"/>
+        </w:rPr>
+        <w:t xml:space="preserve">    }</w:t>
+      </w:r>
+    </w:p>
+    <w:p>
+      <w:pPr>
+        <w:pStyle w:val="code"/>
+        <w:rPr>
+          <w:lang w:val="fr-FR"/>
+        </w:rPr>
+      </w:pPr>
+      <w:r>
+        <w:rPr>
+          <w:lang w:val="fr-FR"/>
+        </w:rPr>
+        <w:t xml:space="preserve">  ]</w:t>
+      </w:r>
+    </w:p>
+    <w:p>
+      <w:pPr>
+        <w:pStyle w:val="code"/>
+        <w:rPr>
+          <w:lang w:val="fr-FR"/>
+        </w:rPr>
+      </w:pPr>
+      <w:r>
+        <w:rPr>
+          <w:lang w:val="fr-FR"/>
+        </w:rPr>
+        <w:t>}</w:t>
+      </w:r>
+    </w:p>
+    <w:p>
+      <w:pPr>
+        <w:pStyle w:val="code"/>
+        <w:rPr>
+          <w:lang w:val="fr-FR"/>
+        </w:rPr>
+      </w:pPr>
+    </w:p>
+    <w:p>
+      <w:pPr>
+        <w:spacing w:before="120"/>
+      </w:pPr>
+      <w:r>
+        <w:t xml:space="preserve">FranceConnect vous permet de filtrer les fournisseurs d’identité en fonction de leur niveau de sécurité : </w:t>
+      </w:r>
+      <w:proofErr w:type="spellStart"/>
+      <w:r>
+        <w:t>eIDAS</w:t>
+      </w:r>
+      <w:proofErr w:type="spellEnd"/>
+      <w:r>
+        <w:t xml:space="preserve"> 1, </w:t>
+      </w:r>
+      <w:proofErr w:type="spellStart"/>
+      <w:r>
+        <w:t>eIDAS</w:t>
+      </w:r>
+      <w:proofErr w:type="spellEnd"/>
+      <w:r>
+        <w:t xml:space="preserve"> 2 et </w:t>
+      </w:r>
+      <w:proofErr w:type="spellStart"/>
+      <w:r>
+        <w:t>eIDAS</w:t>
+      </w:r>
+      <w:proofErr w:type="spellEnd"/>
+      <w:r>
+        <w:t xml:space="preserve"> 3. Précisez le niveau </w:t>
+      </w:r>
+      <w:proofErr w:type="spellStart"/>
+      <w:r>
+        <w:t>eIDAS</w:t>
+      </w:r>
+      <w:proofErr w:type="spellEnd"/>
+      <w:r>
+        <w:t xml:space="preserve"> que vous souhaitez pour votre application dans la configuration.</w:t>
+      </w:r>
+    </w:p>
+    <w:p>
+      <w:pPr>
+        <w:pStyle w:val="Titre3"/>
+      </w:pPr>
+      <w:bookmarkStart w:id="29" w:name="_Toc82424745"/>
+      <w:r>
+        <w:t>Comprendre la classe de configuration</w:t>
+      </w:r>
+      <w:bookmarkEnd w:id="29"/>
+    </w:p>
+    <w:p>
+      <w:r>
+        <w:t xml:space="preserve">La configuration de l’application peut être convertie en objet pour être accessible depuis un contrôleur. Pour cela, créer un fichier de classe </w:t>
+      </w:r>
+      <w:proofErr w:type="spellStart"/>
+      <w:r>
+        <w:rPr>
+          <w:rStyle w:val="Accentuationlgre"/>
+        </w:rPr>
+        <w:t>Configuration.cs</w:t>
+      </w:r>
+      <w:proofErr w:type="spellEnd"/>
+      <w:r>
+        <w:t xml:space="preserve"> à la racine du projet :</w:t>
+      </w:r>
+    </w:p>
+    <w:p>
+      <w:pPr>
+        <w:pStyle w:val="code"/>
+        <w:rPr>
+          <w:lang w:val="fr-FR"/>
+        </w:rPr>
+      </w:pPr>
+    </w:p>
+    <w:p>
+      <w:pPr>
+        <w:pStyle w:val="code"/>
+      </w:pPr>
+      <w:r>
+        <w:t>namespace WebApp_Service_Provider_DotNet</w:t>
+      </w:r>
+    </w:p>
+    <w:p>
+      <w:pPr>
+        <w:pStyle w:val="code"/>
+      </w:pPr>
+      <w:r>
+        <w:t>{</w:t>
+      </w:r>
+    </w:p>
+    <w:p>
+      <w:pPr>
+        <w:pStyle w:val="code"/>
+      </w:pPr>
+      <w:r>
+        <w:t xml:space="preserve">    public class FranceConnectConfiguration</w:t>
+      </w:r>
+    </w:p>
+    <w:p>
+      <w:pPr>
+        <w:pStyle w:val="code"/>
+      </w:pPr>
+      <w:r>
         <w:t xml:space="preserve">    {</w:t>
       </w:r>
     </w:p>
     <w:p>
       <w:pPr>
         <w:pStyle w:val="code"/>
-        <w:rPr>
-          <w:lang w:val="fr-FR"/>
-        </w:rPr>
-      </w:pPr>
-      <w:r>
-        <w:rPr>
-          <w:lang w:val="fr-FR"/>
-        </w:rPr>
-        <w:t xml:space="preserve">      "Name": "&lt;nom du fournisseur de données&gt;",</w:t>
-      </w:r>
-    </w:p>
-    <w:p>
-      <w:pPr>
-        <w:pStyle w:val="code"/>
-        <w:rPr>
-          <w:lang w:val="fr-FR"/>
-        </w:rPr>
-      </w:pPr>
-      <w:r>
-        <w:rPr>
-          <w:lang w:val="fr-FR"/>
-        </w:rPr>
-        <w:t xml:space="preserve">      "Scopes": [ "&lt;scope&gt;" ],</w:t>
-      </w:r>
-    </w:p>
-    <w:p>
-      <w:pPr>
-        <w:pStyle w:val="code"/>
-        <w:rPr>
-          <w:lang w:val="fr-FR"/>
-        </w:rPr>
-      </w:pPr>
-      <w:r>
-        <w:rPr>
-          <w:lang w:val="fr-FR"/>
-        </w:rPr>
-        <w:t xml:space="preserve">      "Endpoint": "&lt;URL d’accès aux données&gt;"</w:t>
-      </w:r>
-    </w:p>
-    <w:p>
-      <w:pPr>
-        <w:pStyle w:val="code"/>
-        <w:rPr>
-          <w:lang w:val="fr-FR"/>
-        </w:rPr>
-      </w:pPr>
-      <w:r>
-        <w:rPr>
-          <w:lang w:val="fr-FR"/>
-        </w:rPr>
+      </w:pPr>
+      <w:r>
+        <w:t xml:space="preserve">        public string ClientId { get; set; }</w:t>
+      </w:r>
+    </w:p>
+    <w:p>
+      <w:pPr>
+        <w:pStyle w:val="code"/>
+      </w:pPr>
+      <w:r>
+        <w:t xml:space="preserve">        public const string ProviderScheme = "oidc_FranceConnect";</w:t>
+      </w:r>
+    </w:p>
+    <w:p>
+      <w:pPr>
+        <w:pStyle w:val="code"/>
+      </w:pPr>
+      <w:r>
+        <w:t xml:space="preserve">        public const string ProviderDisplayName = "FranceConnect";</w:t>
+      </w:r>
+    </w:p>
+    <w:p>
+      <w:pPr>
+        <w:pStyle w:val="code"/>
+      </w:pPr>
+      <w:r>
+        <w:t xml:space="preserve">        </w:t>
+      </w:r>
+      <w:r>
+        <w:t xml:space="preserve">public string ClientSecret { get; set; </w:t>
+      </w:r>
+    </w:p>
+    <w:p>
+      <w:pPr>
+        <w:pStyle w:val="code"/>
+      </w:pPr>
+      <w:r>
+        <w:t xml:space="preserve">        public string CallbackPath { get; set; }</w:t>
+      </w:r>
+    </w:p>
+    <w:p>
+      <w:pPr>
+        <w:pStyle w:val="code"/>
+      </w:pPr>
+      <w:r>
+        <w:t xml:space="preserve">        public string SignedOutCallbackPath { get; set; }</w:t>
+      </w:r>
+    </w:p>
+    <w:p>
+      <w:pPr>
+        <w:pStyle w:val="code"/>
+      </w:pPr>
+      <w:r>
+        <w:t xml:space="preserve">        public string DataCallbackPath { get; set; }</w:t>
+      </w:r>
+    </w:p>
+    <w:p>
+      <w:pPr>
+        <w:pStyle w:val="code"/>
+      </w:pPr>
+      <w:r>
+        <w:t xml:space="preserve">        public string Issuer { get; set; }</w:t>
+      </w:r>
+    </w:p>
+    <w:p>
+      <w:pPr>
+        <w:pStyle w:val="code"/>
+      </w:pPr>
+      <w:r>
+        <w:lastRenderedPageBreak/>
+        <w:t xml:space="preserve">        public string AuthorizationEndpoint { get; set; }</w:t>
+      </w:r>
+    </w:p>
+    <w:p>
+      <w:pPr>
+        <w:pStyle w:val="code"/>
+      </w:pPr>
+      <w:r>
+        <w:t xml:space="preserve">        public string TokenEndpoint { get; set; }</w:t>
+      </w:r>
+    </w:p>
+    <w:p>
+      <w:pPr>
+        <w:pStyle w:val="code"/>
+      </w:pPr>
+      <w:r>
+        <w:t xml:space="preserve">        public string UserInfoEndpoint { get; set; }</w:t>
+      </w:r>
+    </w:p>
+    <w:p>
+      <w:pPr>
+        <w:pStyle w:val="code"/>
+      </w:pPr>
+      <w:r>
+        <w:t xml:space="preserve">        public string EndSessionEndpoint { get; set; }</w:t>
+      </w:r>
+    </w:p>
+    <w:p>
+      <w:pPr>
+        <w:pStyle w:val="code"/>
+      </w:pPr>
+      <w:r>
+        <w:t xml:space="preserve">        private int _EIdasLevel;</w:t>
+      </w:r>
+    </w:p>
+    <w:p>
+      <w:pPr>
+        <w:pStyle w:val="code"/>
+      </w:pPr>
+      <w:r>
+        <w:t xml:space="preserve">        public int EIdasLevel</w:t>
+      </w:r>
+    </w:p>
+    <w:p>
+      <w:pPr>
+        <w:pStyle w:val="code"/>
+      </w:pPr>
+      <w:r>
+        <w:t xml:space="preserve">        {</w:t>
+      </w:r>
+    </w:p>
+    <w:p>
+      <w:pPr>
+        <w:pStyle w:val="code"/>
+      </w:pPr>
+      <w:r>
+        <w:t xml:space="preserve">            get =&gt; _EIdasLevel;</w:t>
+      </w:r>
+    </w:p>
+    <w:p>
+      <w:pPr>
+        <w:pStyle w:val="code"/>
+      </w:pPr>
+    </w:p>
+    <w:p>
+      <w:pPr>
+        <w:pStyle w:val="code"/>
+      </w:pPr>
+      <w:r>
+        <w:t xml:space="preserve">            //Valid if between 1 &amp; 3, invalid (set to 1 instead) otherwise</w:t>
+      </w:r>
+    </w:p>
+    <w:p>
+      <w:pPr>
+        <w:pStyle w:val="code"/>
+      </w:pPr>
+      <w:r>
+        <w:t xml:space="preserve">            set =&gt; _EIdasLevel = value &gt; 0 &amp;&amp; value &lt; 4 ? value : 1;</w:t>
+      </w:r>
+    </w:p>
+    <w:p>
+      <w:pPr>
+        <w:pStyle w:val="code"/>
+      </w:pPr>
+      <w:r>
+        <w:t xml:space="preserve">        }</w:t>
+      </w:r>
+    </w:p>
+    <w:p>
+      <w:pPr>
+        <w:pStyle w:val="code"/>
+      </w:pPr>
+      <w:r>
+        <w:t xml:space="preserve">        public List&lt;string&gt; Scopes { get; set; }</w:t>
+      </w:r>
+    </w:p>
+    <w:p>
+      <w:pPr>
+        <w:pStyle w:val="code"/>
+      </w:pPr>
+      <w:r>
+        <w:t xml:space="preserve">        public List&lt;DataProvider&gt; DataProviders { get; set; }</w:t>
+      </w:r>
+    </w:p>
+    <w:p>
+      <w:pPr>
+        <w:pStyle w:val="code"/>
+      </w:pPr>
+      <w:r>
         <w:t xml:space="preserve">    }</w:t>
       </w:r>
     </w:p>
     <w:p>
       <w:pPr>
         <w:pStyle w:val="code"/>
-        <w:rPr>
-          <w:lang w:val="fr-FR"/>
-        </w:rPr>
-      </w:pPr>
-      <w:r>
-        <w:rPr>
-          <w:lang w:val="fr-FR"/>
-        </w:rPr>
-        <w:t xml:space="preserve">  ]</w:t>
-      </w:r>
-    </w:p>
-    <w:p>
-      <w:pPr>
-        <w:pStyle w:val="code"/>
-        <w:rPr>
-          <w:lang w:val="fr-FR"/>
-        </w:rPr>
-      </w:pPr>
+      </w:pPr>
+      <w:r>
+        <w:t xml:space="preserve">    </w:t>
+      </w:r>
+    </w:p>
+    <w:p>
+      <w:pPr>
+        <w:pStyle w:val="code"/>
+      </w:pPr>
+      <w:r>
+        <w:t xml:space="preserve">    public class DataProvider</w:t>
+      </w:r>
+    </w:p>
+    <w:p>
+      <w:pPr>
+        <w:pStyle w:val="code"/>
+      </w:pPr>
+      <w:r>
+        <w:t xml:space="preserve">    {</w:t>
+      </w:r>
+    </w:p>
+    <w:p>
+      <w:pPr>
+        <w:pStyle w:val="code"/>
+      </w:pPr>
+      <w:r>
+        <w:t xml:space="preserve">        public string Name { get; set; }</w:t>
+      </w:r>
+    </w:p>
+    <w:p>
+      <w:pPr>
+        <w:pStyle w:val="code"/>
+      </w:pPr>
+      <w:r>
+        <w:t xml:space="preserve">        public List&lt;string&gt; Scopes { get; set; }</w:t>
+      </w:r>
+    </w:p>
+    <w:p>
+      <w:pPr>
+        <w:pStyle w:val="code"/>
+      </w:pPr>
+      <w:r>
+        <w:t xml:space="preserve">        public string Endpoint { get; set; }</w:t>
+      </w:r>
+    </w:p>
+    <w:p>
+      <w:pPr>
+        <w:pStyle w:val="code"/>
+        <w:rPr>
+          <w:lang w:val="fr-FR"/>
+        </w:rPr>
+      </w:pPr>
+      <w:r>
+        <w:t xml:space="preserve">    </w:t>
+      </w:r>
       <w:r>
         <w:rPr>
           <w:lang w:val="fr-FR"/>
@@ -5498,321 +5877,6 @@
           <w:lang w:val="fr-FR"/>
         </w:rPr>
       </w:pPr>
-    </w:p>
-    <w:p>
-      <w:pPr>
-        <w:spacing w:before="120"/>
-      </w:pPr>
-      <w:r>
-        <w:t xml:space="preserve">FranceConnect vous permet de filtrer les fournisseurs d’identité en fonction de leur niveau de sécurité : </w:t>
-      </w:r>
-      <w:proofErr w:type="spellStart"/>
-      <w:r>
-        <w:t>eIDAS</w:t>
-      </w:r>
-      <w:proofErr w:type="spellEnd"/>
-      <w:r>
-        <w:t xml:space="preserve"> 1, </w:t>
-      </w:r>
-      <w:proofErr w:type="spellStart"/>
-      <w:r>
-        <w:t>eIDAS</w:t>
-      </w:r>
-      <w:proofErr w:type="spellEnd"/>
-      <w:r>
-        <w:t xml:space="preserve"> 2 et </w:t>
-      </w:r>
-      <w:proofErr w:type="spellStart"/>
-      <w:r>
-        <w:t>eIDAS</w:t>
-      </w:r>
-      <w:proofErr w:type="spellEnd"/>
-      <w:r>
-        <w:t xml:space="preserve"> 3. Précisez le niveau </w:t>
-      </w:r>
-      <w:proofErr w:type="spellStart"/>
-      <w:r>
-        <w:t>eIDAS</w:t>
-      </w:r>
-      <w:proofErr w:type="spellEnd"/>
-      <w:r>
-        <w:t xml:space="preserve"> que vous souhaitez pour votre application dans la configuration.</w:t>
-      </w:r>
-    </w:p>
-    <w:p>
-      <w:pPr>
-        <w:pStyle w:val="Titre3"/>
-      </w:pPr>
-      <w:bookmarkStart w:id="29" w:name="_Toc82424745"/>
-      <w:r>
-        <w:t>Comprendre la classe de configuration</w:t>
-      </w:r>
-      <w:bookmarkEnd w:id="29"/>
-    </w:p>
-    <w:p>
-      <w:r>
-        <w:t xml:space="preserve">La configuration de l’application peut être convertie en objet pour être accessible depuis un contrôleur. Pour cela, créer un fichier de classe </w:t>
-      </w:r>
-      <w:proofErr w:type="spellStart"/>
-      <w:r>
-        <w:rPr>
-          <w:rStyle w:val="Accentuationlgre"/>
-        </w:rPr>
-        <w:t>Configuration.cs</w:t>
-      </w:r>
-      <w:proofErr w:type="spellEnd"/>
-      <w:r>
-        <w:t xml:space="preserve"> à la racine du projet :</w:t>
-      </w:r>
-    </w:p>
-    <w:p>
-      <w:pPr>
-        <w:pStyle w:val="code"/>
-        <w:rPr>
-          <w:lang w:val="fr-FR"/>
-        </w:rPr>
-      </w:pPr>
-    </w:p>
-    <w:p>
-      <w:pPr>
-        <w:pStyle w:val="code"/>
-      </w:pPr>
-      <w:r>
-        <w:t>namespace WebApp_Service_Provider_DotNet</w:t>
-      </w:r>
-    </w:p>
-    <w:p>
-      <w:pPr>
-        <w:pStyle w:val="code"/>
-      </w:pPr>
-      <w:r>
-        <w:t>{</w:t>
-      </w:r>
-    </w:p>
-    <w:p>
-      <w:pPr>
-        <w:pStyle w:val="code"/>
-      </w:pPr>
-      <w:r>
-        <w:t xml:space="preserve">    public class Scheme</w:t>
-      </w:r>
-    </w:p>
-    <w:p>
-      <w:pPr>
-        <w:pStyle w:val="code"/>
-      </w:pPr>
-      <w:r>
-        <w:t xml:space="preserve">    {</w:t>
-      </w:r>
-    </w:p>
-    <w:p>
-      <w:pPr>
-        <w:pStyle w:val="code"/>
-      </w:pPr>
-      <w:r>
-        <w:t xml:space="preserve">        public const string FranceConnectDisplayName = "FranceConnect";</w:t>
-      </w:r>
-    </w:p>
-    <w:p>
-      <w:pPr>
-        <w:pStyle w:val="code"/>
-      </w:pPr>
-      <w:r>
-        <w:t xml:space="preserve">        public const string FranceConnect = "oidc_FranceConnect";</w:t>
-      </w:r>
-    </w:p>
-    <w:p>
-      <w:pPr>
-        <w:pStyle w:val="code"/>
-      </w:pPr>
-      <w:r>
-        <w:t xml:space="preserve">    }</w:t>
-      </w:r>
-    </w:p>
-    <w:p>
-      <w:pPr>
-        <w:pStyle w:val="code"/>
-      </w:pPr>
-    </w:p>
-    <w:p>
-      <w:pPr>
-        <w:pStyle w:val="code"/>
-      </w:pPr>
-      <w:r>
-        <w:t xml:space="preserve">    public class FranceConnectConfiguration</w:t>
-      </w:r>
-    </w:p>
-    <w:p>
-      <w:pPr>
-        <w:pStyle w:val="code"/>
-      </w:pPr>
-      <w:r>
-        <w:t xml:space="preserve">    {</w:t>
-      </w:r>
-    </w:p>
-    <w:p>
-      <w:pPr>
-        <w:pStyle w:val="code"/>
-      </w:pPr>
-      <w:r>
-        <w:t xml:space="preserve">        public string ClientId { get; set; }</w:t>
-      </w:r>
-    </w:p>
-    <w:p>
-      <w:pPr>
-        <w:pStyle w:val="code"/>
-      </w:pPr>
-      <w:r>
-        <w:t xml:space="preserve">        public string ClientSecret { get; set; </w:t>
-      </w:r>
-    </w:p>
-    <w:p>
-      <w:pPr>
-        <w:pStyle w:val="code"/>
-      </w:pPr>
-      <w:r>
-        <w:t xml:space="preserve">        public string CallbackPath { get; set; }</w:t>
-      </w:r>
-    </w:p>
-    <w:p>
-      <w:pPr>
-        <w:pStyle w:val="code"/>
-      </w:pPr>
-      <w:r>
-        <w:lastRenderedPageBreak/>
-        <w:t xml:space="preserve">        public string SignedOutCallbackPath { get; set; }</w:t>
-      </w:r>
-    </w:p>
-    <w:p>
-      <w:pPr>
-        <w:pStyle w:val="code"/>
-      </w:pPr>
-      <w:r>
-        <w:t xml:space="preserve">        public string DataCallbackPath { get; set; }</w:t>
-      </w:r>
-    </w:p>
-    <w:p>
-      <w:pPr>
-        <w:pStyle w:val="code"/>
-      </w:pPr>
-      <w:r>
-        <w:t xml:space="preserve">        public string Issuer { get; set; }</w:t>
-      </w:r>
-    </w:p>
-    <w:p>
-      <w:pPr>
-        <w:pStyle w:val="code"/>
-      </w:pPr>
-      <w:r>
-        <w:t xml:space="preserve">        public string AuthorizationEndpoint { get; set; }</w:t>
-      </w:r>
-    </w:p>
-    <w:p>
-      <w:pPr>
-        <w:pStyle w:val="code"/>
-      </w:pPr>
-      <w:r>
-        <w:t xml:space="preserve">        public string TokenEndpoint { get; set; }</w:t>
-      </w:r>
-    </w:p>
-    <w:p>
-      <w:pPr>
-        <w:pStyle w:val="code"/>
-      </w:pPr>
-      <w:r>
-        <w:t xml:space="preserve">        public string UserInfoEndpoint { get; set; }</w:t>
-      </w:r>
-    </w:p>
-    <w:p>
-      <w:pPr>
-        <w:pStyle w:val="code"/>
-      </w:pPr>
-      <w:r>
-        <w:t xml:space="preserve">        public string EndSessionEndpoint { get; set; }</w:t>
-      </w:r>
-    </w:p>
-    <w:p>
-      <w:pPr>
-        <w:pStyle w:val="code"/>
-      </w:pPr>
-      <w:r>
-        <w:t xml:space="preserve">        public string EIdas { get; set; }</w:t>
-      </w:r>
-    </w:p>
-    <w:p>
-      <w:pPr>
-        <w:pStyle w:val="code"/>
-      </w:pPr>
-      <w:r>
-        <w:t xml:space="preserve">        public List&lt;DataProvider&gt; DataProviders { get; set; }</w:t>
-      </w:r>
-    </w:p>
-    <w:p>
-      <w:pPr>
-        <w:pStyle w:val="code"/>
-      </w:pPr>
-      <w:r>
-        <w:t xml:space="preserve">    }</w:t>
-      </w:r>
-    </w:p>
-    <w:p>
-      <w:pPr>
-        <w:pStyle w:val="code"/>
-      </w:pPr>
-      <w:r>
-        <w:t xml:space="preserve">    </w:t>
-      </w:r>
-    </w:p>
-    <w:p>
-      <w:pPr>
-        <w:pStyle w:val="code"/>
-      </w:pPr>
-      <w:r>
-        <w:t xml:space="preserve">    public class DataProvider</w:t>
-      </w:r>
-    </w:p>
-    <w:p>
-      <w:pPr>
-        <w:pStyle w:val="code"/>
-      </w:pPr>
-      <w:r>
-        <w:t xml:space="preserve">    {</w:t>
-      </w:r>
-    </w:p>
-    <w:p>
-      <w:pPr>
-        <w:pStyle w:val="code"/>
-      </w:pPr>
-      <w:r>
-        <w:t xml:space="preserve">        public string Name { get; set; }</w:t>
-      </w:r>
-    </w:p>
-    <w:p>
-      <w:pPr>
-        <w:pStyle w:val="code"/>
-      </w:pPr>
-      <w:r>
-        <w:t xml:space="preserve">        public List&lt;string&gt; Scopes { get; set; }</w:t>
-      </w:r>
-    </w:p>
-    <w:p>
-      <w:pPr>
-        <w:pStyle w:val="code"/>
-      </w:pPr>
-      <w:r>
-        <w:t xml:space="preserve">        public string Endpoint { get; set; }</w:t>
-      </w:r>
-    </w:p>
-    <w:p>
-      <w:pPr>
-        <w:pStyle w:val="code"/>
-        <w:rPr>
-          <w:lang w:val="fr-FR"/>
-        </w:rPr>
-      </w:pPr>
-      <w:r>
-        <w:t xml:space="preserve">    </w:t>
-      </w:r>
       <w:r>
         <w:rPr>
           <w:lang w:val="fr-FR"/>
@@ -5827,37 +5891,6 @@
           <w:lang w:val="fr-FR"/>
         </w:rPr>
       </w:pPr>
-      <w:r>
-        <w:rPr>
-          <w:lang w:val="fr-FR"/>
-        </w:rPr>
-        <w:t>}</w:t>
-      </w:r>
-    </w:p>
-    <w:p>
-      <w:pPr>
-        <w:pStyle w:val="code"/>
-        <w:rPr>
-          <w:lang w:val="fr-FR"/>
-        </w:rPr>
-      </w:pPr>
-    </w:p>
-    <w:p>
-      <w:pPr>
-        <w:spacing w:before="120"/>
-      </w:pPr>
-      <w:r>
-        <w:t xml:space="preserve">La classe </w:t>
-      </w:r>
-      <w:r>
-        <w:rPr>
-          <w:rStyle w:val="Accentuationlgre"/>
-        </w:rPr>
-        <w:t>Scheme</w:t>
-      </w:r>
-      <w:r>
-        <w:t xml:space="preserve"> vous permettra d’identifier plus facilement les différents middlewares.</w:t>
-      </w:r>
     </w:p>
     <w:p>
       <w:r>
@@ -6139,6 +6172,7 @@
         <w:rPr>
           <w:lang w:val="fr-FR"/>
         </w:rPr>
+        <w:lastRenderedPageBreak/>
         <w:t>{</w:t>
       </w:r>
     </w:p>
@@ -6185,7 +6219,6 @@
         <w:rPr>
           <w:lang w:val="fr-FR"/>
         </w:rPr>
-        <w:lastRenderedPageBreak/>
         <w:t>}</w:t>
       </w:r>
     </w:p>
@@ -6273,18 +6306,9 @@
           <w:b w:val="0"/>
           <w:lang w:val="fr-FR"/>
         </w:rPr>
-        <w:t xml:space="preserve">depuis le dossier source de votre projet (contenant le </w:t>
-      </w:r>
-      <w:proofErr w:type="gramStart"/>
-      <w:r>
-        <w:rPr>
-          <w:b w:val="0"/>
-          <w:lang w:val="fr-FR"/>
-        </w:rPr>
-        <w:t>fichier  .</w:t>
+        <w:t>depuis le dossier source de votre projet (contenant le fichier  .</w:t>
       </w:r>
       <w:proofErr w:type="spellStart"/>
-      <w:proofErr w:type="gramEnd"/>
       <w:r>
         <w:rPr>
           <w:b w:val="0"/>
@@ -6693,15 +6717,7 @@
         <w:t xml:space="preserve">contenant les champs que vous souhaitez sauvegarder pour un utilisateur. </w:t>
       </w:r>
       <w:r>
-        <w:t xml:space="preserve">Notez que la propriété </w:t>
-      </w:r>
-      <w:proofErr w:type="gramStart"/>
-      <w:r>
-        <w:t>Email</w:t>
-      </w:r>
-      <w:proofErr w:type="gramEnd"/>
-      <w:r>
-        <w:t xml:space="preserve"> est déjà héritée de la classe </w:t>
+        <w:t xml:space="preserve">Notez que la propriété Email est déjà héritée de la classe </w:t>
       </w:r>
       <w:proofErr w:type="spellStart"/>
       <w:r>
@@ -6749,7 +6765,13 @@
         <w:pStyle w:val="code"/>
       </w:pPr>
       <w:r>
-        <w:t xml:space="preserve">    public DateTimeOffset Birthdate { get; set; }</w:t>
+        <w:t xml:space="preserve">    public DateTimeOffset</w:t>
+      </w:r>
+      <w:r>
+        <w:t>?</w:t>
+      </w:r>
+      <w:r>
+        <w:t xml:space="preserve"> Birthdate { get; set; }</w:t>
       </w:r>
     </w:p>
     <w:p>
@@ -6773,7 +6795,13 @@
         <w:pStyle w:val="code"/>
       </w:pPr>
       <w:r>
-        <w:t xml:space="preserve">    public string PreferredUsername { get; set; }</w:t>
+        <w:t xml:space="preserve">    public string Preferred</w:t>
+      </w:r>
+      <w:r>
+        <w:t>N</w:t>
+      </w:r>
+      <w:r>
+        <w:t>ame { get; set; }</w:t>
       </w:r>
     </w:p>
     <w:p>
@@ -6957,13 +6985,8 @@
           <w:lang w:eastAsia="en-US"/>
         </w:rPr>
       </w:pPr>
-      <w:proofErr w:type="gramStart"/>
-      <w:r>
-        <w:t>Installez le</w:t>
-      </w:r>
-      <w:proofErr w:type="gramEnd"/>
-      <w:r>
-        <w:t xml:space="preserve"> package </w:t>
+      <w:r>
+        <w:t xml:space="preserve">Installez le package </w:t>
       </w:r>
       <w:proofErr w:type="spellStart"/>
       <w:r>
@@ -7591,16 +7614,11 @@
       <w:pPr>
         <w:spacing w:before="120"/>
       </w:pPr>
-      <w:proofErr w:type="gramStart"/>
       <w:r>
         <w:t>I</w:t>
       </w:r>
       <w:r>
-        <w:t>nstallez le</w:t>
-      </w:r>
-      <w:proofErr w:type="gramEnd"/>
-      <w:r>
-        <w:t xml:space="preserve"> package </w:t>
+        <w:t xml:space="preserve">nstallez le package </w:t>
       </w:r>
       <w:proofErr w:type="spellStart"/>
       <w:r>
@@ -7949,147 +7967,193 @@
         <w:rPr>
           <w:b/>
           <w:bCs/>
-          <w:lang w:val="fr-FR"/>
         </w:rPr>
       </w:pPr>
       <w:r>
         <w:rPr>
           <w:b/>
           <w:bCs/>
-          <w:lang w:val="fr-FR"/>
-        </w:rPr>
-        <w:t xml:space="preserve">       .AddOpenIdConnect(Scheme.FranceConnect, Scheme.FranceConnectDisplayName, options =&gt; ConfigureFranceConnect(options, franceConnectConfig.Get&lt;FranceConnectConfiguration&gt;()));</w:t>
-      </w:r>
-    </w:p>
-    <w:p>
-      <w:pPr>
-        <w:pStyle w:val="code"/>
+        </w:rPr>
+        <w:t xml:space="preserve">       .AddOpenIdConnect(</w:t>
+      </w:r>
+      <w:r>
         <w:rPr>
           <w:b/>
           <w:bCs/>
-          <w:lang w:val="fr-FR"/>
-        </w:rPr>
-      </w:pPr>
-    </w:p>
-    <w:p>
-      <w:pPr>
-        <w:pStyle w:val="code"/>
+        </w:rPr>
+        <w:t>FranceConnectConfiguration.ProviderScheme</w:t>
+      </w:r>
+      <w:r>
         <w:rPr>
           <w:b/>
           <w:bCs/>
         </w:rPr>
-      </w:pPr>
+        <w:t xml:space="preserve">, </w:t>
+      </w:r>
       <w:r>
         <w:rPr>
           <w:b/>
           <w:bCs/>
         </w:rPr>
-        <w:t>// Since updates to SameSite cookie policies, this must be used for the authentication cookies to avoid a</w:t>
+        <w:t>FranceConnectConfiguration.Provider</w:t>
       </w:r>
       <w:r>
         <w:rPr>
           <w:b/>
           <w:bCs/>
         </w:rPr>
-        <w:t xml:space="preserve"> c</w:t>
-      </w:r>
-      <w:r>
+        <w:t>DisplayName, options =&gt; ConfigureFranceConnect(options, franceConnectConfig.Get&lt;FranceConnectConfiguration&gt;()));</w:t>
+      </w:r>
+    </w:p>
+    <w:p>
+      <w:pPr>
+        <w:pStyle w:val="code"/>
         <w:rPr>
           <w:b/>
           <w:bCs/>
         </w:rPr>
-        <w:t xml:space="preserve">orrelation error </w:t>
-      </w:r>
-      <w:r>
+      </w:pPr>
+    </w:p>
+    <w:p>
+      <w:pPr>
+        <w:pStyle w:val="code"/>
         <w:rPr>
           <w:b/>
           <w:bCs/>
         </w:rPr>
-        <w:t xml:space="preserve">when running </w:t>
-      </w:r>
+      </w:pPr>
       <w:r>
         <w:rPr>
           <w:b/>
           <w:bCs/>
         </w:rPr>
-        <w:t>without HTTPS</w:t>
-      </w:r>
-    </w:p>
-    <w:p>
-      <w:pPr>
-        <w:pStyle w:val="code"/>
+        <w:t>// Since updates to SameSite cookie policies, this must be used for the authentication cookies to avoid a</w:t>
+      </w:r>
+      <w:r>
         <w:rPr>
           <w:b/>
           <w:bCs/>
         </w:rPr>
-      </w:pPr>
+        <w:t xml:space="preserve"> c</w:t>
+      </w:r>
       <w:r>
         <w:rPr>
           <w:b/>
           <w:bCs/>
         </w:rPr>
-        <w:t>services.Configure&lt;CookiePolicyOptions&gt;(</w:t>
-      </w:r>
-    </w:p>
-    <w:p>
-      <w:pPr>
-        <w:pStyle w:val="code"/>
+        <w:t xml:space="preserve">orrelation error </w:t>
+      </w:r>
+      <w:r>
         <w:rPr>
           <w:b/>
           <w:bCs/>
         </w:rPr>
-      </w:pPr>
+        <w:t xml:space="preserve">when running </w:t>
+      </w:r>
       <w:r>
         <w:rPr>
           <w:b/>
           <w:bCs/>
         </w:rPr>
-        <w:t>options =&gt;</w:t>
-      </w:r>
-      <w:r>
+        <w:t>without HTTPS</w:t>
+      </w:r>
+    </w:p>
+    <w:p>
+      <w:pPr>
+        <w:pStyle w:val="code"/>
         <w:rPr>
           <w:b/>
           <w:bCs/>
         </w:rPr>
-        <w:t xml:space="preserve"> </w:t>
-      </w:r>
-    </w:p>
-    <w:p>
-      <w:pPr>
-        <w:pStyle w:val="code"/>
+      </w:pPr>
+      <w:r>
         <w:rPr>
           <w:b/>
           <w:bCs/>
         </w:rPr>
-      </w:pPr>
-      <w:r>
+        <w:t>services.Configure&lt;CookiePolicyOptions&gt;(</w:t>
+      </w:r>
+    </w:p>
+    <w:p>
+      <w:pPr>
+        <w:pStyle w:val="code"/>
         <w:rPr>
           <w:b/>
           <w:bCs/>
         </w:rPr>
-        <w:t>{</w:t>
-      </w:r>
-    </w:p>
-    <w:p>
-      <w:pPr>
-        <w:pStyle w:val="code"/>
+      </w:pPr>
+      <w:r>
         <w:rPr>
           <w:b/>
           <w:bCs/>
         </w:rPr>
-      </w:pPr>
+        <w:t xml:space="preserve">         </w:t>
+      </w:r>
       <w:r>
         <w:rPr>
           <w:b/>
           <w:bCs/>
         </w:rPr>
-        <w:t xml:space="preserve">    </w:t>
+        <w:t>options =&gt;</w:t>
       </w:r>
       <w:r>
         <w:rPr>
           <w:b/>
           <w:bCs/>
         </w:rPr>
+        <w:t xml:space="preserve"> </w:t>
+      </w:r>
+    </w:p>
+    <w:p>
+      <w:pPr>
+        <w:pStyle w:val="code"/>
+        <w:rPr>
+          <w:b/>
+          <w:bCs/>
+        </w:rPr>
+      </w:pPr>
+      <w:r>
+        <w:rPr>
+          <w:b/>
+          <w:bCs/>
+        </w:rPr>
+        <w:t xml:space="preserve">       </w:t>
+      </w:r>
+      <w:r>
+        <w:rPr>
+          <w:b/>
+          <w:bCs/>
+        </w:rPr>
+        <w:t>{</w:t>
+      </w:r>
+    </w:p>
+    <w:p>
+      <w:pPr>
+        <w:pStyle w:val="code"/>
+        <w:rPr>
+          <w:b/>
+          <w:bCs/>
+        </w:rPr>
+      </w:pPr>
+      <w:r>
+        <w:rPr>
+          <w:b/>
+          <w:bCs/>
+        </w:rPr>
+        <w:t xml:space="preserve">    </w:t>
+      </w:r>
+      <w:r>
+        <w:rPr>
+          <w:b/>
+          <w:bCs/>
+        </w:rPr>
+        <w:tab/>
+      </w:r>
+      <w:r>
+        <w:rPr>
+          <w:b/>
+          <w:bCs/>
+        </w:rPr>
         <w:t>options.MinimumSameSitePolicy = SameSiteMode.Lax;</w:t>
       </w:r>
     </w:p>
@@ -8100,6 +8164,14 @@
           <w:lang w:val="fr-FR"/>
         </w:rPr>
       </w:pPr>
+      <w:r>
+        <w:rPr>
+          <w:b/>
+          <w:bCs/>
+          <w:lang w:val="fr-FR"/>
+        </w:rPr>
+        <w:t xml:space="preserve">       </w:t>
+      </w:r>
       <w:r>
         <w:rPr>
           <w:b/>
@@ -8333,21 +8405,143 @@
           <w:color w:val="008000"/>
           <w:lang w:val="en-US"/>
         </w:rPr>
-        <w:t>//</w:t>
+        <w:t>/</w:t>
+      </w:r>
+      <w:r>
+        <w:rPr>
+          <w:lang w:val="en-US"/>
+        </w:rPr>
+        <w:t xml:space="preserve"> </w:t>
       </w:r>
       <w:r>
         <w:rPr>
           <w:color w:val="008000"/>
           <w:lang w:val="en-US"/>
         </w:rPr>
-        <w:t xml:space="preserve"> </w:t>
-      </w:r>
-      <w:r>
+        <w:t>/ This is true by default on .NET Core 3.1, and enables the PKCE mechanism which is not supported by FC.</w:t>
+      </w:r>
+    </w:p>
+    <w:p>
+      <w:pPr>
+        <w:pStyle w:val="Code0"/>
+        <w:ind w:right="-41"/>
+        <w:rPr>
+          <w:lang w:val="en-US"/>
+        </w:rPr>
+      </w:pPr>
+    </w:p>
+    <w:p>
+      <w:pPr>
+        <w:pStyle w:val="Code0"/>
+        <w:ind w:right="-41" w:firstLine="720"/>
         <w:rPr>
           <w:color w:val="008000"/>
           <w:lang w:val="en-US"/>
         </w:rPr>
-        <w:t>This is true by default on .NET Core 3.1, and enables the PKCE mechanism which sends additional parameters such as "code_challenge" in the requests to FC.</w:t>
+      </w:pPr>
+      <w:r>
+        <w:rPr>
+          <w:color w:val="008000"/>
+          <w:lang w:val="en-US"/>
+        </w:rPr>
+        <w:t>//</w:t>
+      </w:r>
+      <w:r>
+        <w:rPr>
+          <w:color w:val="008000"/>
+          <w:lang w:val="en-US"/>
+        </w:rPr>
+        <w:t xml:space="preserve"> </w:t>
+      </w:r>
+      <w:r>
+        <w:rPr>
+          <w:color w:val="008000"/>
+          <w:lang w:val="en-US"/>
+        </w:rPr>
+        <w:t>FC has restrictions in the nonce (max 128 alphanumeric characters) and errors out in the logout flow otherwise. We use this option so that the nonce does not contain a dot.</w:t>
+      </w:r>
+    </w:p>
+    <w:p>
+      <w:pPr>
+        <w:pStyle w:val="Code0"/>
+        <w:ind w:right="-41" w:firstLine="720"/>
+        <w:rPr>
+          <w:lang w:val="en-US"/>
+        </w:rPr>
+      </w:pPr>
+      <w:r>
+        <w:rPr>
+          <w:lang w:val="en-US"/>
+        </w:rPr>
+        <w:t xml:space="preserve">oidc_options.ProtocolValidator.RequireTimeStampInNonce = </w:t>
+      </w:r>
+      <w:r>
+        <w:rPr>
+          <w:color w:val="0000FF"/>
+          <w:lang w:val="en-US"/>
+        </w:rPr>
+        <w:t>false</w:t>
+      </w:r>
+      <w:r>
+        <w:rPr>
+          <w:lang w:val="en-US"/>
+        </w:rPr>
+        <w:t>;</w:t>
+      </w:r>
+    </w:p>
+    <w:p>
+      <w:pPr>
+        <w:pStyle w:val="Code0"/>
+        <w:ind w:right="-41" w:firstLine="720"/>
+        <w:rPr>
+          <w:lang w:val="en-US"/>
+        </w:rPr>
+      </w:pPr>
+      <w:r>
+        <w:rPr>
+          <w:lang w:val="en-US"/>
+        </w:rPr>
+        <w:t xml:space="preserve">oidc_options.SaveTokens = </w:t>
+      </w:r>
+      <w:r>
+        <w:rPr>
+          <w:color w:val="0000FF"/>
+          <w:lang w:val="en-US"/>
+        </w:rPr>
+        <w:t>true</w:t>
+      </w:r>
+      <w:r>
+        <w:rPr>
+          <w:lang w:val="en-US"/>
+        </w:rPr>
+        <w:t>;</w:t>
+      </w:r>
+      <w:r>
+        <w:rPr>
+          <w:lang w:val="en-US"/>
+        </w:rPr>
+        <w:t xml:space="preserve"> </w:t>
+      </w:r>
+      <w:r>
+        <w:rPr>
+          <w:color w:val="008000"/>
+          <w:lang w:val="en-US"/>
+        </w:rPr>
+        <w:t>//</w:t>
+      </w:r>
+      <w:r>
+        <w:rPr>
+          <w:color w:val="008000"/>
+          <w:lang w:val="en-US"/>
+        </w:rPr>
+        <w:t xml:space="preserve"> </w:t>
+      </w:r>
+      <w:r>
+        <w:rPr>
+          <w:color w:val="008000"/>
+          <w:lang w:val="en-US"/>
+        </w:rPr>
+        <w:t>This is needed to keep the id_token obtained for authentication : we have to send it back to FC to logout.</w:t>
       </w:r>
     </w:p>
     <w:p>
@@ -8369,24 +8563,9 @@
       </w:pPr>
       <w:r>
         <w:rPr>
-          <w:color w:val="008000"/>
           <w:lang w:val="en-US"/>
         </w:rPr>
-        <w:t>//</w:t>
-      </w:r>
-      <w:r>
-        <w:rPr>
-          <w:color w:val="008000"/>
-          <w:lang w:val="en-US"/>
-        </w:rPr>
-        <w:t xml:space="preserve"> </w:t>
-      </w:r>
-      <w:r>
-        <w:rPr>
-          <w:color w:val="008000"/>
-          <w:lang w:val="en-US"/>
-        </w:rPr>
-        <w:t>FC errors out (in the logout flow, with a E000031 undocumented error) when parsing an id token with a dot in the nonce. We use this option so that the nonce does not contain a dot.</w:t>
+        <w:t>oidc_options.ClientId = fcConfig.ClientId;</w:t>
       </w:r>
     </w:p>
     <w:p>
@@ -8401,14 +8580,198 @@
         <w:rPr>
           <w:lang w:val="en-US"/>
         </w:rPr>
-        <w:t xml:space="preserve">oidc_options.ProtocolValidator.RequireTimeStampInNonce = </w:t>
+        <w:t>oidc_options.ClientSecret = fcConfig.ClientSecret;</w:t>
+      </w:r>
+    </w:p>
+    <w:p>
+      <w:pPr>
+        <w:pStyle w:val="Code0"/>
+        <w:ind w:right="-41" w:firstLine="720"/>
+        <w:rPr>
+          <w:lang w:val="en-US"/>
+        </w:rPr>
+      </w:pPr>
+      <w:r>
+        <w:rPr>
+          <w:lang w:val="en-US"/>
+        </w:rPr>
+        <w:t>oidc_options.CallbackPath = fcConfig.CallbackPath;</w:t>
+      </w:r>
+    </w:p>
+    <w:p>
+      <w:pPr>
+        <w:pStyle w:val="Code0"/>
+        <w:ind w:right="-41" w:firstLine="720"/>
+        <w:rPr>
+          <w:lang w:val="en-US"/>
+        </w:rPr>
+      </w:pPr>
+      <w:r>
+        <w:rPr>
+          <w:lang w:val="en-US"/>
+        </w:rPr>
+        <w:t>oidc_options.SignedOutCallbackPath = fcConfig.SignedOutCallbackPath;</w:t>
+      </w:r>
+    </w:p>
+    <w:p>
+      <w:pPr>
+        <w:pStyle w:val="Code0"/>
+        <w:ind w:right="-41" w:firstLine="720"/>
+        <w:rPr>
+          <w:lang w:val="en-US"/>
+        </w:rPr>
+      </w:pPr>
+      <w:r>
+        <w:rPr>
+          <w:lang w:val="en-US"/>
+        </w:rPr>
+        <w:t>oidc_options.Authority = fcConfig.Issuer;</w:t>
+      </w:r>
+    </w:p>
+    <w:p>
+      <w:pPr>
+        <w:pStyle w:val="Code0"/>
+        <w:ind w:right="-41" w:firstLine="720"/>
+        <w:rPr>
+          <w:lang w:val="en-US"/>
+        </w:rPr>
+      </w:pPr>
+      <w:r>
+        <w:rPr>
+          <w:lang w:val="en-US"/>
+        </w:rPr>
+        <w:t>oidc_options.ResponseType = OpenIdConnectResponseType.Code;</w:t>
+      </w:r>
+    </w:p>
+    <w:p>
+      <w:pPr>
+        <w:pStyle w:val="Code0"/>
+        <w:ind w:right="-41" w:firstLine="720"/>
+        <w:rPr>
+          <w:lang w:val="en-US"/>
+        </w:rPr>
+      </w:pPr>
+      <w:r>
+        <w:rPr>
+          <w:lang w:val="en-US"/>
+        </w:rPr>
+        <w:t>oidc_options.Scope.Clear();</w:t>
+      </w:r>
+    </w:p>
+    <w:p>
+      <w:pPr>
+        <w:pStyle w:val="Code0"/>
+        <w:ind w:right="-41" w:firstLine="720"/>
+        <w:rPr>
+          <w:lang w:val="en-US"/>
+        </w:rPr>
+      </w:pPr>
+      <w:r>
+        <w:rPr>
+          <w:lang w:val="en-US"/>
+        </w:rPr>
+        <w:t>oidc_options.Scope.Add(</w:t>
+      </w:r>
+      <w:r>
+        <w:rPr>
+          <w:color w:val="A31515"/>
+          <w:lang w:val="en-US"/>
+        </w:rPr>
+        <w:t>"openid"</w:t>
+      </w:r>
+      <w:r>
+        <w:rPr>
+          <w:lang w:val="en-US"/>
+        </w:rPr>
+        <w:t>);</w:t>
+      </w:r>
+    </w:p>
+    <w:p>
+      <w:pPr>
+        <w:pStyle w:val="Code0"/>
+        <w:ind w:right="-41" w:firstLine="720"/>
+        <w:rPr>
+          <w:lang w:val="en-US"/>
+        </w:rPr>
+      </w:pPr>
+      <w:r>
+        <w:rPr>
+          <w:lang w:val="en-US"/>
+        </w:rPr>
+        <w:t>foreach (string scope in fcConfig.Scopes)</w:t>
+      </w:r>
+    </w:p>
+    <w:p>
+      <w:pPr>
+        <w:pStyle w:val="Code0"/>
+        <w:ind w:right="-41" w:firstLine="720"/>
+        <w:rPr>
+          <w:lang w:val="en-US"/>
+        </w:rPr>
+      </w:pPr>
+      <w:r>
+        <w:rPr>
+          <w:lang w:val="en-US"/>
+        </w:rPr>
+        <w:t>{</w:t>
+      </w:r>
+    </w:p>
+    <w:p>
+      <w:pPr>
+        <w:pStyle w:val="Code0"/>
+        <w:ind w:right="-41" w:firstLine="720"/>
+        <w:rPr>
+          <w:lang w:val="en-US"/>
+        </w:rPr>
+      </w:pPr>
+      <w:r>
+        <w:rPr>
+          <w:lang w:val="en-US"/>
+        </w:rPr>
+        <w:t xml:space="preserve">     </w:t>
+      </w:r>
+      <w:r>
+        <w:rPr>
+          <w:lang w:val="en-US"/>
+        </w:rPr>
+        <w:t>oidc_options.Scope.Add(scope);</w:t>
+      </w:r>
+    </w:p>
+    <w:p>
+      <w:pPr>
+        <w:pStyle w:val="Code0"/>
+        <w:ind w:right="-41" w:firstLine="720"/>
+        <w:rPr>
+          <w:lang w:val="en-US"/>
+        </w:rPr>
+      </w:pPr>
+      <w:r>
+        <w:rPr>
+          <w:lang w:val="en-US"/>
+        </w:rPr>
+        <w:t>}</w:t>
+      </w:r>
+    </w:p>
+    <w:p>
+      <w:pPr>
+        <w:pStyle w:val="Code0"/>
+        <w:ind w:right="-41" w:firstLine="720"/>
+        <w:rPr>
+          <w:lang w:val="en-US"/>
+        </w:rPr>
+      </w:pPr>
+      <w:r>
+        <w:rPr>
+          <w:lang w:val="en-US"/>
+        </w:rPr>
+        <w:t xml:space="preserve">oidc_options.GetClaimsFromUserInfoEndpoint = </w:t>
       </w:r>
       <w:r>
         <w:rPr>
           <w:color w:val="0000FF"/>
           <w:lang w:val="en-US"/>
         </w:rPr>
-        <w:t>false</w:t>
+        <w:t>true</w:t>
       </w:r>
       <w:r>
         <w:rPr>
@@ -8428,340 +8791,6 @@
       </w:pPr>
       <w:r>
         <w:rPr>
-          <w:color w:val="008000"/>
-          <w:lang w:val="en-US"/>
-        </w:rPr>
-        <w:t>//</w:t>
-      </w:r>
-      <w:r>
-        <w:rPr>
-          <w:color w:val="008000"/>
-          <w:lang w:val="en-US"/>
-        </w:rPr>
-        <w:t xml:space="preserve"> </w:t>
-      </w:r>
-      <w:r>
-        <w:rPr>
-          <w:color w:val="008000"/>
-          <w:lang w:val="en-US"/>
-        </w:rPr>
-        <w:t>https://docs.microsoft.com/en-us/dotnet/api/microsoft.identitymodel.protocols.openidconnect.openidconnectprotocolvalidator.requiretimestampinnonce</w:t>
-      </w:r>
-    </w:p>
-    <w:p>
-      <w:pPr>
-        <w:pStyle w:val="Code0"/>
-        <w:ind w:right="-41" w:firstLine="720"/>
-        <w:rPr>
-          <w:lang w:val="en-US"/>
-        </w:rPr>
-      </w:pPr>
-      <w:r>
-        <w:rPr>
-          <w:lang w:val="en-US"/>
-        </w:rPr>
-        <w:t xml:space="preserve">oidc_options.SaveTokens = </w:t>
-      </w:r>
-      <w:r>
-        <w:rPr>
-          <w:color w:val="0000FF"/>
-          <w:lang w:val="en-US"/>
-        </w:rPr>
-        <w:t>true</w:t>
-      </w:r>
-      <w:r>
-        <w:rPr>
-          <w:lang w:val="en-US"/>
-        </w:rPr>
-        <w:t>;</w:t>
-      </w:r>
-      <w:r>
-        <w:rPr>
-          <w:color w:val="008000"/>
-          <w:lang w:val="en-US"/>
-        </w:rPr>
-        <w:t>//</w:t>
-      </w:r>
-      <w:r>
-        <w:rPr>
-          <w:color w:val="008000"/>
-          <w:lang w:val="en-US"/>
-        </w:rPr>
-        <w:t xml:space="preserve"> </w:t>
-      </w:r>
-      <w:r>
-        <w:rPr>
-          <w:color w:val="008000"/>
-          <w:lang w:val="en-US"/>
-        </w:rPr>
-        <w:t>This is needed to keep the id_token obtained for authentication : we have to send it back to FC to logout.</w:t>
-      </w:r>
-    </w:p>
-    <w:p>
-      <w:pPr>
-        <w:pStyle w:val="Code0"/>
-        <w:ind w:right="-41"/>
-        <w:rPr>
-          <w:lang w:val="en-US"/>
-        </w:rPr>
-      </w:pPr>
-    </w:p>
-    <w:p>
-      <w:pPr>
-        <w:pStyle w:val="Code0"/>
-        <w:ind w:right="-41" w:firstLine="720"/>
-        <w:rPr>
-          <w:lang w:val="en-US"/>
-        </w:rPr>
-      </w:pPr>
-      <w:r>
-        <w:rPr>
-          <w:lang w:val="en-US"/>
-        </w:rPr>
-        <w:t>oidc_options.ClientId = fcConfig.ClientId;</w:t>
-      </w:r>
-    </w:p>
-    <w:p>
-      <w:pPr>
-        <w:pStyle w:val="Code0"/>
-        <w:ind w:right="-41" w:firstLine="720"/>
-        <w:rPr>
-          <w:lang w:val="en-US"/>
-        </w:rPr>
-      </w:pPr>
-      <w:r>
-        <w:rPr>
-          <w:lang w:val="en-US"/>
-        </w:rPr>
-        <w:t>oidc_options.ClientSecret = fcConfig.ClientSecret;</w:t>
-      </w:r>
-    </w:p>
-    <w:p>
-      <w:pPr>
-        <w:pStyle w:val="Code0"/>
-        <w:ind w:right="-41" w:firstLine="720"/>
-        <w:rPr>
-          <w:lang w:val="en-US"/>
-        </w:rPr>
-      </w:pPr>
-      <w:r>
-        <w:rPr>
-          <w:lang w:val="en-US"/>
-        </w:rPr>
-        <w:t>oidc_options.CallbackPath = fcConfig.CallbackPath;</w:t>
-      </w:r>
-    </w:p>
-    <w:p>
-      <w:pPr>
-        <w:pStyle w:val="Code0"/>
-        <w:ind w:right="-41" w:firstLine="720"/>
-        <w:rPr>
-          <w:lang w:val="en-US"/>
-        </w:rPr>
-      </w:pPr>
-      <w:r>
-        <w:rPr>
-          <w:lang w:val="en-US"/>
-        </w:rPr>
-        <w:t>oidc_options.SignedOutCallbackPath = fcConfig.SignedOutCallbackPath;</w:t>
-      </w:r>
-    </w:p>
-    <w:p>
-      <w:pPr>
-        <w:pStyle w:val="Code0"/>
-        <w:ind w:right="-41" w:firstLine="720"/>
-        <w:rPr>
-          <w:lang w:val="en-US"/>
-        </w:rPr>
-      </w:pPr>
-      <w:r>
-        <w:rPr>
-          <w:lang w:val="en-US"/>
-        </w:rPr>
-        <w:t>oidc_options.Authority = fcConfig.Issuer;</w:t>
-      </w:r>
-    </w:p>
-    <w:p>
-      <w:pPr>
-        <w:pStyle w:val="Code0"/>
-        <w:ind w:right="-41" w:firstLine="720"/>
-        <w:rPr>
-          <w:lang w:val="en-US"/>
-        </w:rPr>
-      </w:pPr>
-      <w:r>
-        <w:rPr>
-          <w:lang w:val="en-US"/>
-        </w:rPr>
-        <w:t>oidc_options.ResponseType = OpenIdConnectResponseType.Code;</w:t>
-      </w:r>
-    </w:p>
-    <w:p>
-      <w:pPr>
-        <w:pStyle w:val="Code0"/>
-        <w:ind w:right="-41" w:firstLine="720"/>
-        <w:rPr>
-          <w:lang w:val="en-US"/>
-        </w:rPr>
-      </w:pPr>
-      <w:r>
-        <w:rPr>
-          <w:lang w:val="en-US"/>
-        </w:rPr>
-        <w:t>oidc_options.Scope.Clear();</w:t>
-      </w:r>
-    </w:p>
-    <w:p>
-      <w:pPr>
-        <w:pStyle w:val="Code0"/>
-        <w:ind w:right="-41" w:firstLine="720"/>
-        <w:rPr>
-          <w:lang w:val="en-US"/>
-        </w:rPr>
-      </w:pPr>
-      <w:r>
-        <w:rPr>
-          <w:lang w:val="en-US"/>
-        </w:rPr>
-        <w:t>oidc_options.Scope.Add(</w:t>
-      </w:r>
-      <w:r>
-        <w:rPr>
-          <w:color w:val="A31515"/>
-          <w:lang w:val="en-US"/>
-        </w:rPr>
-        <w:t>"openid"</w:t>
-      </w:r>
-      <w:r>
-        <w:rPr>
-          <w:lang w:val="en-US"/>
-        </w:rPr>
-        <w:t>);</w:t>
-      </w:r>
-    </w:p>
-    <w:p>
-      <w:pPr>
-        <w:pStyle w:val="Code0"/>
-        <w:ind w:right="-41" w:firstLine="720"/>
-        <w:rPr>
-          <w:lang w:val="en-US"/>
-        </w:rPr>
-      </w:pPr>
-      <w:r>
-        <w:rPr>
-          <w:lang w:val="en-US"/>
-        </w:rPr>
-        <w:t>oidc_options.Scope.Add(</w:t>
-      </w:r>
-      <w:r>
-        <w:rPr>
-          <w:color w:val="A31515"/>
-          <w:lang w:val="en-US"/>
-        </w:rPr>
-        <w:t>"profile"</w:t>
-      </w:r>
-      <w:r>
-        <w:rPr>
-          <w:lang w:val="en-US"/>
-        </w:rPr>
-        <w:t>);</w:t>
-      </w:r>
-    </w:p>
-    <w:p>
-      <w:pPr>
-        <w:pStyle w:val="Code0"/>
-        <w:ind w:right="-41" w:firstLine="720"/>
-        <w:rPr>
-          <w:lang w:val="en-US"/>
-        </w:rPr>
-      </w:pPr>
-      <w:r>
-        <w:rPr>
-          <w:lang w:val="en-US"/>
-        </w:rPr>
-        <w:t>oidc_options.Scope.Add(</w:t>
-      </w:r>
-      <w:r>
-        <w:rPr>
-          <w:color w:val="A31515"/>
-          <w:lang w:val="en-US"/>
-        </w:rPr>
-        <w:t>"birth"</w:t>
-      </w:r>
-      <w:r>
-        <w:rPr>
-          <w:lang w:val="en-US"/>
-        </w:rPr>
-        <w:t>);</w:t>
-      </w:r>
-    </w:p>
-    <w:p>
-      <w:pPr>
-        <w:pStyle w:val="Code0"/>
-        <w:ind w:right="-41" w:firstLine="720"/>
-        <w:rPr>
-          <w:lang w:val="en-US"/>
-        </w:rPr>
-      </w:pPr>
-      <w:r>
-        <w:rPr>
-          <w:lang w:val="en-US"/>
-        </w:rPr>
-        <w:t>oidc_options.Scope.Add(</w:t>
-      </w:r>
-      <w:r>
-        <w:rPr>
-          <w:color w:val="A31515"/>
-          <w:lang w:val="en-US"/>
-        </w:rPr>
-        <w:t>"email"</w:t>
-      </w:r>
-      <w:r>
-        <w:rPr>
-          <w:lang w:val="en-US"/>
-        </w:rPr>
-        <w:t>);</w:t>
-      </w:r>
-    </w:p>
-    <w:p>
-      <w:pPr>
-        <w:pStyle w:val="Code0"/>
-        <w:ind w:right="-41" w:firstLine="720"/>
-        <w:rPr>
-          <w:lang w:val="en-US"/>
-        </w:rPr>
-      </w:pPr>
-      <w:r>
-        <w:rPr>
-          <w:lang w:val="en-US"/>
-        </w:rPr>
-        <w:t xml:space="preserve">oidc_options.GetClaimsFromUserInfoEndpoint = </w:t>
-      </w:r>
-      <w:r>
-        <w:rPr>
-          <w:color w:val="0000FF"/>
-          <w:lang w:val="en-US"/>
-        </w:rPr>
-        <w:t>true</w:t>
-      </w:r>
-      <w:r>
-        <w:rPr>
-          <w:lang w:val="en-US"/>
-        </w:rPr>
-        <w:t>;</w:t>
-      </w:r>
-    </w:p>
-    <w:p>
-      <w:pPr>
-        <w:pStyle w:val="Code0"/>
-        <w:ind w:right="-41" w:firstLine="720"/>
-        <w:jc w:val="left"/>
-        <w:rPr>
-          <w:lang w:val="en-US"/>
-        </w:rPr>
-      </w:pPr>
-      <w:r>
-        <w:rPr>
           <w:lang w:val="en-US"/>
         </w:rPr>
         <w:t>oidc_options.TokenValidationParameters.IssuerSigningKey</w:t>
@@ -8875,20 +8904,271 @@
         <w:rPr>
           <w:lang w:val="en-US"/>
         </w:rPr>
-        <w:t xml:space="preserve">          AuthorizationEndpoint = fcConfig.AuthorizationEndpoint + </w:t>
+        <w:t xml:space="preserve">          AuthorizationEndpoint = fcConfig.AuthorizationEndpoint,</w:t>
+      </w:r>
+    </w:p>
+    <w:p>
+      <w:pPr>
+        <w:pStyle w:val="Code0"/>
+        <w:ind w:right="-41"/>
+        <w:rPr>
+          <w:lang w:val="en-US"/>
+        </w:rPr>
+      </w:pPr>
+      <w:r>
+        <w:rPr>
+          <w:lang w:val="en-US"/>
+        </w:rPr>
+        <w:t xml:space="preserve">          TokenEndpoint = fcConfig.TokenEndpoint,</w:t>
+      </w:r>
+    </w:p>
+    <w:p>
+      <w:pPr>
+        <w:pStyle w:val="Code0"/>
+        <w:ind w:right="-41"/>
+        <w:rPr>
+          <w:lang w:val="en-US"/>
+        </w:rPr>
+      </w:pPr>
+      <w:r>
+        <w:rPr>
+          <w:lang w:val="en-US"/>
+        </w:rPr>
+        <w:t xml:space="preserve">          UserInfoEndpoint = fcConfig.UserInfoEndpoint,</w:t>
+      </w:r>
+    </w:p>
+    <w:p>
+      <w:pPr>
+        <w:pStyle w:val="Code0"/>
+        <w:ind w:right="-41"/>
+        <w:rPr>
+          <w:lang w:val="en-US"/>
+        </w:rPr>
+      </w:pPr>
+      <w:r>
+        <w:rPr>
+          <w:lang w:val="en-US"/>
+        </w:rPr>
+        <w:t xml:space="preserve">          EndSessionEndpoint = fcConfig.EndSessionEndpoint,</w:t>
+      </w:r>
+    </w:p>
+    <w:p>
+      <w:pPr>
+        <w:pStyle w:val="Code0"/>
+        <w:ind w:right="-41" w:firstLine="720"/>
+        <w:rPr>
+          <w:lang w:val="en-US"/>
+        </w:rPr>
+      </w:pPr>
+      <w:r>
+        <w:rPr>
+          <w:lang w:val="en-US"/>
+        </w:rPr>
+        <w:t xml:space="preserve"> </w:t>
+      </w:r>
+      <w:r>
+        <w:rPr>
+          <w:lang w:val="en-US"/>
+        </w:rPr>
+        <w:t>};</w:t>
+      </w:r>
+    </w:p>
+    <w:p>
+      <w:pPr>
+        <w:pStyle w:val="Code0"/>
+        <w:ind w:right="-41" w:firstLine="720"/>
+        <w:rPr>
+          <w:lang w:val="en-US"/>
+        </w:rPr>
+      </w:pPr>
+    </w:p>
+    <w:p>
+      <w:pPr>
+        <w:pStyle w:val="Code0"/>
+        <w:ind w:right="-41" w:firstLine="720"/>
+        <w:rPr>
+          <w:lang w:val="en-US"/>
+        </w:rPr>
+      </w:pPr>
+      <w:r>
+        <w:rPr>
+          <w:lang w:val="en-US"/>
+        </w:rPr>
+        <w:t>oidc_options.Events = new OpenIdConnectEvents</w:t>
+      </w:r>
+    </w:p>
+    <w:p>
+      <w:pPr>
+        <w:pStyle w:val="Code0"/>
+        <w:ind w:right="-41" w:firstLine="720"/>
+        <w:rPr>
+          <w:lang w:val="en-US"/>
+        </w:rPr>
+      </w:pPr>
+      <w:r>
+        <w:rPr>
+          <w:lang w:val="en-US"/>
+        </w:rPr>
+        <w:t>{</w:t>
+      </w:r>
+    </w:p>
+    <w:p>
+      <w:pPr>
+        <w:pStyle w:val="Code0"/>
+        <w:ind w:right="-41" w:firstLine="720"/>
+        <w:rPr>
+          <w:lang w:val="en-US"/>
+        </w:rPr>
+      </w:pPr>
+      <w:r>
+        <w:rPr>
+          <w:lang w:val="en-US"/>
+        </w:rPr>
+        <w:t xml:space="preserve">        OnRedirectToIdentityProvider = (context) =&gt;</w:t>
+      </w:r>
+    </w:p>
+    <w:p>
+      <w:pPr>
+        <w:pStyle w:val="Code0"/>
+        <w:ind w:right="-41" w:firstLine="720"/>
+        <w:rPr>
+          <w:lang w:val="en-US"/>
+        </w:rPr>
+      </w:pPr>
+      <w:r>
+        <w:rPr>
+          <w:lang w:val="en-US"/>
+        </w:rPr>
+        <w:t xml:space="preserve">        {</w:t>
+      </w:r>
+    </w:p>
+    <w:p>
+      <w:pPr>
+        <w:pStyle w:val="Code0"/>
+        <w:ind w:right="-41" w:firstLine="720"/>
+        <w:rPr>
+          <w:lang w:val="en-US"/>
+        </w:rPr>
+      </w:pPr>
+      <w:r>
+        <w:rPr>
+          <w:lang w:val="en-US"/>
+        </w:rPr>
+        <w:t xml:space="preserve">                context.ProtocolMessage.AcrValues = "eidas" + fcConfig.EIdasLevel;</w:t>
+      </w:r>
+    </w:p>
+    <w:p>
+      <w:pPr>
+        <w:pStyle w:val="Code0"/>
+        <w:ind w:right="-41" w:firstLine="720"/>
+        <w:rPr>
+          <w:lang w:val="en-US"/>
+        </w:rPr>
+      </w:pPr>
+      <w:r>
+        <w:rPr>
+          <w:lang w:val="en-US"/>
+        </w:rPr>
+        <w:t xml:space="preserve">                return Task.FromResult(0);</w:t>
+      </w:r>
+    </w:p>
+    <w:p>
+      <w:pPr>
+        <w:pStyle w:val="Code0"/>
+        <w:ind w:right="-41" w:firstLine="720"/>
+        <w:rPr>
+          <w:lang w:val="en-US"/>
+        </w:rPr>
+      </w:pPr>
+      <w:r>
+        <w:rPr>
+          <w:lang w:val="en-US"/>
+        </w:rPr>
+        <w:t xml:space="preserve">        }</w:t>
+      </w:r>
+    </w:p>
+    <w:p>
+      <w:pPr>
+        <w:pStyle w:val="Code0"/>
+        <w:ind w:right="-41" w:firstLine="720"/>
+        <w:rPr>
+          <w:lang w:val="en-US"/>
+        </w:rPr>
+      </w:pPr>
+      <w:r>
+        <w:rPr>
+          <w:lang w:val="en-US"/>
+        </w:rPr>
+        <w:t>};</w:t>
+      </w:r>
+    </w:p>
+    <w:p>
+      <w:pPr>
+        <w:pStyle w:val="Code0"/>
+        <w:ind w:right="-41"/>
+        <w:rPr>
+          <w:lang w:val="en-US"/>
+        </w:rPr>
+      </w:pPr>
+      <w:r>
+        <w:rPr>
+          <w:lang w:val="en-US"/>
+        </w:rPr>
+        <w:t xml:space="preserve">       </w:t>
+      </w:r>
+      <w:r>
+        <w:rPr>
+          <w:lang w:val="en-US"/>
+        </w:rPr>
+        <w:t xml:space="preserve"> </w:t>
+      </w:r>
+      <w:r>
+        <w:rPr>
+          <w:color w:val="008000"/>
+          <w:lang w:val="en-US"/>
+        </w:rPr>
+        <w:t>// We specify claims to be kept, as .NET Core 2.0+ doesn't keep claims it does not expect.</w:t>
+      </w:r>
+    </w:p>
+    <w:p>
+      <w:pPr>
+        <w:pStyle w:val="Code0"/>
+        <w:ind w:right="-41"/>
+        <w:rPr>
+          <w:lang w:val="en-US"/>
+        </w:rPr>
+      </w:pPr>
+      <w:r>
+        <w:rPr>
+          <w:lang w:val="en-US"/>
+        </w:rPr>
+        <w:t xml:space="preserve">        oidc_options.ClaimActions.MapUniqueJsonKey(</w:t>
       </w:r>
       <w:r>
         <w:rPr>
           <w:color w:val="A31515"/>
           <w:lang w:val="en-US"/>
         </w:rPr>
-        <w:t>"?acr_values="</w:t>
+        <w:t>"birthcountry"</w:t>
       </w:r>
       <w:r>
         <w:rPr>
           <w:lang w:val="en-US"/>
         </w:rPr>
-        <w:t xml:space="preserve"> + fcConfig.EIdas,</w:t>
+        <w:t xml:space="preserve">, </w:t>
+      </w:r>
+      <w:r>
+        <w:rPr>
+          <w:color w:val="A31515"/>
+          <w:lang w:val="en-US"/>
+        </w:rPr>
+        <w:t>"birthcountry"</w:t>
+      </w:r>
+      <w:r>
+        <w:rPr>
+          <w:lang w:val="en-US"/>
+        </w:rPr>
+        <w:t>);</w:t>
       </w:r>
     </w:p>
     <w:p>
@@ -8903,7 +9183,61 @@
         <w:rPr>
           <w:lang w:val="en-US"/>
         </w:rPr>
-        <w:t xml:space="preserve">          TokenEndpoint = fcConfig.TokenEndpoint,</w:t>
+        <w:t xml:space="preserve">        oidc_options.ClaimActions.MapUniqueJsonKey(</w:t>
+      </w:r>
+      <w:r>
+        <w:rPr>
+          <w:color w:val="A31515"/>
+          <w:lang w:val="en-US"/>
+        </w:rPr>
+        <w:t>"</w:t>
+      </w:r>
+      <w:r>
+        <w:rPr>
+          <w:color w:val="A31515"/>
+          <w:lang w:val="en-US"/>
+        </w:rPr>
+        <w:t>preferred_username</w:t>
+      </w:r>
+      <w:r>
+        <w:rPr>
+          <w:color w:val="A31515"/>
+          <w:lang w:val="en-US"/>
+        </w:rPr>
+        <w:t>"</w:t>
+      </w:r>
+      <w:r>
+        <w:rPr>
+          <w:lang w:val="en-US"/>
+        </w:rPr>
+        <w:t xml:space="preserve">, </w:t>
+      </w:r>
+      <w:r>
+        <w:rPr>
+          <w:color w:val="A31515"/>
+          <w:lang w:val="en-US"/>
+        </w:rPr>
+        <w:t>"</w:t>
+      </w:r>
+      <w:r>
+        <w:rPr>
+          <w:color w:val="A31515"/>
+          <w:lang w:val="en-US"/>
+        </w:rPr>
+        <w:t>preferred_username</w:t>
+      </w:r>
+      <w:r>
+        <w:rPr>
+          <w:color w:val="A31515"/>
+          <w:lang w:val="en-US"/>
+        </w:rPr>
+        <w:t>"</w:t>
+      </w:r>
+      <w:r>
+        <w:rPr>
+          <w:lang w:val="en-US"/>
+        </w:rPr>
+        <w:t>);</w:t>
       </w:r>
     </w:p>
     <w:p>
@@ -8918,7 +9252,33 @@
         <w:rPr>
           <w:lang w:val="en-US"/>
         </w:rPr>
-        <w:t xml:space="preserve">          UserInfoEndpoint = fcConfig.UserInfoEndpoint,</w:t>
+        <w:t xml:space="preserve">        oidc_options.ClaimActions.MapUniqueJsonKey(</w:t>
+      </w:r>
+      <w:r>
+        <w:rPr>
+          <w:color w:val="A31515"/>
+          <w:lang w:val="en-US"/>
+        </w:rPr>
+        <w:t>"birthdate"</w:t>
+      </w:r>
+      <w:r>
+        <w:rPr>
+          <w:lang w:val="en-US"/>
+        </w:rPr>
+        <w:t xml:space="preserve">, </w:t>
+      </w:r>
+      <w:r>
+        <w:rPr>
+          <w:color w:val="A31515"/>
+          <w:lang w:val="en-US"/>
+        </w:rPr>
+        <w:t>"birthdate"</w:t>
+      </w:r>
+      <w:r>
+        <w:rPr>
+          <w:lang w:val="en-US"/>
+        </w:rPr>
+        <w:t>);</w:t>
       </w:r>
     </w:p>
     <w:p>
@@ -8933,28 +9293,33 @@
         <w:rPr>
           <w:lang w:val="en-US"/>
         </w:rPr>
-        <w:t xml:space="preserve">          EndSessionEndpoint = fcConfig.EndSessionEndpoint,</w:t>
-      </w:r>
-    </w:p>
-    <w:p>
-      <w:pPr>
-        <w:pStyle w:val="Code0"/>
-        <w:ind w:right="-41" w:firstLine="720"/>
-        <w:rPr>
+        <w:t xml:space="preserve">        oidc_options.ClaimActions.MapUniqueJsonKey(</w:t>
+      </w:r>
+      <w:r>
+        <w:rPr>
+          <w:color w:val="A31515"/>
           <w:lang w:val="en-US"/>
         </w:rPr>
-      </w:pPr>
+        <w:t>"birthplace"</w:t>
+      </w:r>
       <w:r>
         <w:rPr>
           <w:lang w:val="en-US"/>
         </w:rPr>
-        <w:t xml:space="preserve"> </w:t>
-      </w:r>
-      <w:r>
-        <w:rPr>
+        <w:t xml:space="preserve">, </w:t>
+      </w:r>
+      <w:r>
+        <w:rPr>
+          <w:color w:val="A31515"/>
           <w:lang w:val="en-US"/>
         </w:rPr>
-        <w:t>};</w:t>
+        <w:t>"birthplace"</w:t>
+      </w:r>
+      <w:r>
+        <w:rPr>
+          <w:lang w:val="en-US"/>
+        </w:rPr>
+        <w:t>);</w:t>
       </w:r>
     </w:p>
     <w:p>
@@ -8969,226 +9334,68 @@
         <w:rPr>
           <w:lang w:val="en-US"/>
         </w:rPr>
-        <w:t xml:space="preserve">       </w:t>
-      </w:r>
-      <w:r>
-        <w:rPr>
+        <w:t xml:space="preserve">        oidc_options.ClaimActions.MapUniqueJsonKey(</w:t>
+      </w:r>
+      <w:r>
+        <w:rPr>
+          <w:color w:val="A31515"/>
           <w:lang w:val="en-US"/>
         </w:rPr>
-        <w:t xml:space="preserve"> </w:t>
-      </w:r>
-      <w:r>
-        <w:rPr>
-          <w:color w:val="008000"/>
+        <w:t>"gender"</w:t>
+      </w:r>
+      <w:r>
+        <w:rPr>
           <w:lang w:val="en-US"/>
         </w:rPr>
-        <w:t>// We specify claims to be kept, as .NET Core 2.0+ doesn't keep claims it does not expect.</w:t>
+        <w:t xml:space="preserve">, </w:t>
+      </w:r>
+      <w:r>
+        <w:rPr>
+          <w:color w:val="A31515"/>
+          <w:lang w:val="en-US"/>
+        </w:rPr>
+        <w:t>"gender"</w:t>
+      </w:r>
+      <w:r>
+        <w:rPr>
+          <w:lang w:val="en-US"/>
+        </w:rPr>
+        <w:t>);</w:t>
       </w:r>
     </w:p>
     <w:p>
       <w:pPr>
         <w:pStyle w:val="Code0"/>
         <w:ind w:right="-41"/>
+      </w:pPr>
+      <w:r>
+        <w:t>}</w:t>
+      </w:r>
+    </w:p>
+    <w:p/>
+    <w:p>
+      <w:r>
+        <w:t>Enfin, ajoutez une définition pour les services d’e-mail à utiliser</w:t>
+      </w:r>
+      <w:r>
+        <w:t xml:space="preserve">, par exemple lors </w:t>
+      </w:r>
+      <w:r>
+        <w:t>de l’envoi d’un e-mail de confirmation de création de compte.</w:t>
+      </w:r>
+    </w:p>
+    <w:p>
+      <w:pPr>
         <w:rPr>
           <w:lang w:val="en-US"/>
         </w:rPr>
       </w:pPr>
+      <w:proofErr w:type="spellStart"/>
       <w:r>
         <w:rPr>
           <w:lang w:val="en-US"/>
         </w:rPr>
-        <w:t xml:space="preserve">        oidc_options.ClaimActions.MapUniqueJsonKey(</w:t>
-      </w:r>
-      <w:r>
-        <w:rPr>
-          <w:color w:val="A31515"/>
-          <w:lang w:val="en-US"/>
-        </w:rPr>
-        <w:t>"birthcountry"</w:t>
-      </w:r>
-      <w:r>
-        <w:rPr>
-          <w:lang w:val="en-US"/>
-        </w:rPr>
-        <w:t xml:space="preserve">, </w:t>
-      </w:r>
-      <w:r>
-        <w:rPr>
-          <w:color w:val="A31515"/>
-          <w:lang w:val="en-US"/>
-        </w:rPr>
-        <w:t>"birthcountry"</w:t>
-      </w:r>
-      <w:r>
-        <w:rPr>
-          <w:lang w:val="en-US"/>
-        </w:rPr>
-        <w:t>);</w:t>
-      </w:r>
-    </w:p>
-    <w:p>
-      <w:pPr>
-        <w:pStyle w:val="Code0"/>
-        <w:ind w:right="-41"/>
-        <w:rPr>
-          <w:lang w:val="en-US"/>
-        </w:rPr>
-      </w:pPr>
-      <w:r>
-        <w:rPr>
-          <w:lang w:val="en-US"/>
-        </w:rPr>
-        <w:t xml:space="preserve">        oidc_options.ClaimActions.MapUniqueJsonKey(</w:t>
-      </w:r>
-      <w:r>
-        <w:rPr>
-          <w:color w:val="A31515"/>
-          <w:lang w:val="en-US"/>
-        </w:rPr>
-        <w:t>"birthdate"</w:t>
-      </w:r>
-      <w:r>
-        <w:rPr>
-          <w:lang w:val="en-US"/>
-        </w:rPr>
-        <w:t xml:space="preserve">, </w:t>
-      </w:r>
-      <w:r>
-        <w:rPr>
-          <w:color w:val="A31515"/>
-          <w:lang w:val="en-US"/>
-        </w:rPr>
-        <w:t>"birthdate"</w:t>
-      </w:r>
-      <w:r>
-        <w:rPr>
-          <w:lang w:val="en-US"/>
-        </w:rPr>
-        <w:t>);</w:t>
-      </w:r>
-    </w:p>
-    <w:p>
-      <w:pPr>
-        <w:pStyle w:val="Code0"/>
-        <w:ind w:right="-41"/>
-        <w:rPr>
-          <w:lang w:val="en-US"/>
-        </w:rPr>
-      </w:pPr>
-      <w:r>
-        <w:rPr>
-          <w:lang w:val="en-US"/>
-        </w:rPr>
-        <w:t xml:space="preserve">        oidc_options.ClaimActions.MapUniqueJsonKey(</w:t>
-      </w:r>
-      <w:r>
-        <w:rPr>
-          <w:color w:val="A31515"/>
-          <w:lang w:val="en-US"/>
-        </w:rPr>
-        <w:t>"birthplace"</w:t>
-      </w:r>
-      <w:r>
-        <w:rPr>
-          <w:lang w:val="en-US"/>
-        </w:rPr>
-        <w:t xml:space="preserve">, </w:t>
-      </w:r>
-      <w:r>
-        <w:rPr>
-          <w:color w:val="A31515"/>
-          <w:lang w:val="en-US"/>
-        </w:rPr>
-        <w:t>"birthplace"</w:t>
-      </w:r>
-      <w:r>
-        <w:rPr>
-          <w:lang w:val="en-US"/>
-        </w:rPr>
-        <w:t>);</w:t>
-      </w:r>
-    </w:p>
-    <w:p>
-      <w:pPr>
-        <w:pStyle w:val="Code0"/>
-        <w:ind w:right="-41"/>
-        <w:rPr>
-          <w:lang w:val="en-US"/>
-        </w:rPr>
-      </w:pPr>
-      <w:r>
-        <w:rPr>
-          <w:lang w:val="en-US"/>
-        </w:rPr>
-        <w:t xml:space="preserve">        oidc_options.ClaimActions.MapUniqueJsonKey(</w:t>
-      </w:r>
-      <w:r>
-        <w:rPr>
-          <w:color w:val="A31515"/>
-          <w:lang w:val="en-US"/>
-        </w:rPr>
-        <w:t>"gender"</w:t>
-      </w:r>
-      <w:r>
-        <w:rPr>
-          <w:lang w:val="en-US"/>
-        </w:rPr>
-        <w:t xml:space="preserve">, </w:t>
-      </w:r>
-      <w:r>
-        <w:rPr>
-          <w:color w:val="A31515"/>
-          <w:lang w:val="en-US"/>
-        </w:rPr>
-        <w:t>"gender"</w:t>
-      </w:r>
-      <w:r>
-        <w:rPr>
-          <w:lang w:val="en-US"/>
-        </w:rPr>
-        <w:t>);</w:t>
-      </w:r>
-    </w:p>
-    <w:p>
-      <w:pPr>
-        <w:pStyle w:val="Code0"/>
-        <w:ind w:right="-41"/>
-      </w:pPr>
-      <w:r>
-        <w:t>}</w:t>
-      </w:r>
-    </w:p>
-    <w:p/>
-    <w:p>
-      <w:r>
-        <w:t xml:space="preserve">Enfin, ajoutez une définition pour les services </w:t>
-      </w:r>
-      <w:proofErr w:type="gramStart"/>
-      <w:r>
-        <w:t>d’e-mail</w:t>
-      </w:r>
-      <w:proofErr w:type="gramEnd"/>
-      <w:r>
-        <w:t xml:space="preserve"> à utiliser</w:t>
-      </w:r>
-      <w:r>
-        <w:t xml:space="preserve">, par exemple lors </w:t>
-      </w:r>
-      <w:r>
-        <w:t>de l’envoi d’un e-mail de confirmation de création de compte.</w:t>
-      </w:r>
-    </w:p>
-    <w:p>
-      <w:pPr>
-        <w:rPr>
-          <w:lang w:val="en-US"/>
-        </w:rPr>
-      </w:pPr>
-      <w:proofErr w:type="spellStart"/>
-      <w:r>
-        <w:rPr>
-          <w:lang w:val="en-US"/>
-        </w:rPr>
+        <w:lastRenderedPageBreak/>
         <w:t>Créez</w:t>
       </w:r>
       <w:proofErr w:type="spellEnd"/>
@@ -9644,6 +9851,896 @@
       </w:r>
     </w:p>
     <w:p/>
+    <w:p>
+      <w:pPr>
+        <w:pStyle w:val="Titre3"/>
+      </w:pPr>
+      <w:r>
+        <w:t>Validation et Sécurité</w:t>
+      </w:r>
+    </w:p>
+    <w:p>
+      <w:r>
+        <w:t>Afin de respecter les cahiers de recette indiqués par FranceConnect, il est nécessaire d’afficher le nom et prénom de l’utilisateur une fois connecté. Pour</w:t>
+      </w:r>
+      <w:r>
+        <w:t xml:space="preserve"> réaliser cela sans requêter la base de données de nombreuses fois</w:t>
+      </w:r>
+      <w:r>
+        <w:t xml:space="preserve">, il faut </w:t>
+      </w:r>
+      <w:r>
+        <w:t>ajouter ces informations au cookie de session de l’utilisateur connecté. Nous créons un</w:t>
+      </w:r>
+      <w:r>
+        <w:t xml:space="preserve">e classe </w:t>
+      </w:r>
+      <w:r>
+        <w:t>pour ce faire.</w:t>
+      </w:r>
+    </w:p>
+    <w:p>
+      <w:pPr>
+        <w:pStyle w:val="code"/>
+      </w:pPr>
+      <w:r>
+        <w:t>public class ApplicationUserClaimsPrincipalFactory : UserClaimsPrincipalFactory&lt;ApplicationUser, IdentityRole&gt;</w:t>
+      </w:r>
+    </w:p>
+    <w:p>
+      <w:pPr>
+        <w:pStyle w:val="code"/>
+      </w:pPr>
+      <w:r>
+        <w:t>{</w:t>
+      </w:r>
+    </w:p>
+    <w:p>
+      <w:pPr>
+        <w:pStyle w:val="code"/>
+      </w:pPr>
+      <w:r>
+        <w:t xml:space="preserve">        public ApplicationUserClaimsPrincipalFactory(&lt;ApplicationUser&gt; userManager,</w:t>
+      </w:r>
+      <w:r>
+        <w:t xml:space="preserve"> </w:t>
+      </w:r>
+      <w:r>
+        <w:t>&lt;IdentityRole&gt; roleManager,</w:t>
+      </w:r>
+      <w:r>
+        <w:t xml:space="preserve"> </w:t>
+      </w:r>
+      <w:r>
+        <w:t>&lt;IdentityOptions&gt; optionsAccessor)</w:t>
+      </w:r>
+      <w:r>
+        <w:t xml:space="preserve"> :</w:t>
+      </w:r>
+      <w:r>
+        <w:t xml:space="preserve"> base(userManager, roleManager, optionsAccessor)</w:t>
+      </w:r>
+    </w:p>
+    <w:p>
+      <w:pPr>
+        <w:pStyle w:val="code"/>
+      </w:pPr>
+      <w:r>
+        <w:t xml:space="preserve">        {</w:t>
+      </w:r>
+    </w:p>
+    <w:p>
+      <w:pPr>
+        <w:pStyle w:val="code"/>
+      </w:pPr>
+      <w:r>
+        <w:t xml:space="preserve">        }</w:t>
+      </w:r>
+    </w:p>
+    <w:p>
+      <w:pPr>
+        <w:pStyle w:val="code"/>
+      </w:pPr>
+    </w:p>
+    <w:p>
+      <w:pPr>
+        <w:pStyle w:val="code"/>
+      </w:pPr>
+      <w:r>
+        <w:t xml:space="preserve">        protected override async Task&lt;ClaimsIdentity&gt; GenerateClaimsAsync(ApplicationUser user)</w:t>
+      </w:r>
+    </w:p>
+    <w:p>
+      <w:pPr>
+        <w:pStyle w:val="code"/>
+      </w:pPr>
+      <w:r>
+        <w:t xml:space="preserve">        {</w:t>
+      </w:r>
+    </w:p>
+    <w:p>
+      <w:pPr>
+        <w:pStyle w:val="code"/>
+      </w:pPr>
+      <w:r>
+        <w:t xml:space="preserve">            var identity = await base.GenerateClaimsAsync(user);</w:t>
+      </w:r>
+    </w:p>
+    <w:p>
+      <w:pPr>
+        <w:pStyle w:val="code"/>
+      </w:pPr>
+      <w:r>
+        <w:t xml:space="preserve">            identity.AddClaim(new Claim("GivenName", user.GivenName ?? ""));</w:t>
+      </w:r>
+    </w:p>
+    <w:p>
+      <w:pPr>
+        <w:pStyle w:val="code"/>
+      </w:pPr>
+      <w:r>
+        <w:tab/>
+        <w:t xml:space="preserve">   //We use the preferred name of the user if one is specified</w:t>
+      </w:r>
+    </w:p>
+    <w:p>
+      <w:pPr>
+        <w:pStyle w:val="code"/>
+      </w:pPr>
+      <w:r>
+        <w:t xml:space="preserve">            identity.AddClaim(new Claim("PreferredName", user.PreferredName ?? user.FamilyName));</w:t>
+      </w:r>
+    </w:p>
+    <w:p>
+      <w:pPr>
+        <w:pStyle w:val="code"/>
+      </w:pPr>
+      <w:r>
+        <w:t xml:space="preserve">            return identity;</w:t>
+      </w:r>
+    </w:p>
+    <w:p>
+      <w:pPr>
+        <w:pStyle w:val="code"/>
+        <w:rPr>
+          <w:lang w:val="fr-FR"/>
+        </w:rPr>
+      </w:pPr>
+      <w:r>
+        <w:t xml:space="preserve">        </w:t>
+      </w:r>
+      <w:r>
+        <w:rPr>
+          <w:lang w:val="fr-FR"/>
+        </w:rPr>
+        <w:t>}</w:t>
+      </w:r>
+    </w:p>
+    <w:p>
+      <w:pPr>
+        <w:pStyle w:val="code"/>
+        <w:rPr>
+          <w:lang w:val="fr-FR"/>
+        </w:rPr>
+      </w:pPr>
+      <w:r>
+        <w:rPr>
+          <w:lang w:val="fr-FR"/>
+        </w:rPr>
+        <w:t xml:space="preserve">    }</w:t>
+      </w:r>
+    </w:p>
+    <w:p>
+      <w:pPr>
+        <w:pStyle w:val="code"/>
+        <w:rPr>
+          <w:lang w:val="fr-FR"/>
+        </w:rPr>
+      </w:pPr>
+      <w:r>
+        <w:rPr>
+          <w:lang w:val="fr-FR"/>
+        </w:rPr>
+        <w:t>}</w:t>
+      </w:r>
+    </w:p>
+    <w:p>
+      <w:r>
+        <w:t>Nous pourrons par la suite faire référence à ces données dans nos pages</w:t>
+      </w:r>
+      <w:r>
+        <w:t>, après avoir déclaré notre classe lors de la configuration</w:t>
+      </w:r>
+      <w:r>
+        <w:t xml:space="preserve"> dans la classe Startup</w:t>
+      </w:r>
+      <w:r>
+        <w:t>, comme suit</w:t>
+      </w:r>
+    </w:p>
+    <w:p>
+      <w:pPr>
+        <w:pStyle w:val="code"/>
+      </w:pPr>
+      <w:r>
+        <w:rPr>
+          <w:lang w:val="fr-FR"/>
+        </w:rPr>
+        <w:t xml:space="preserve">            </w:t>
+      </w:r>
+      <w:r>
+        <w:t>services.AddIdentity&lt;ApplicationUser, IdentityRole&gt;()</w:t>
+      </w:r>
+    </w:p>
+    <w:p>
+      <w:pPr>
+        <w:pStyle w:val="code"/>
+      </w:pPr>
+      <w:r>
+        <w:t xml:space="preserve">                .AddEntityFrameworkStores&lt;ApplicationDbContext&gt;()</w:t>
+      </w:r>
+    </w:p>
+    <w:p>
+      <w:pPr>
+        <w:pStyle w:val="code"/>
+      </w:pPr>
+      <w:r>
+        <w:t xml:space="preserve">                .AddDefaultTokenProviders()</w:t>
+      </w:r>
+    </w:p>
+    <w:p>
+      <w:pPr>
+        <w:pStyle w:val="Modifiedcode"/>
+      </w:pPr>
+      <w:r>
+        <w:lastRenderedPageBreak/>
+        <w:t xml:space="preserve">                .AddClaimsPrincipalFactory&lt;ApplicationUserClaimsPrincipalFactory&gt;();</w:t>
+      </w:r>
+    </w:p>
+    <w:p>
+      <w:pPr>
+        <w:rPr>
+          <w:lang w:val="en-US"/>
+        </w:rPr>
+      </w:pPr>
+      <w:r>
+        <w:rPr>
+          <w:lang w:val="en-US"/>
+        </w:rPr>
+        <w:t xml:space="preserve">                .AddClaimsPrincipalFactory&lt;ApplicationUserClaimsPrincipalFactory&gt;();</w:t>
+      </w:r>
+    </w:p>
+    <w:p>
+      <w:r>
+        <w:t xml:space="preserve">Sur recommandation des équipes FranceConnect, il convient de </w:t>
+      </w:r>
+      <w:proofErr w:type="spellStart"/>
+      <w:r>
+        <w:t>hasher</w:t>
+      </w:r>
+      <w:proofErr w:type="spellEnd"/>
+      <w:r>
+        <w:t xml:space="preserve"> le sub (identifiant technique) </w:t>
+      </w:r>
+      <w:proofErr w:type="spellStart"/>
+      <w:r>
+        <w:t>recu</w:t>
+      </w:r>
+      <w:proofErr w:type="spellEnd"/>
+      <w:r>
+        <w:t xml:space="preserve"> par FranceConnect lors de la connexion. Cela se </w:t>
+      </w:r>
+      <w:r>
+        <w:t>reflète</w:t>
+      </w:r>
+      <w:r>
+        <w:t xml:space="preserve"> dans le code par l’implémentation d’une méthode de </w:t>
+      </w:r>
+      <w:proofErr w:type="spellStart"/>
+      <w:r>
+        <w:t>hashage</w:t>
+      </w:r>
+      <w:proofErr w:type="spellEnd"/>
+      <w:r>
+        <w:t xml:space="preserve"> telle que </w:t>
+      </w:r>
+    </w:p>
+    <w:p>
+      <w:pPr>
+        <w:pStyle w:val="code"/>
+      </w:pPr>
+      <w:r>
+        <w:t xml:space="preserve">class Hashing </w:t>
+      </w:r>
+    </w:p>
+    <w:p>
+      <w:pPr>
+        <w:pStyle w:val="code"/>
+      </w:pPr>
+      <w:r>
+        <w:t>{</w:t>
+      </w:r>
+    </w:p>
+    <w:p>
+      <w:pPr>
+        <w:pStyle w:val="code"/>
+      </w:pPr>
+      <w:r>
+        <w:t xml:space="preserve">        public static string HashString(string stringToHash)</w:t>
+      </w:r>
+    </w:p>
+    <w:p>
+      <w:pPr>
+        <w:pStyle w:val="code"/>
+      </w:pPr>
+      <w:r>
+        <w:t xml:space="preserve">        {</w:t>
+      </w:r>
+    </w:p>
+    <w:p>
+      <w:pPr>
+        <w:pStyle w:val="code"/>
+      </w:pPr>
+      <w:r>
+        <w:t xml:space="preserve">            using (SHA512 sha512 = new SHA512Managed())</w:t>
+      </w:r>
+    </w:p>
+    <w:p>
+      <w:pPr>
+        <w:pStyle w:val="code"/>
+      </w:pPr>
+      <w:r>
+        <w:t xml:space="preserve">            {</w:t>
+      </w:r>
+    </w:p>
+    <w:p>
+      <w:pPr>
+        <w:pStyle w:val="code"/>
+      </w:pPr>
+      <w:r>
+        <w:t xml:space="preserve">                var hash = sha512.ComputeHash(Encoding.UTF8.GetBytes(stringToHash));</w:t>
+      </w:r>
+    </w:p>
+    <w:p>
+      <w:pPr>
+        <w:pStyle w:val="code"/>
+      </w:pPr>
+    </w:p>
+    <w:p>
+      <w:pPr>
+        <w:pStyle w:val="code"/>
+      </w:pPr>
+      <w:r>
+        <w:t xml:space="preserve">                StringBuilder stringHashBuilder = new StringBuilder(hash.Length * 2);</w:t>
+      </w:r>
+    </w:p>
+    <w:p>
+      <w:pPr>
+        <w:pStyle w:val="code"/>
+      </w:pPr>
+      <w:r>
+        <w:t xml:space="preserve">                foreach (byte b in hash)</w:t>
+      </w:r>
+    </w:p>
+    <w:p>
+      <w:pPr>
+        <w:pStyle w:val="code"/>
+      </w:pPr>
+      <w:r>
+        <w:t xml:space="preserve">                {</w:t>
+      </w:r>
+    </w:p>
+    <w:p>
+      <w:pPr>
+        <w:pStyle w:val="code"/>
+      </w:pPr>
+      <w:r>
+        <w:t xml:space="preserve">                    stringHashBuilder.Append(b.ToString("X2").ToLower());</w:t>
+      </w:r>
+    </w:p>
+    <w:p>
+      <w:pPr>
+        <w:pStyle w:val="code"/>
+      </w:pPr>
+      <w:r>
+        <w:t xml:space="preserve">                </w:t>
+      </w:r>
+      <w:r>
+        <w:t>}</w:t>
+      </w:r>
+    </w:p>
+    <w:p>
+      <w:pPr>
+        <w:pStyle w:val="code"/>
+      </w:pPr>
+      <w:r>
+        <w:t xml:space="preserve">                return stringHashBuilder.ToString();</w:t>
+      </w:r>
+    </w:p>
+    <w:p>
+      <w:pPr>
+        <w:pStyle w:val="code"/>
+      </w:pPr>
+      <w:r>
+        <w:t xml:space="preserve">            }</w:t>
+      </w:r>
+    </w:p>
+    <w:p>
+      <w:pPr>
+        <w:pStyle w:val="code"/>
+      </w:pPr>
+      <w:r>
+        <w:t xml:space="preserve">        }</w:t>
+      </w:r>
+    </w:p>
+    <w:p>
+      <w:pPr>
+        <w:pStyle w:val="code"/>
+      </w:pPr>
+      <w:r>
+        <w:t>}</w:t>
+      </w:r>
+    </w:p>
+    <w:p>
+      <w:pPr>
+        <w:pStyle w:val="code"/>
+      </w:pPr>
+    </w:p>
+    <w:p>
+      <w:r>
+        <w:t xml:space="preserve">Utilisée par la suite dans une classe </w:t>
+      </w:r>
+      <w:proofErr w:type="spellStart"/>
+      <w:r>
+        <w:t>SignInManager</w:t>
+      </w:r>
+      <w:proofErr w:type="spellEnd"/>
+      <w:r>
+        <w:t xml:space="preserve"> telle que celle-ci, afin de </w:t>
+      </w:r>
+      <w:proofErr w:type="spellStart"/>
+      <w:r>
+        <w:t>hasher</w:t>
+      </w:r>
+      <w:proofErr w:type="spellEnd"/>
+      <w:r>
+        <w:t xml:space="preserve"> le </w:t>
+      </w:r>
+      <w:r>
+        <w:t xml:space="preserve">sub, </w:t>
+      </w:r>
+      <w:r>
+        <w:t>libellé</w:t>
+      </w:r>
+      <w:r>
+        <w:t xml:space="preserve"> « </w:t>
+      </w:r>
+      <w:proofErr w:type="spellStart"/>
+      <w:r>
+        <w:t>ProviderKey</w:t>
+      </w:r>
+      <w:proofErr w:type="spellEnd"/>
+      <w:r>
+        <w:t> ».</w:t>
+      </w:r>
+    </w:p>
+    <w:p>
+      <w:pPr>
+        <w:pStyle w:val="code"/>
+      </w:pPr>
+      <w:r>
+        <w:t>class FCSignInManager : SignInManager&lt;</w:t>
+      </w:r>
+      <w:r>
+        <w:t>ApplicationUser</w:t>
+      </w:r>
+      <w:r>
+        <w:t>&gt;</w:t>
+      </w:r>
+    </w:p>
+    <w:p>
+      <w:pPr>
+        <w:pStyle w:val="code"/>
+      </w:pPr>
+      <w:r>
+        <w:t xml:space="preserve">    { </w:t>
+      </w:r>
+    </w:p>
+    <w:p>
+      <w:pPr>
+        <w:pStyle w:val="code"/>
+      </w:pPr>
+      <w:r>
+        <w:t xml:space="preserve">        public FCSignInManager(UserManager&lt;ApplicationUser&gt; userManager, IHttpContextAccessor contextAccessor, IUserClaimsPrincipalFactory&lt;ApplicationUser&gt; claimsFactory, IOptions&lt;IdentityOptions&gt; optionsAccessor, ILogger&lt;SignInManager&lt;ApplicationUser&gt;&gt; logger, IAuthenticationSchemeProvider schemes, IUserConfirmation&lt;ApplicationUser&gt; confirmation) </w:t>
+      </w:r>
+    </w:p>
+    <w:p>
+      <w:pPr>
+        <w:pStyle w:val="code"/>
+      </w:pPr>
+      <w:r>
+        <w:t xml:space="preserve">            : base(userManager, contextAccessor, claimsFactory, optionsAccessor, logger, schemes, confirmation)</w:t>
+      </w:r>
+    </w:p>
+    <w:p>
+      <w:pPr>
+        <w:pStyle w:val="code"/>
+      </w:pPr>
+      <w:r>
+        <w:t xml:space="preserve">        {</w:t>
+      </w:r>
+    </w:p>
+    <w:p>
+      <w:pPr>
+        <w:pStyle w:val="code"/>
+      </w:pPr>
+      <w:r>
+        <w:t xml:space="preserve">        }</w:t>
+      </w:r>
+    </w:p>
+    <w:p>
+      <w:pPr>
+        <w:pStyle w:val="code"/>
+      </w:pPr>
+    </w:p>
+    <w:p>
+      <w:pPr>
+        <w:pStyle w:val="code"/>
+      </w:pPr>
+      <w:r>
+        <w:t xml:space="preserve">        public override async Task&lt;ExternalLoginInfo&gt; GetExternalLoginInfoAsync(string expectedXsrf = null)</w:t>
+      </w:r>
+    </w:p>
+    <w:p>
+      <w:pPr>
+        <w:pStyle w:val="code"/>
+      </w:pPr>
+      <w:r>
+        <w:t xml:space="preserve">        {</w:t>
+      </w:r>
+    </w:p>
+    <w:p>
+      <w:pPr>
+        <w:pStyle w:val="code"/>
+      </w:pPr>
+      <w:r>
+        <w:t xml:space="preserve">            ExternalLoginInfo info = await base.GetExternalLoginInfoAsync(expectedXsrf);</w:t>
+      </w:r>
+    </w:p>
+    <w:p>
+      <w:pPr>
+        <w:pStyle w:val="code"/>
+      </w:pPr>
+    </w:p>
+    <w:p>
+      <w:pPr>
+        <w:pStyle w:val="code"/>
+      </w:pPr>
+      <w:r>
+        <w:t xml:space="preserve">            if (info != null)</w:t>
+      </w:r>
+    </w:p>
+    <w:p>
+      <w:pPr>
+        <w:pStyle w:val="code"/>
+      </w:pPr>
+      <w:r>
+        <w:t xml:space="preserve">            {</w:t>
+      </w:r>
+    </w:p>
+    <w:p>
+      <w:pPr>
+        <w:pStyle w:val="code"/>
+      </w:pPr>
+      <w:r>
+        <w:tab/>
+        <w:t xml:space="preserve">       // The sub is the ProviderKey obtained from this method.</w:t>
+      </w:r>
+    </w:p>
+    <w:p>
+      <w:pPr>
+        <w:pStyle w:val="code"/>
+      </w:pPr>
+      <w:r>
+        <w:t xml:space="preserve">                info.ProviderKey = Hashing.HashString(info.ProviderKey);</w:t>
+      </w:r>
+    </w:p>
+    <w:p>
+      <w:pPr>
+        <w:pStyle w:val="code"/>
+      </w:pPr>
+      <w:r>
+        <w:t xml:space="preserve">            }</w:t>
+      </w:r>
+    </w:p>
+    <w:p>
+      <w:pPr>
+        <w:pStyle w:val="code"/>
+      </w:pPr>
+    </w:p>
+    <w:p>
+      <w:pPr>
+        <w:pStyle w:val="code"/>
+      </w:pPr>
+      <w:r>
+        <w:t xml:space="preserve">            return info;</w:t>
+      </w:r>
+    </w:p>
+    <w:p>
+      <w:pPr>
+        <w:pStyle w:val="code"/>
+      </w:pPr>
+      <w:r>
+        <w:t xml:space="preserve">        }</w:t>
+      </w:r>
+    </w:p>
+    <w:p>
+      <w:pPr>
+        <w:pStyle w:val="code"/>
+      </w:pPr>
+      <w:r>
+        <w:t xml:space="preserve">    }</w:t>
+      </w:r>
+    </w:p>
+    <w:p>
+      <w:pPr>
+        <w:pStyle w:val="code"/>
+      </w:pPr>
+    </w:p>
+    <w:p>
+      <w:r>
+        <w:t>La aussi nous déclarons ce service dans la configuration de la classe Startup</w:t>
+      </w:r>
+    </w:p>
+    <w:p>
+      <w:pPr>
+        <w:pStyle w:val="code"/>
+      </w:pPr>
+      <w:r>
+        <w:t xml:space="preserve">            </w:t>
+      </w:r>
+      <w:r>
+        <w:t>services.AddIdentity&lt;ApplicationUser, IdentityRole&gt;()</w:t>
+      </w:r>
+    </w:p>
+    <w:p>
+      <w:pPr>
+        <w:pStyle w:val="code"/>
+      </w:pPr>
+      <w:r>
+        <w:t xml:space="preserve">                .AddEntityFrameworkStores&lt;ApplicationDbContext&gt;()</w:t>
+      </w:r>
+    </w:p>
+    <w:p>
+      <w:pPr>
+        <w:pStyle w:val="code"/>
+      </w:pPr>
+      <w:r>
+        <w:t xml:space="preserve">                .AddDefaultTokenProviders()</w:t>
+      </w:r>
+    </w:p>
+    <w:p>
+      <w:pPr>
+        <w:pStyle w:val="code"/>
+      </w:pPr>
+      <w:r>
+        <w:t xml:space="preserve">                .AddClaimsPrincipalFactory&lt;ApplicationUserClaimsPrincipalFactory&gt;()</w:t>
+      </w:r>
+    </w:p>
+    <w:p>
+      <w:pPr>
+        <w:pStyle w:val="Modifiedcode"/>
+        <w:rPr>
+          <w:lang w:val="fr-FR"/>
+        </w:rPr>
+      </w:pPr>
+      <w:r>
+        <w:rPr>
+          <w:lang w:val="fr-FR"/>
+        </w:rPr>
+        <w:t xml:space="preserve">                .AddSignInManager&lt;FCSignInManager&gt;();</w:t>
+      </w:r>
+    </w:p>
+    <w:p/>
+    <w:p>
+      <w:r>
+        <w:t xml:space="preserve">La capacité de vérifier </w:t>
+      </w:r>
+      <w:r>
+        <w:t xml:space="preserve">que </w:t>
+      </w:r>
+      <w:r>
+        <w:t xml:space="preserve">le niveau Eidas </w:t>
+      </w:r>
+      <w:r>
+        <w:t xml:space="preserve">de l’utilisateur identifié est au moins supérieur à celui exigé a </w:t>
+      </w:r>
+      <w:r>
+        <w:t>également</w:t>
+      </w:r>
+      <w:r>
+        <w:t xml:space="preserve"> son importance</w:t>
+      </w:r>
+      <w:r>
+        <w:t xml:space="preserve">, et </w:t>
+      </w:r>
+      <w:r>
+        <w:t xml:space="preserve">est </w:t>
+      </w:r>
+      <w:r>
+        <w:t xml:space="preserve">implémentée à l’aide d’une expression </w:t>
+      </w:r>
+      <w:r>
+        <w:t>régulière</w:t>
+      </w:r>
+      <w:r>
+        <w:t xml:space="preserve"> comme suit. </w:t>
+      </w:r>
+    </w:p>
+    <w:p>
+      <w:pPr>
+        <w:pStyle w:val="code"/>
+      </w:pPr>
+      <w:r>
+        <w:t>public static class Validation</w:t>
+      </w:r>
+    </w:p>
+    <w:p>
+      <w:pPr>
+        <w:pStyle w:val="code"/>
+      </w:pPr>
+      <w:r>
+        <w:t xml:space="preserve">    {</w:t>
+      </w:r>
+    </w:p>
+    <w:p>
+      <w:pPr>
+        <w:pStyle w:val="code"/>
+      </w:pPr>
+      <w:r>
+        <w:t xml:space="preserve">        public static bool IsEIdasLevelMet(string acrValues, int minimumEIdasLevel)</w:t>
+      </w:r>
+    </w:p>
+    <w:p>
+      <w:pPr>
+        <w:pStyle w:val="code"/>
+      </w:pPr>
+      <w:r>
+        <w:t xml:space="preserve">        {</w:t>
+      </w:r>
+    </w:p>
+    <w:p>
+      <w:pPr>
+        <w:pStyle w:val="code"/>
+      </w:pPr>
+      <w:r>
+        <w:t xml:space="preserve">            if (acrValues != null)</w:t>
+      </w:r>
+    </w:p>
+    <w:p>
+      <w:pPr>
+        <w:pStyle w:val="code"/>
+      </w:pPr>
+      <w:r>
+        <w:t xml:space="preserve">            {</w:t>
+      </w:r>
+    </w:p>
+    <w:p>
+      <w:pPr>
+        <w:pStyle w:val="code"/>
+      </w:pPr>
+      <w:r>
+        <w:t xml:space="preserve">                Regex myRegex = new Regex(@"eidas(\d)");</w:t>
+      </w:r>
+    </w:p>
+    <w:p>
+      <w:pPr>
+        <w:pStyle w:val="code"/>
+      </w:pPr>
+      <w:r>
+        <w:t xml:space="preserve">                Match match = myRegex.Match(acrValues);</w:t>
+      </w:r>
+    </w:p>
+    <w:p>
+      <w:pPr>
+        <w:pStyle w:val="code"/>
+      </w:pPr>
+      <w:r>
+        <w:t xml:space="preserve">                if (match.Success)</w:t>
+      </w:r>
+    </w:p>
+    <w:p>
+      <w:pPr>
+        <w:pStyle w:val="code"/>
+      </w:pPr>
+      <w:r>
+        <w:t xml:space="preserve">                {</w:t>
+      </w:r>
+    </w:p>
+    <w:p>
+      <w:pPr>
+        <w:pStyle w:val="code"/>
+      </w:pPr>
+      <w:r>
+        <w:t xml:space="preserve">                    int eIdasLevel = int.Parse(match.Groups[1].Value);</w:t>
+      </w:r>
+    </w:p>
+    <w:p>
+      <w:pPr>
+        <w:pStyle w:val="code"/>
+      </w:pPr>
+      <w:r>
+        <w:t xml:space="preserve">                    if (eIdasLevel &gt;= minimumEIdasLevel)</w:t>
+      </w:r>
+    </w:p>
+    <w:p>
+      <w:pPr>
+        <w:pStyle w:val="code"/>
+      </w:pPr>
+      <w:r>
+        <w:t xml:space="preserve">                        return true;</w:t>
+      </w:r>
+    </w:p>
+    <w:p>
+      <w:pPr>
+        <w:pStyle w:val="code"/>
+      </w:pPr>
+      <w:r>
+        <w:t xml:space="preserve">                </w:t>
+      </w:r>
+      <w:r>
+        <w:t>}</w:t>
+      </w:r>
+    </w:p>
+    <w:p>
+      <w:pPr>
+        <w:pStyle w:val="code"/>
+      </w:pPr>
+      <w:r>
+        <w:t xml:space="preserve">            }</w:t>
+      </w:r>
+    </w:p>
+    <w:p>
+      <w:pPr>
+        <w:pStyle w:val="code"/>
+      </w:pPr>
+    </w:p>
+    <w:p>
+      <w:pPr>
+        <w:pStyle w:val="code"/>
+      </w:pPr>
+      <w:r>
+        <w:t xml:space="preserve">            return false;</w:t>
+      </w:r>
+    </w:p>
+    <w:p>
+      <w:pPr>
+        <w:pStyle w:val="code"/>
+      </w:pPr>
+      <w:r>
+        <w:t xml:space="preserve">        }</w:t>
+      </w:r>
+    </w:p>
+    <w:p>
+      <w:pPr>
+        <w:pStyle w:val="code"/>
+        <w:rPr>
+          <w:lang w:val="fr-FR"/>
+        </w:rPr>
+      </w:pPr>
+      <w:r>
+        <w:rPr>
+          <w:lang w:val="fr-FR"/>
+        </w:rPr>
+        <w:lastRenderedPageBreak/>
+        <w:t>}</w:t>
+      </w:r>
+    </w:p>
+    <w:p>
+      <w:r>
+        <w:t>Que nous réutiliserons dans les contrôleurs lorsque nécessaire.</w:t>
+      </w:r>
+    </w:p>
     <w:p>
       <w:pPr>
         <w:pStyle w:val="Titre2"/>
@@ -9780,7 +10877,6 @@
         <w:t xml:space="preserve">, </w:t>
       </w:r>
       <w:proofErr w:type="spellStart"/>
-      <w:proofErr w:type="gramStart"/>
       <w:r>
         <w:rPr>
           <w:i/>
@@ -9793,11 +10889,7 @@
         <w:t xml:space="preserve">  </w:t>
       </w:r>
       <w:r>
-        <w:t>et</w:t>
-      </w:r>
-      <w:proofErr w:type="gramEnd"/>
-      <w:r>
-        <w:t xml:space="preserve"> </w:t>
+        <w:t xml:space="preserve">et </w:t>
       </w:r>
       <w:proofErr w:type="spellStart"/>
       <w:r>
@@ -10054,7 +11146,6 @@
       </w:pPr>
       <w:bookmarkStart w:id="38" w:name="_Toc82424754"/>
       <w:r>
-        <w:lastRenderedPageBreak/>
         <w:t>Ajout des boutons d’inscription et connexion</w:t>
       </w:r>
       <w:bookmarkEnd w:id="38"/>
@@ -10178,14 +11269,19 @@
     <w:p>
       <w:pPr>
         <w:pStyle w:val="code"/>
-        <w:rPr>
-          <w:lang w:val="fr-FR"/>
-        </w:rPr>
-      </w:pPr>
-      <w:r>
-        <w:rPr>
-          <w:lang w:val="fr-FR"/>
-        </w:rPr>
+      </w:pPr>
+      <w:r>
+        <w:t>@using System.Security.Claims</w:t>
+      </w:r>
+      <w:r>
+        <w:t xml:space="preserve"> </w:t>
+      </w:r>
+    </w:p>
+    <w:p>
+      <w:pPr>
+        <w:pStyle w:val="code"/>
+      </w:pPr>
+      <w:r>
         <w:t>@inject SignInManager&lt;ApplicationUser&gt; SignInManager</w:t>
       </w:r>
     </w:p>
@@ -10256,25 +11352,22 @@
     <w:p>
       <w:pPr>
         <w:pStyle w:val="code"/>
-        <w:rPr>
-          <w:lang w:val="fr-FR"/>
-        </w:rPr>
-      </w:pPr>
-      <w:r>
-        <w:rPr>
-          <w:lang w:val="fr-FR"/>
-        </w:rPr>
-        <w:t xml:space="preserve">        @if (await SignInManager.GetExternalLoginInfoAsync() != null)</w:t>
-      </w:r>
-    </w:p>
-    <w:p>
-      <w:pPr>
-        <w:pStyle w:val="code"/>
-      </w:pPr>
-      <w:r>
-        <w:rPr>
-          <w:lang w:val="fr-FR"/>
-        </w:rPr>
+      </w:pPr>
+      <w:r>
+        <w:t xml:space="preserve">        @if (</w:t>
+      </w:r>
+      <w:r>
+        <w:t>User.HasClaim(ClaimTypes.AuthenticationMethod, FranceConnectConfiguration.ProviderScheme)</w:t>
+      </w:r>
+      <w:r>
+        <w:t>)</w:t>
+      </w:r>
+    </w:p>
+    <w:p>
+      <w:pPr>
+        <w:pStyle w:val="code"/>
+      </w:pPr>
+      <w:r>
         <w:t xml:space="preserve">        </w:t>
       </w:r>
       <w:r>
@@ -10318,7 +11411,37 @@
         <w:pStyle w:val="code"/>
       </w:pPr>
       <w:r>
-        <w:t xml:space="preserve">            &lt;a class="nav-link text-dark" href="#"&gt;@UserManager.GetUserName(User)&lt;/a&gt;</w:t>
+        <w:t xml:space="preserve">            &lt;a class="nav-link text-dark" href="#"&gt;</w:t>
+      </w:r>
+    </w:p>
+    <w:p>
+      <w:pPr>
+        <w:pStyle w:val="code"/>
+        <w:ind w:firstLine="720"/>
+      </w:pPr>
+      <w:r>
+        <w:t xml:space="preserve">       </w:t>
+      </w:r>
+      <w:r>
+        <w:t>@User.FindFirstValue("GivenName")</w:t>
+      </w:r>
+      <w:r>
+        <w:t xml:space="preserve"> </w:t>
+      </w:r>
+      <w:r>
+        <w:t>@User.FindFirstValue("PreferredName")</w:t>
+      </w:r>
+    </w:p>
+    <w:p>
+      <w:pPr>
+        <w:pStyle w:val="code"/>
+        <w:ind w:firstLine="720"/>
+      </w:pPr>
+      <w:r>
+        <w:t xml:space="preserve">   </w:t>
+      </w:r>
+      <w:r>
+        <w:t>&lt;/a&gt;</w:t>
       </w:r>
     </w:p>
     <w:p>
@@ -10366,15 +11489,61 @@
         <w:pStyle w:val="code"/>
       </w:pPr>
       <w:r>
-        <w:t xml:space="preserve">            &lt;a class="nav-link text-dark" asp-controller="Manage" asp-action="Index" title="Mon compte"&gt;Bonjour</w:t>
-      </w:r>
-    </w:p>
-    <w:p>
-      <w:pPr>
-        <w:pStyle w:val="code"/>
-      </w:pPr>
-      <w:r>
-        <w:t xml:space="preserve">                @UserManager.GetUserName(User) !&lt;/a&gt;</w:t>
+        <w:t xml:space="preserve">            &lt;a class="nav-link text-dark" asp-controller="Manage" asp-action="Index" title="Mon compte"&gt;</w:t>
+      </w:r>
+    </w:p>
+    <w:p>
+      <w:pPr>
+        <w:pStyle w:val="code"/>
+        <w:ind w:firstLine="720"/>
+        <w:rPr>
+          <w:lang w:val="fr-FR"/>
+        </w:rPr>
+      </w:pPr>
+      <w:r>
+        <w:rPr>
+          <w:lang w:val="fr-FR"/>
+        </w:rPr>
+        <w:t xml:space="preserve">        </w:t>
+      </w:r>
+      <w:r>
+        <w:rPr>
+          <w:lang w:val="fr-FR"/>
+        </w:rPr>
+        <w:t>Bonjour</w:t>
+      </w:r>
+      <w:r>
+        <w:rPr>
+          <w:lang w:val="fr-FR"/>
+        </w:rPr>
+        <w:t xml:space="preserve"> @</w:t>
+      </w:r>
+      <w:r>
+        <w:rPr>
+          <w:lang w:val="fr-FR"/>
+        </w:rPr>
+        <w:t>User.FindFirstValue("GivenName") @User.FindFirstValue("PreferredName")</w:t>
+      </w:r>
+      <w:r>
+        <w:rPr>
+          <w:lang w:val="fr-FR"/>
+        </w:rPr>
+        <w:t xml:space="preserve"> !</w:t>
+      </w:r>
+    </w:p>
+    <w:p>
+      <w:pPr>
+        <w:pStyle w:val="code"/>
+        <w:ind w:firstLine="720"/>
+      </w:pPr>
+      <w:r>
+        <w:rPr>
+          <w:lang w:val="fr-FR"/>
+        </w:rPr>
+        <w:t xml:space="preserve">   </w:t>
+      </w:r>
+      <w:r>
+        <w:t>&lt;/a&gt;</w:t>
       </w:r>
     </w:p>
     <w:p>
@@ -10422,6 +11591,7 @@
         <w:pStyle w:val="code"/>
       </w:pPr>
       <w:r>
+        <w:lastRenderedPageBreak/>
         <w:t xml:space="preserve">    }</w:t>
       </w:r>
     </w:p>
@@ -10546,14 +11716,12 @@
         </w:rPr>
         <w:t xml:space="preserve">Cette vue tire </w:t>
       </w:r>
-      <w:proofErr w:type="spellStart"/>
       <w:r>
         <w:rPr>
           <w:lang w:eastAsia="en-US"/>
         </w:rPr>
-        <w:t>partie</w:t>
-      </w:r>
-      <w:proofErr w:type="spellEnd"/>
+        <w:t>parti</w:t>
+      </w:r>
       <w:r>
         <w:rPr>
           <w:lang w:eastAsia="en-US"/>
@@ -10566,14 +11734,12 @@
         </w:rPr>
         <w:t>. En effet, l’</w:t>
       </w:r>
-      <w:proofErr w:type="spellStart"/>
       <w:r>
         <w:rPr>
           <w:lang w:eastAsia="en-US"/>
         </w:rPr>
-        <w:t>element</w:t>
-      </w:r>
-      <w:proofErr w:type="spellEnd"/>
+        <w:t>élément</w:t>
+      </w:r>
       <w:r>
         <w:rPr>
           <w:lang w:eastAsia="en-US"/>
@@ -10895,7 +12061,6 @@
       </w:pPr>
       <w:bookmarkStart w:id="40" w:name="_Toc82424756"/>
       <w:r>
-        <w:lastRenderedPageBreak/>
         <w:t>Définir le style du bouton</w:t>
       </w:r>
       <w:r>
@@ -11449,6 +12614,246 @@
       </w:r>
       <w:r>
         <w:t xml:space="preserve"> </w:t>
+      </w:r>
+    </w:p>
+    <w:p>
+      <w:pPr>
+        <w:keepNext/>
+        <w:keepLines/>
+      </w:pPr>
+      <w:r>
+        <w:t xml:space="preserve">Il est important de vérifier que l’utilisateur dont on aura obtenu le consentement pour la récupération des données est le même que l’utilisateur actuellement connecté. </w:t>
+      </w:r>
+    </w:p>
+    <w:p>
+      <w:pPr>
+        <w:keepNext/>
+        <w:keepLines/>
+      </w:pPr>
+      <w:r>
+        <w:t xml:space="preserve">Pour cela nous </w:t>
+      </w:r>
+      <w:r>
+        <w:t>validons la signature du jeton d’identité obtenu lors du consentement, avant de lire son sub (identifiant technique) grâce</w:t>
+      </w:r>
+      <w:r>
+        <w:t xml:space="preserve"> à une méthode définie dans notre classe de Validation, comme suit :</w:t>
+      </w:r>
+    </w:p>
+    <w:p>
+      <w:pPr>
+        <w:pStyle w:val="code"/>
+      </w:pPr>
+      <w:r>
+        <w:t>static public JwtSecurityToken ReadAndValidateToken(string token, SecurityKey securityKey)</w:t>
+      </w:r>
+    </w:p>
+    <w:p>
+      <w:pPr>
+        <w:pStyle w:val="code"/>
+      </w:pPr>
+      <w:r>
+        <w:t xml:space="preserve">        {</w:t>
+      </w:r>
+    </w:p>
+    <w:p>
+      <w:pPr>
+        <w:pStyle w:val="code"/>
+      </w:pPr>
+      <w:r>
+        <w:t xml:space="preserve">            var tokenHandler = new JwtSecurityTokenHandler();</w:t>
+      </w:r>
+    </w:p>
+    <w:p>
+      <w:pPr>
+        <w:pStyle w:val="code"/>
+      </w:pPr>
+      <w:r>
+        <w:t xml:space="preserve">            var validationParameters = new TokenValidationParameters</w:t>
+      </w:r>
+    </w:p>
+    <w:p>
+      <w:pPr>
+        <w:pStyle w:val="code"/>
+      </w:pPr>
+      <w:r>
+        <w:t xml:space="preserve">            {</w:t>
+      </w:r>
+    </w:p>
+    <w:p>
+      <w:pPr>
+        <w:pStyle w:val="code"/>
+      </w:pPr>
+      <w:r>
+        <w:t xml:space="preserve">                ValidateAudience = false,</w:t>
+      </w:r>
+    </w:p>
+    <w:p>
+      <w:pPr>
+        <w:pStyle w:val="code"/>
+      </w:pPr>
+      <w:r>
+        <w:t xml:space="preserve">                ValidateIssuer = false,</w:t>
+      </w:r>
+    </w:p>
+    <w:p>
+      <w:pPr>
+        <w:pStyle w:val="code"/>
+      </w:pPr>
+      <w:r>
+        <w:t xml:space="preserve">                ValidateActor = false,</w:t>
+      </w:r>
+    </w:p>
+    <w:p>
+      <w:pPr>
+        <w:pStyle w:val="code"/>
+      </w:pPr>
+      <w:r>
+        <w:t xml:space="preserve">                ValidateIssuerSigningKey = true,</w:t>
+      </w:r>
+    </w:p>
+    <w:p>
+      <w:pPr>
+        <w:pStyle w:val="code"/>
+      </w:pPr>
+      <w:r>
+        <w:t xml:space="preserve">                IssuerSigningKey = securityKey</w:t>
+      </w:r>
+    </w:p>
+    <w:p>
+      <w:pPr>
+        <w:pStyle w:val="code"/>
+      </w:pPr>
+      <w:r>
+        <w:t xml:space="preserve">            };</w:t>
+      </w:r>
+    </w:p>
+    <w:p>
+      <w:pPr>
+        <w:pStyle w:val="code"/>
+      </w:pPr>
+      <w:r>
+        <w:t xml:space="preserve">            SecurityToken validatedToken;</w:t>
+      </w:r>
+    </w:p>
+    <w:p>
+      <w:pPr>
+        <w:pStyle w:val="code"/>
+      </w:pPr>
+      <w:r>
+        <w:t xml:space="preserve">            try</w:t>
+      </w:r>
+    </w:p>
+    <w:p>
+      <w:pPr>
+        <w:pStyle w:val="code"/>
+      </w:pPr>
+      <w:r>
+        <w:t xml:space="preserve">            {</w:t>
+      </w:r>
+    </w:p>
+    <w:p>
+      <w:pPr>
+        <w:pStyle w:val="code"/>
+      </w:pPr>
+      <w:r>
+        <w:t xml:space="preserve">                tokenHandler.ValidateToken(token, validationParameters, out validatedToken);</w:t>
+      </w:r>
+    </w:p>
+    <w:p>
+      <w:pPr>
+        <w:pStyle w:val="code"/>
+      </w:pPr>
+      <w:r>
+        <w:t xml:space="preserve">            }</w:t>
+      </w:r>
+    </w:p>
+    <w:p>
+      <w:pPr>
+        <w:pStyle w:val="code"/>
+      </w:pPr>
+      <w:r>
+        <w:t xml:space="preserve">            catch (Exception)</w:t>
+      </w:r>
+    </w:p>
+    <w:p>
+      <w:pPr>
+        <w:pStyle w:val="code"/>
+      </w:pPr>
+      <w:r>
+        <w:t xml:space="preserve">            {</w:t>
+      </w:r>
+    </w:p>
+    <w:p>
+      <w:pPr>
+        <w:pStyle w:val="code"/>
+      </w:pPr>
+      <w:r>
+        <w:t xml:space="preserve">                return null;</w:t>
+      </w:r>
+    </w:p>
+    <w:p>
+      <w:pPr>
+        <w:pStyle w:val="code"/>
+      </w:pPr>
+      <w:r>
+        <w:t xml:space="preserve">            }</w:t>
+      </w:r>
+    </w:p>
+    <w:p>
+      <w:pPr>
+        <w:pStyle w:val="code"/>
+      </w:pPr>
+      <w:r>
+        <w:t xml:space="preserve">            return (JwtSecurityToken)validatedToken;</w:t>
+      </w:r>
+    </w:p>
+    <w:p>
+      <w:pPr>
+        <w:pStyle w:val="code"/>
+        <w:rPr>
+          <w:lang w:val="fr-FR"/>
+        </w:rPr>
+      </w:pPr>
+      <w:r>
+        <w:t xml:space="preserve">        </w:t>
+      </w:r>
+      <w:r>
+        <w:rPr>
+          <w:lang w:val="fr-FR"/>
+        </w:rPr>
+        <w:t>}</w:t>
+      </w:r>
+    </w:p>
+    <w:p>
+      <w:pPr>
+        <w:pStyle w:val="code"/>
+        <w:rPr>
+          <w:lang w:val="fr-FR"/>
+        </w:rPr>
+      </w:pPr>
+      <w:r>
+        <w:rPr>
+          <w:lang w:val="fr-FR"/>
+        </w:rPr>
+        <w:t xml:space="preserve">    }</w:t>
+      </w:r>
+    </w:p>
+    <w:p>
+      <w:pPr>
+        <w:keepNext/>
+        <w:keepLines/>
+      </w:pPr>
+      <w:r>
+        <w:t xml:space="preserve">Cette classe est par la suite utilisée dans le </w:t>
+      </w:r>
+      <w:proofErr w:type="spellStart"/>
+      <w:r>
+        <w:t>DataController</w:t>
+      </w:r>
+      <w:proofErr w:type="spellEnd"/>
+      <w:r>
+        <w:t xml:space="preserve"> avant d’appeler le fournisseur de données.</w:t>
       </w:r>
     </w:p>
     <w:p>
@@ -11972,7 +13377,6 @@
           <w:noProof/>
           <w:snapToGrid/>
         </w:rPr>
-        <w:lastRenderedPageBreak/>
         <w:t xml:space="preserve"> </w:t>
       </w:r>
       <w:r>
@@ -12494,6 +13898,7 @@
         <w:rPr>
           <w:lang w:val="fr-FR"/>
         </w:rPr>
+        <w:lastRenderedPageBreak/>
         <w:t xml:space="preserve">            &lt;td&gt;Situation familiale&lt;/td&gt;</w:t>
       </w:r>
     </w:p>
@@ -12837,24 +14242,27 @@
     <w:p>
       <w:pPr>
         <w:pStyle w:val="code"/>
-        <w:rPr>
-          <w:lang w:val="fr-FR"/>
-        </w:rPr>
-      </w:pPr>
-      <w:r>
-        <w:rPr>
-          <w:lang w:val="fr-FR"/>
-        </w:rPr>
+      </w:pPr>
+      <w:r>
         <w:t xml:space="preserve">    </w:t>
       </w:r>
       <w:r>
-        <w:rPr>
-          <w:lang w:val="fr-FR"/>
-        </w:rPr>
-        <w:t xml:space="preserve">    @if (await SignInManager.GetExternalLoginInfoAsync() != null)</w:t>
-      </w:r>
-    </w:p>
-    <w:p/>
+        <w:t xml:space="preserve">    @if (</w:t>
+      </w:r>
+      <w:r>
+        <w:t>User.HasClaim(ClaimTypes.AuthenticationMethod, FranceConnectConfiguration.ProviderScheme)</w:t>
+      </w:r>
+      <w:r>
+        <w:t>)</w:t>
+      </w:r>
+    </w:p>
+    <w:p>
+      <w:pPr>
+        <w:rPr>
+          <w:lang w:val="en-US"/>
+        </w:rPr>
+      </w:pPr>
+    </w:p>
     <w:p>
       <w:r>
         <w:t xml:space="preserve">Avant d’ajouter </w:t>
@@ -13737,15 +15145,7 @@
         </w:r>
       </w:hyperlink>
       <w:r>
-        <w:t xml:space="preserve">. </w:t>
-      </w:r>
-      <w:proofErr w:type="gramStart"/>
-      <w:r>
-        <w:t>Ceci étant</w:t>
-      </w:r>
-      <w:proofErr w:type="gramEnd"/>
-      <w:r>
-        <w:t>, les étapes suivantes fournissent des informations et des liens pour vous aider à démarrer.</w:t>
+        <w:t>. Ceci étant, les étapes suivantes fournissent des informations et des liens pour vous aider à démarrer.</w:t>
       </w:r>
     </w:p>
     <w:p>
@@ -21404,7 +22804,7 @@
   <w:style w:type="paragraph" w:default="1" w:styleId="Normal">
     <w:name w:val="Normal"/>
     <w:qFormat/>
-    <w:rsid w:val="005473FE"/>
+    <w:rsid w:val="00A94C3B"/>
     <w:pPr>
       <w:spacing w:after="120"/>
       <w:jc w:val="both"/>
@@ -21597,7 +22997,6 @@
   <w:style w:type="character" w:default="1" w:styleId="Policepardfaut">
     <w:name w:val="Default Paragraph Font"/>
     <w:uiPriority w:val="1"/>
-    <w:semiHidden/>
     <w:unhideWhenUsed/>
   </w:style>
   <w:style w:type="table" w:default="1" w:styleId="TableauNormal">
@@ -25262,7 +26661,9 @@
     <w:rsid w:val="005B00FE"/>
     <w:rsid w:val="0065194F"/>
     <w:rsid w:val="007075B0"/>
+    <w:rsid w:val="007163AA"/>
     <w:rsid w:val="00795FCA"/>
+    <w:rsid w:val="007E6B66"/>
     <w:rsid w:val="00803F88"/>
     <w:rsid w:val="00807439"/>
     <w:rsid w:val="00822CB5"/>
@@ -25283,6 +26684,7 @@
     <w:rsid w:val="00A6155C"/>
     <w:rsid w:val="00A90BFE"/>
     <w:rsid w:val="00AC6ADA"/>
+    <w:rsid w:val="00AD3278"/>
     <w:rsid w:val="00B20DA4"/>
     <w:rsid w:val="00B625F0"/>
     <w:rsid w:val="00B77AC8"/>

</xml_diff>

<commit_message>
Update the french implementation guide
To account for the latest code updates
</commit_message>
<xml_diff>
--- a/Documentation/Mettre en oeuvre un FS FranceConnect avec ASP.NET Core 3.1.docx
+++ b/Documentation/Mettre en oeuvre un FS FranceConnect avec ASP.NET Core 3.1.docx
@@ -86,6 +86,7 @@
         </w:rPr>
         <w:t xml:space="preserve">Juin 2016 (Révision </w:t>
       </w:r>
+      <w:proofErr w:type="gramStart"/>
       <w:r>
         <w:rPr>
           <w:rFonts w:ascii="Segoe UI" w:eastAsia="Segoe UI" w:hAnsi="Segoe UI" w:cs="Segoe UI"/>
@@ -94,6 +95,7 @@
         </w:rPr>
         <w:t>Octobre</w:t>
       </w:r>
+      <w:proofErr w:type="gramEnd"/>
       <w:r>
         <w:rPr>
           <w:rFonts w:ascii="Segoe UI" w:eastAsia="Segoe UI" w:hAnsi="Segoe UI" w:cs="Segoe UI"/>
@@ -5394,7 +5396,13 @@
         <w:pStyle w:val="code"/>
       </w:pPr>
       <w:r>
-        <w:t xml:space="preserve">  "Scopes": [ "profile","birth","email"],</w:t>
+        <w:rPr>
+          <w:lang w:val="fr-FR"/>
+        </w:rPr>
+        <w:t xml:space="preserve">  </w:t>
+      </w:r>
+      <w:r>
+        <w:t>"Scopes": [ "profile","birth","email"],</w:t>
       </w:r>
     </w:p>
     <w:p>
@@ -6306,9 +6314,18 @@
           <w:b w:val="0"/>
           <w:lang w:val="fr-FR"/>
         </w:rPr>
-        <w:t>depuis le dossier source de votre projet (contenant le fichier  .</w:t>
+        <w:t xml:space="preserve">depuis le dossier source de votre projet (contenant le </w:t>
+      </w:r>
+      <w:proofErr w:type="gramStart"/>
+      <w:r>
+        <w:rPr>
+          <w:b w:val="0"/>
+          <w:lang w:val="fr-FR"/>
+        </w:rPr>
+        <w:t>fichier  .</w:t>
       </w:r>
       <w:proofErr w:type="spellStart"/>
+      <w:proofErr w:type="gramEnd"/>
       <w:r>
         <w:rPr>
           <w:b w:val="0"/>
@@ -6717,7 +6734,15 @@
         <w:t xml:space="preserve">contenant les champs que vous souhaitez sauvegarder pour un utilisateur. </w:t>
       </w:r>
       <w:r>
-        <w:t xml:space="preserve">Notez que la propriété Email est déjà héritée de la classe </w:t>
+        <w:t xml:space="preserve">Notez que la propriété </w:t>
+      </w:r>
+      <w:proofErr w:type="gramStart"/>
+      <w:r>
+        <w:t>Email</w:t>
+      </w:r>
+      <w:proofErr w:type="gramEnd"/>
+      <w:r>
+        <w:t xml:space="preserve"> est déjà héritée de la classe </w:t>
       </w:r>
       <w:proofErr w:type="spellStart"/>
       <w:r>
@@ -6985,8 +7010,13 @@
           <w:lang w:eastAsia="en-US"/>
         </w:rPr>
       </w:pPr>
-      <w:r>
-        <w:t xml:space="preserve">Installez le package </w:t>
+      <w:proofErr w:type="gramStart"/>
+      <w:r>
+        <w:t>Installez le</w:t>
+      </w:r>
+      <w:proofErr w:type="gramEnd"/>
+      <w:r>
+        <w:t xml:space="preserve"> package </w:t>
       </w:r>
       <w:proofErr w:type="spellStart"/>
       <w:r>
@@ -7614,11 +7644,16 @@
       <w:pPr>
         <w:spacing w:before="120"/>
       </w:pPr>
+      <w:proofErr w:type="gramStart"/>
       <w:r>
         <w:t>I</w:t>
       </w:r>
       <w:r>
-        <w:t xml:space="preserve">nstallez le package </w:t>
+        <w:t>nstallez le</w:t>
+      </w:r>
+      <w:proofErr w:type="gramEnd"/>
+      <w:r>
+        <w:t xml:space="preserve"> package </w:t>
       </w:r>
       <w:proofErr w:type="spellStart"/>
       <w:r>
@@ -7967,12 +8002,14 @@
         <w:rPr>
           <w:b/>
           <w:bCs/>
+          <w:lang w:val="fr-FR"/>
         </w:rPr>
       </w:pPr>
       <w:r>
         <w:rPr>
           <w:b/>
           <w:bCs/>
+          <w:lang w:val="fr-FR"/>
         </w:rPr>
         <w:t xml:space="preserve">       .AddOpenIdConnect(</w:t>
       </w:r>
@@ -7980,6 +8017,7 @@
         <w:rPr>
           <w:b/>
           <w:bCs/>
+          <w:lang w:val="fr-FR"/>
         </w:rPr>
         <w:t>FranceConnectConfiguration.ProviderScheme</w:t>
       </w:r>
@@ -7987,6 +8025,7 @@
         <w:rPr>
           <w:b/>
           <w:bCs/>
+          <w:lang w:val="fr-FR"/>
         </w:rPr>
         <w:t xml:space="preserve">, </w:t>
       </w:r>
@@ -7994,6 +8033,7 @@
         <w:rPr>
           <w:b/>
           <w:bCs/>
+          <w:lang w:val="fr-FR"/>
         </w:rPr>
         <w:t>FranceConnectConfiguration.Provider</w:t>
       </w:r>
@@ -8001,6 +8041,7 @@
         <w:rPr>
           <w:b/>
           <w:bCs/>
+          <w:lang w:val="fr-FR"/>
         </w:rPr>
         <w:t>DisplayName, options =&gt; ConfigureFranceConnect(options, franceConnectConfig.Get&lt;FranceConnectConfiguration&gt;()));</w:t>
       </w:r>
@@ -8011,6 +8052,7 @@
         <w:rPr>
           <w:b/>
           <w:bCs/>
+          <w:lang w:val="fr-FR"/>
         </w:rPr>
       </w:pPr>
     </w:p>
@@ -8168,7 +8210,6 @@
         <w:rPr>
           <w:b/>
           <w:bCs/>
-          <w:lang w:val="fr-FR"/>
         </w:rPr>
         <w:t xml:space="preserve">       </w:t>
       </w:r>
@@ -9375,7 +9416,15 @@
     <w:p/>
     <w:p>
       <w:r>
-        <w:t>Enfin, ajoutez une définition pour les services d’e-mail à utiliser</w:t>
+        <w:t xml:space="preserve">Enfin, ajoutez une définition pour les services </w:t>
+      </w:r>
+      <w:proofErr w:type="gramStart"/>
+      <w:r>
+        <w:t>d’e-mail</w:t>
+      </w:r>
+      <w:proofErr w:type="gramEnd"/>
+      <w:r>
+        <w:t xml:space="preserve"> à utiliser</w:t>
       </w:r>
       <w:r>
         <w:t xml:space="preserve">, par exemple lors </w:t>
@@ -9758,23 +9807,6 @@
     </w:p>
     <w:p>
       <w:pPr>
-        <w:autoSpaceDE w:val="0"/>
-        <w:autoSpaceDN w:val="0"/>
-        <w:adjustRightInd w:val="0"/>
-        <w:spacing w:after="0"/>
-        <w:jc w:val="left"/>
-        <w:rPr>
-          <w:rFonts w:ascii="Consolas" w:hAnsi="Consolas" w:cs="Consolas"/>
-          <w:snapToGrid/>
-          <w:color w:val="000000"/>
-          <w:sz w:val="19"/>
-          <w:szCs w:val="19"/>
-          <w:lang w:eastAsia="en-US"/>
-        </w:rPr>
-      </w:pPr>
-    </w:p>
-    <w:p>
-      <w:pPr>
         <w:pStyle w:val="code"/>
       </w:pPr>
       <w:r>
@@ -9882,71 +9914,92 @@
     <w:p>
       <w:pPr>
         <w:pStyle w:val="code"/>
-      </w:pPr>
-      <w:r>
+        <w:rPr>
+          <w:lang w:val="fr-FR"/>
+        </w:rPr>
+      </w:pPr>
+      <w:r>
+        <w:rPr>
+          <w:lang w:val="fr-FR"/>
+        </w:rPr>
         <w:t>public class ApplicationUserClaimsPrincipalFactory : UserClaimsPrincipalFactory&lt;ApplicationUser, IdentityRole&gt;</w:t>
       </w:r>
     </w:p>
     <w:p>
       <w:pPr>
         <w:pStyle w:val="code"/>
-      </w:pPr>
-      <w:r>
+        <w:rPr>
+          <w:lang w:val="fr-FR"/>
+        </w:rPr>
+      </w:pPr>
+      <w:r>
+        <w:rPr>
+          <w:lang w:val="fr-FR"/>
+        </w:rPr>
         <w:t>{</w:t>
       </w:r>
     </w:p>
     <w:p>
       <w:pPr>
         <w:pStyle w:val="code"/>
-      </w:pPr>
-      <w:r>
-        <w:t xml:space="preserve">        public ApplicationUserClaimsPrincipalFactory(&lt;ApplicationUser&gt; userManager,</w:t>
-      </w:r>
-      <w:r>
-        <w:t xml:space="preserve"> </w:t>
-      </w:r>
-      <w:r>
-        <w:t>&lt;IdentityRole&gt; roleManager,</w:t>
-      </w:r>
-      <w:r>
-        <w:t xml:space="preserve"> </w:t>
-      </w:r>
-      <w:r>
-        <w:t>&lt;IdentityOptions&gt; optionsAccessor)</w:t>
-      </w:r>
-      <w:r>
-        <w:t xml:space="preserve"> :</w:t>
-      </w:r>
-      <w:r>
-        <w:t xml:space="preserve"> base(userManager, roleManager, optionsAccessor)</w:t>
-      </w:r>
-    </w:p>
-    <w:p>
-      <w:pPr>
-        <w:pStyle w:val="code"/>
-      </w:pPr>
-      <w:r>
+        <w:rPr>
+          <w:lang w:val="fr-FR"/>
+        </w:rPr>
+      </w:pPr>
+      <w:r>
+        <w:rPr>
+          <w:lang w:val="fr-FR"/>
+        </w:rPr>
+        <w:t xml:space="preserve">        public ApplicationUserClaimsPrincipalFactory(&lt;ApplicationUser&gt; userManager, &lt;IdentityRole&gt; roleManager, &lt;IdentityOptions&gt; optionsAccessor) : base(userManager, roleManager, optionsAccessor)</w:t>
+      </w:r>
+    </w:p>
+    <w:p>
+      <w:pPr>
+        <w:pStyle w:val="code"/>
+        <w:rPr>
+          <w:lang w:val="fr-FR"/>
+        </w:rPr>
+      </w:pPr>
+      <w:r>
+        <w:rPr>
+          <w:lang w:val="fr-FR"/>
+        </w:rPr>
         <w:t xml:space="preserve">        {</w:t>
       </w:r>
     </w:p>
     <w:p>
       <w:pPr>
         <w:pStyle w:val="code"/>
-      </w:pPr>
-      <w:r>
+        <w:rPr>
+          <w:lang w:val="fr-FR"/>
+        </w:rPr>
+      </w:pPr>
+      <w:r>
+        <w:rPr>
+          <w:lang w:val="fr-FR"/>
+        </w:rPr>
         <w:t xml:space="preserve">        }</w:t>
       </w:r>
     </w:p>
     <w:p>
       <w:pPr>
         <w:pStyle w:val="code"/>
-      </w:pPr>
-    </w:p>
-    <w:p>
-      <w:pPr>
-        <w:pStyle w:val="code"/>
-      </w:pPr>
-      <w:r>
+        <w:rPr>
+          <w:lang w:val="fr-FR"/>
+        </w:rPr>
+      </w:pPr>
+    </w:p>
+    <w:p>
+      <w:pPr>
+        <w:pStyle w:val="code"/>
+        <w:rPr>
+          <w:lang w:val="fr-FR"/>
+        </w:rPr>
+      </w:pPr>
+      <w:r>
+        <w:rPr>
+          <w:lang w:val="fr-FR"/>
+        </w:rPr>
         <w:t xml:space="preserve">        protected override async Task&lt;ClaimsIdentity&gt; GenerateClaimsAsync(ApplicationUser user)</w:t>
       </w:r>
     </w:p>
@@ -9955,7 +10008,13 @@
         <w:pStyle w:val="code"/>
       </w:pPr>
       <w:r>
-        <w:t xml:space="preserve">        {</w:t>
+        <w:rPr>
+          <w:lang w:val="fr-FR"/>
+        </w:rPr>
+        <w:t xml:space="preserve">        </w:t>
+      </w:r>
+      <w:r>
+        <w:t>{</w:t>
       </w:r>
     </w:p>
     <w:p>
@@ -9994,19 +10053,31 @@
     <w:p>
       <w:pPr>
         <w:pStyle w:val="code"/>
-      </w:pPr>
-      <w:r>
-        <w:t xml:space="preserve">            return identity;</w:t>
-      </w:r>
-    </w:p>
-    <w:p>
-      <w:pPr>
-        <w:pStyle w:val="code"/>
-        <w:rPr>
-          <w:lang w:val="fr-FR"/>
-        </w:rPr>
-      </w:pPr>
-      <w:r>
+        <w:rPr>
+          <w:lang w:val="fr-FR"/>
+        </w:rPr>
+      </w:pPr>
+      <w:r>
+        <w:t xml:space="preserve">            </w:t>
+      </w:r>
+      <w:r>
+        <w:rPr>
+          <w:lang w:val="fr-FR"/>
+        </w:rPr>
+        <w:t>return identity;</w:t>
+      </w:r>
+    </w:p>
+    <w:p>
+      <w:pPr>
+        <w:pStyle w:val="code"/>
+        <w:rPr>
+          <w:lang w:val="fr-FR"/>
+        </w:rPr>
+      </w:pPr>
+      <w:r>
+        <w:rPr>
+          <w:lang w:val="fr-FR"/>
+        </w:rPr>
         <w:t xml:space="preserve">        </w:t>
       </w:r>
       <w:r>
@@ -10091,23 +10162,24 @@
     <w:p>
       <w:pPr>
         <w:pStyle w:val="Modifiedcode"/>
-      </w:pPr>
+        <w:rPr>
+          <w:lang w:val="fr-FR"/>
+        </w:rPr>
+      </w:pPr>
+      <w:r>
+        <w:t xml:space="preserve">                </w:t>
+      </w:r>
+      <w:r>
+        <w:rPr>
+          <w:lang w:val="fr-FR"/>
+        </w:rPr>
+        <w:t>.AddClaimsPrincipalFactory&lt;ApplicationUserClaimsPrincipalFactory&gt;();</w:t>
+      </w:r>
+    </w:p>
+    <w:p>
       <w:r>
         <w:lastRenderedPageBreak/>
-        <w:t xml:space="preserve">                .AddClaimsPrincipalFactory&lt;ApplicationUserClaimsPrincipalFactory&gt;();</w:t>
-      </w:r>
-    </w:p>
-    <w:p>
-      <w:pPr>
-        <w:rPr>
-          <w:lang w:val="en-US"/>
-        </w:rPr>
-      </w:pPr>
-      <w:r>
-        <w:rPr>
-          <w:lang w:val="en-US"/>
-        </w:rPr>
-        <w:t xml:space="preserve">                .AddClaimsPrincipalFactory&lt;ApplicationUserClaimsPrincipalFactory&gt;();</w:t>
+        <w:t xml:space="preserve">                </w:t>
       </w:r>
     </w:p>
     <w:p>
@@ -10241,49 +10313,82 @@
     <w:p>
       <w:pPr>
         <w:pStyle w:val="code"/>
+        <w:rPr>
+          <w:lang w:val="fr-FR"/>
+        </w:rPr>
       </w:pPr>
       <w:r>
         <w:t xml:space="preserve">                </w:t>
       </w:r>
       <w:r>
+        <w:rPr>
+          <w:lang w:val="fr-FR"/>
+        </w:rPr>
         <w:t>}</w:t>
       </w:r>
     </w:p>
     <w:p>
       <w:pPr>
         <w:pStyle w:val="code"/>
-      </w:pPr>
-      <w:r>
+        <w:rPr>
+          <w:lang w:val="fr-FR"/>
+        </w:rPr>
+      </w:pPr>
+      <w:r>
+        <w:rPr>
+          <w:lang w:val="fr-FR"/>
+        </w:rPr>
         <w:t xml:space="preserve">                return stringHashBuilder.ToString();</w:t>
       </w:r>
     </w:p>
     <w:p>
       <w:pPr>
         <w:pStyle w:val="code"/>
-      </w:pPr>
-      <w:r>
+        <w:rPr>
+          <w:lang w:val="fr-FR"/>
+        </w:rPr>
+      </w:pPr>
+      <w:r>
+        <w:rPr>
+          <w:lang w:val="fr-FR"/>
+        </w:rPr>
         <w:t xml:space="preserve">            }</w:t>
       </w:r>
     </w:p>
     <w:p>
       <w:pPr>
         <w:pStyle w:val="code"/>
-      </w:pPr>
-      <w:r>
+        <w:rPr>
+          <w:lang w:val="fr-FR"/>
+        </w:rPr>
+      </w:pPr>
+      <w:r>
+        <w:rPr>
+          <w:lang w:val="fr-FR"/>
+        </w:rPr>
         <w:t xml:space="preserve">        }</w:t>
       </w:r>
     </w:p>
     <w:p>
       <w:pPr>
         <w:pStyle w:val="code"/>
-      </w:pPr>
-      <w:r>
+        <w:rPr>
+          <w:lang w:val="fr-FR"/>
+        </w:rPr>
+      </w:pPr>
+      <w:r>
+        <w:rPr>
+          <w:lang w:val="fr-FR"/>
+        </w:rPr>
         <w:t>}</w:t>
       </w:r>
     </w:p>
     <w:p>
       <w:pPr>
         <w:pStyle w:val="code"/>
+        <w:rPr>
+          <w:lang w:val="fr-FR"/>
+        </w:rPr>
       </w:pPr>
     </w:p>
     <w:p>
@@ -10327,30 +10432,54 @@
     <w:p>
       <w:pPr>
         <w:pStyle w:val="code"/>
-      </w:pPr>
-      <w:r>
+        <w:rPr>
+          <w:lang w:val="fr-FR"/>
+        </w:rPr>
+      </w:pPr>
+      <w:r>
+        <w:rPr>
+          <w:lang w:val="fr-FR"/>
+        </w:rPr>
         <w:t>class FCSignInManager : SignInManager&lt;</w:t>
       </w:r>
       <w:r>
+        <w:rPr>
+          <w:lang w:val="fr-FR"/>
+        </w:rPr>
         <w:t>ApplicationUser</w:t>
       </w:r>
       <w:r>
+        <w:rPr>
+          <w:lang w:val="fr-FR"/>
+        </w:rPr>
         <w:t>&gt;</w:t>
       </w:r>
     </w:p>
     <w:p>
       <w:pPr>
         <w:pStyle w:val="code"/>
-      </w:pPr>
-      <w:r>
+        <w:rPr>
+          <w:lang w:val="fr-FR"/>
+        </w:rPr>
+      </w:pPr>
+      <w:r>
+        <w:rPr>
+          <w:lang w:val="fr-FR"/>
+        </w:rPr>
         <w:t xml:space="preserve">    { </w:t>
       </w:r>
     </w:p>
     <w:p>
       <w:pPr>
         <w:pStyle w:val="code"/>
-      </w:pPr>
-      <w:r>
+        <w:rPr>
+          <w:lang w:val="fr-FR"/>
+        </w:rPr>
+      </w:pPr>
+      <w:r>
+        <w:rPr>
+          <w:lang w:val="fr-FR"/>
+        </w:rPr>
         <w:t xml:space="preserve">        public FCSignInManager(UserManager&lt;ApplicationUser&gt; userManager, IHttpContextAccessor contextAccessor, IUserClaimsPrincipalFactory&lt;ApplicationUser&gt; claimsFactory, IOptions&lt;IdentityOptions&gt; optionsAccessor, ILogger&lt;SignInManager&lt;ApplicationUser&gt;&gt; logger, IAuthenticationSchemeProvider schemes, IUserConfirmation&lt;ApplicationUser&gt; confirmation) </w:t>
       </w:r>
     </w:p>
@@ -10359,7 +10488,13 @@
         <w:pStyle w:val="code"/>
       </w:pPr>
       <w:r>
-        <w:t xml:space="preserve">            : base(userManager, contextAccessor, claimsFactory, optionsAccessor, logger, schemes, confirmation)</w:t>
+        <w:rPr>
+          <w:lang w:val="fr-FR"/>
+        </w:rPr>
+        <w:t xml:space="preserve">            </w:t>
+      </w:r>
+      <w:r>
+        <w:t>: base(userManager, contextAccessor, claimsFactory, optionsAccessor, logger, schemes, confirmation)</w:t>
       </w:r>
     </w:p>
     <w:p>
@@ -10448,296 +10583,371 @@
     <w:p>
       <w:pPr>
         <w:pStyle w:val="code"/>
-      </w:pPr>
-      <w:r>
+        <w:rPr>
+          <w:lang w:val="fr-FR"/>
+        </w:rPr>
+      </w:pPr>
+      <w:r>
+        <w:t xml:space="preserve">            </w:t>
+      </w:r>
+      <w:r>
+        <w:rPr>
+          <w:lang w:val="fr-FR"/>
+        </w:rPr>
+        <w:t>}</w:t>
+      </w:r>
+    </w:p>
+    <w:p>
+      <w:pPr>
+        <w:pStyle w:val="code"/>
+        <w:rPr>
+          <w:lang w:val="fr-FR"/>
+        </w:rPr>
+      </w:pPr>
+    </w:p>
+    <w:p>
+      <w:pPr>
+        <w:pStyle w:val="code"/>
+        <w:rPr>
+          <w:lang w:val="fr-FR"/>
+        </w:rPr>
+      </w:pPr>
+      <w:r>
+        <w:rPr>
+          <w:lang w:val="fr-FR"/>
+        </w:rPr>
+        <w:t xml:space="preserve">            return info;</w:t>
+      </w:r>
+    </w:p>
+    <w:p>
+      <w:pPr>
+        <w:pStyle w:val="code"/>
+        <w:rPr>
+          <w:lang w:val="fr-FR"/>
+        </w:rPr>
+      </w:pPr>
+      <w:r>
+        <w:rPr>
+          <w:lang w:val="fr-FR"/>
+        </w:rPr>
+        <w:t xml:space="preserve">        }</w:t>
+      </w:r>
+    </w:p>
+    <w:p>
+      <w:pPr>
+        <w:pStyle w:val="code"/>
+        <w:rPr>
+          <w:lang w:val="fr-FR"/>
+        </w:rPr>
+      </w:pPr>
+      <w:r>
+        <w:rPr>
+          <w:lang w:val="fr-FR"/>
+        </w:rPr>
+        <w:t xml:space="preserve">    }</w:t>
+      </w:r>
+    </w:p>
+    <w:p>
+      <w:pPr>
+        <w:pStyle w:val="code"/>
+        <w:rPr>
+          <w:lang w:val="fr-FR"/>
+        </w:rPr>
+      </w:pPr>
+    </w:p>
+    <w:p>
+      <w:r>
+        <w:t>Là</w:t>
+      </w:r>
+      <w:r>
+        <w:t xml:space="preserve"> aussi nous déclarons ce service dans la configuration de la classe Startup</w:t>
+      </w:r>
+    </w:p>
+    <w:p>
+      <w:pPr>
+        <w:pStyle w:val="code"/>
+      </w:pPr>
+      <w:r>
+        <w:rPr>
+          <w:lang w:val="fr-FR"/>
+        </w:rPr>
+        <w:t xml:space="preserve">            </w:t>
+      </w:r>
+      <w:r>
+        <w:t>services.AddIdentity&lt;ApplicationUser, IdentityRole&gt;()</w:t>
+      </w:r>
+    </w:p>
+    <w:p>
+      <w:pPr>
+        <w:pStyle w:val="code"/>
+      </w:pPr>
+      <w:r>
+        <w:t xml:space="preserve">                .AddEntityFrameworkStores&lt;ApplicationDbContext&gt;()</w:t>
+      </w:r>
+    </w:p>
+    <w:p>
+      <w:pPr>
+        <w:pStyle w:val="code"/>
+      </w:pPr>
+      <w:r>
+        <w:t xml:space="preserve">                .AddDefaultTokenProviders()</w:t>
+      </w:r>
+    </w:p>
+    <w:p>
+      <w:pPr>
+        <w:pStyle w:val="code"/>
+        <w:rPr>
+          <w:lang w:val="fr-FR"/>
+        </w:rPr>
+      </w:pPr>
+      <w:r>
+        <w:t xml:space="preserve">                </w:t>
+      </w:r>
+      <w:r>
+        <w:rPr>
+          <w:lang w:val="fr-FR"/>
+        </w:rPr>
+        <w:t>.AddClaimsPrincipalFactory&lt;ApplicationUserClaimsPrincipalFactory&gt;()</w:t>
+      </w:r>
+    </w:p>
+    <w:p>
+      <w:pPr>
+        <w:pStyle w:val="Modifiedcode"/>
+        <w:rPr>
+          <w:lang w:val="fr-FR"/>
+        </w:rPr>
+      </w:pPr>
+      <w:r>
+        <w:rPr>
+          <w:lang w:val="fr-FR"/>
+        </w:rPr>
+        <w:t xml:space="preserve">                .AddSignInManager&lt;FCSignInManager&gt;();</w:t>
+      </w:r>
+    </w:p>
+    <w:p/>
+    <w:p>
+      <w:r>
+        <w:t xml:space="preserve">La capacité de vérifier </w:t>
+      </w:r>
+      <w:r>
+        <w:t xml:space="preserve">que </w:t>
+      </w:r>
+      <w:r>
+        <w:t xml:space="preserve">le niveau Eidas </w:t>
+      </w:r>
+      <w:r>
+        <w:t xml:space="preserve">de l’utilisateur identifié est au moins supérieur à celui exigé a </w:t>
+      </w:r>
+      <w:r>
+        <w:t>également</w:t>
+      </w:r>
+      <w:r>
+        <w:t xml:space="preserve"> son importance</w:t>
+      </w:r>
+      <w:r>
+        <w:t xml:space="preserve">, et </w:t>
+      </w:r>
+      <w:r>
+        <w:t xml:space="preserve">est </w:t>
+      </w:r>
+      <w:r>
+        <w:t xml:space="preserve">implémentée à l’aide d’une expression </w:t>
+      </w:r>
+      <w:r>
+        <w:t>régulière</w:t>
+      </w:r>
+      <w:r>
+        <w:t xml:space="preserve"> comme suit. </w:t>
+      </w:r>
+    </w:p>
+    <w:p>
+      <w:pPr>
+        <w:pStyle w:val="code"/>
+      </w:pPr>
+      <w:r>
+        <w:t>public static class Validation</w:t>
+      </w:r>
+    </w:p>
+    <w:p>
+      <w:pPr>
+        <w:pStyle w:val="code"/>
+      </w:pPr>
+      <w:r>
+        <w:t xml:space="preserve">    {</w:t>
+      </w:r>
+    </w:p>
+    <w:p>
+      <w:pPr>
+        <w:pStyle w:val="code"/>
+      </w:pPr>
+      <w:r>
+        <w:t xml:space="preserve">        public static bool IsEIdasLevelMet(string acrValues, int minimumEIdasLevel)</w:t>
+      </w:r>
+    </w:p>
+    <w:p>
+      <w:pPr>
+        <w:pStyle w:val="code"/>
+      </w:pPr>
+      <w:r>
+        <w:t xml:space="preserve">        {</w:t>
+      </w:r>
+    </w:p>
+    <w:p>
+      <w:pPr>
+        <w:pStyle w:val="code"/>
+      </w:pPr>
+      <w:r>
+        <w:t xml:space="preserve">            if (acrValues != null)</w:t>
+      </w:r>
+    </w:p>
+    <w:p>
+      <w:pPr>
+        <w:pStyle w:val="code"/>
+      </w:pPr>
+      <w:r>
+        <w:t xml:space="preserve">            {</w:t>
+      </w:r>
+    </w:p>
+    <w:p>
+      <w:pPr>
+        <w:pStyle w:val="code"/>
+      </w:pPr>
+      <w:r>
+        <w:t xml:space="preserve">                Regex myRegex = new Regex(@"eidas(\d)");</w:t>
+      </w:r>
+    </w:p>
+    <w:p>
+      <w:pPr>
+        <w:pStyle w:val="code"/>
+      </w:pPr>
+      <w:r>
+        <w:t xml:space="preserve">                Match match = myRegex.Match(acrValues);</w:t>
+      </w:r>
+    </w:p>
+    <w:p>
+      <w:pPr>
+        <w:pStyle w:val="code"/>
+      </w:pPr>
+      <w:r>
+        <w:t xml:space="preserve">                if (match.Success)</w:t>
+      </w:r>
+    </w:p>
+    <w:p>
+      <w:pPr>
+        <w:pStyle w:val="code"/>
+      </w:pPr>
+      <w:r>
+        <w:t xml:space="preserve">                {</w:t>
+      </w:r>
+    </w:p>
+    <w:p>
+      <w:pPr>
+        <w:pStyle w:val="code"/>
+      </w:pPr>
+      <w:r>
+        <w:t xml:space="preserve">                    int eIdasLevel = int.Parse(match.Groups[1].Value);</w:t>
+      </w:r>
+    </w:p>
+    <w:p>
+      <w:pPr>
+        <w:pStyle w:val="code"/>
+      </w:pPr>
+      <w:r>
+        <w:t xml:space="preserve">                    if (eIdasLevel &gt;= minimumEIdasLevel)</w:t>
+      </w:r>
+    </w:p>
+    <w:p>
+      <w:pPr>
+        <w:pStyle w:val="code"/>
+      </w:pPr>
+      <w:r>
+        <w:t xml:space="preserve">                        return true;</w:t>
+      </w:r>
+    </w:p>
+    <w:p>
+      <w:pPr>
+        <w:pStyle w:val="code"/>
+        <w:rPr>
+          <w:lang w:val="fr-FR"/>
+        </w:rPr>
+      </w:pPr>
+      <w:r>
+        <w:t xml:space="preserve">                </w:t>
+      </w:r>
+      <w:r>
+        <w:rPr>
+          <w:lang w:val="fr-FR"/>
+        </w:rPr>
+        <w:t>}</w:t>
+      </w:r>
+    </w:p>
+    <w:p>
+      <w:pPr>
+        <w:pStyle w:val="code"/>
+        <w:rPr>
+          <w:lang w:val="fr-FR"/>
+        </w:rPr>
+      </w:pPr>
+      <w:r>
+        <w:rPr>
+          <w:lang w:val="fr-FR"/>
+        </w:rPr>
         <w:t xml:space="preserve">            }</w:t>
       </w:r>
     </w:p>
     <w:p>
       <w:pPr>
         <w:pStyle w:val="code"/>
-      </w:pPr>
-    </w:p>
-    <w:p>
-      <w:pPr>
-        <w:pStyle w:val="code"/>
-      </w:pPr>
-      <w:r>
-        <w:t xml:space="preserve">            return info;</w:t>
-      </w:r>
-    </w:p>
-    <w:p>
-      <w:pPr>
-        <w:pStyle w:val="code"/>
-      </w:pPr>
-      <w:r>
+        <w:rPr>
+          <w:lang w:val="fr-FR"/>
+        </w:rPr>
+      </w:pPr>
+    </w:p>
+    <w:p>
+      <w:pPr>
+        <w:pStyle w:val="code"/>
+        <w:rPr>
+          <w:lang w:val="fr-FR"/>
+        </w:rPr>
+      </w:pPr>
+      <w:r>
+        <w:rPr>
+          <w:lang w:val="fr-FR"/>
+        </w:rPr>
+        <w:t xml:space="preserve">            return false;</w:t>
+      </w:r>
+    </w:p>
+    <w:p>
+      <w:pPr>
+        <w:pStyle w:val="code"/>
+        <w:rPr>
+          <w:lang w:val="fr-FR"/>
+        </w:rPr>
+      </w:pPr>
+      <w:r>
+        <w:rPr>
+          <w:lang w:val="fr-FR"/>
+        </w:rPr>
         <w:t xml:space="preserve">        }</w:t>
       </w:r>
     </w:p>
     <w:p>
       <w:pPr>
         <w:pStyle w:val="code"/>
-      </w:pPr>
-      <w:r>
-        <w:t xml:space="preserve">    }</w:t>
-      </w:r>
-    </w:p>
-    <w:p>
-      <w:pPr>
-        <w:pStyle w:val="code"/>
-      </w:pPr>
-    </w:p>
-    <w:p>
-      <w:r>
-        <w:t>La aussi nous déclarons ce service dans la configuration de la classe Startup</w:t>
-      </w:r>
-    </w:p>
-    <w:p>
-      <w:pPr>
-        <w:pStyle w:val="code"/>
-      </w:pPr>
-      <w:r>
-        <w:t xml:space="preserve">            </w:t>
-      </w:r>
-      <w:r>
-        <w:t>services.AddIdentity&lt;ApplicationUser, IdentityRole&gt;()</w:t>
-      </w:r>
-    </w:p>
-    <w:p>
-      <w:pPr>
-        <w:pStyle w:val="code"/>
-      </w:pPr>
-      <w:r>
-        <w:t xml:space="preserve">                .AddEntityFrameworkStores&lt;ApplicationDbContext&gt;()</w:t>
-      </w:r>
-    </w:p>
-    <w:p>
-      <w:pPr>
-        <w:pStyle w:val="code"/>
-      </w:pPr>
-      <w:r>
-        <w:t xml:space="preserve">                .AddDefaultTokenProviders()</w:t>
-      </w:r>
-    </w:p>
-    <w:p>
-      <w:pPr>
-        <w:pStyle w:val="code"/>
-      </w:pPr>
-      <w:r>
-        <w:t xml:space="preserve">                .AddClaimsPrincipalFactory&lt;ApplicationUserClaimsPrincipalFactory&gt;()</w:t>
-      </w:r>
-    </w:p>
-    <w:p>
-      <w:pPr>
-        <w:pStyle w:val="Modifiedcode"/>
-        <w:rPr>
-          <w:lang w:val="fr-FR"/>
-        </w:rPr>
-      </w:pPr>
-      <w:r>
-        <w:rPr>
-          <w:lang w:val="fr-FR"/>
-        </w:rPr>
-        <w:t xml:space="preserve">                .AddSignInManager&lt;FCSignInManager&gt;();</w:t>
-      </w:r>
-    </w:p>
-    <w:p/>
-    <w:p>
-      <w:r>
-        <w:t xml:space="preserve">La capacité de vérifier </w:t>
-      </w:r>
-      <w:r>
-        <w:t xml:space="preserve">que </w:t>
-      </w:r>
-      <w:r>
-        <w:t xml:space="preserve">le niveau Eidas </w:t>
-      </w:r>
-      <w:r>
-        <w:t xml:space="preserve">de l’utilisateur identifié est au moins supérieur à celui exigé a </w:t>
-      </w:r>
-      <w:r>
-        <w:t>également</w:t>
-      </w:r>
-      <w:r>
-        <w:t xml:space="preserve"> son importance</w:t>
-      </w:r>
-      <w:r>
-        <w:t xml:space="preserve">, et </w:t>
-      </w:r>
-      <w:r>
-        <w:t xml:space="preserve">est </w:t>
-      </w:r>
-      <w:r>
-        <w:t xml:space="preserve">implémentée à l’aide d’une expression </w:t>
-      </w:r>
-      <w:r>
-        <w:t>régulière</w:t>
-      </w:r>
-      <w:r>
-        <w:t xml:space="preserve"> comme suit. </w:t>
-      </w:r>
-    </w:p>
-    <w:p>
-      <w:pPr>
-        <w:pStyle w:val="code"/>
-      </w:pPr>
-      <w:r>
-        <w:t>public static class Validation</w:t>
-      </w:r>
-    </w:p>
-    <w:p>
-      <w:pPr>
-        <w:pStyle w:val="code"/>
-      </w:pPr>
-      <w:r>
-        <w:t xml:space="preserve">    {</w:t>
-      </w:r>
-    </w:p>
-    <w:p>
-      <w:pPr>
-        <w:pStyle w:val="code"/>
-      </w:pPr>
-      <w:r>
-        <w:t xml:space="preserve">        public static bool IsEIdasLevelMet(string acrValues, int minimumEIdasLevel)</w:t>
-      </w:r>
-    </w:p>
-    <w:p>
-      <w:pPr>
-        <w:pStyle w:val="code"/>
-      </w:pPr>
-      <w:r>
-        <w:t xml:space="preserve">        {</w:t>
-      </w:r>
-    </w:p>
-    <w:p>
-      <w:pPr>
-        <w:pStyle w:val="code"/>
-      </w:pPr>
-      <w:r>
-        <w:t xml:space="preserve">            if (acrValues != null)</w:t>
-      </w:r>
-    </w:p>
-    <w:p>
-      <w:pPr>
-        <w:pStyle w:val="code"/>
-      </w:pPr>
-      <w:r>
-        <w:t xml:space="preserve">            {</w:t>
-      </w:r>
-    </w:p>
-    <w:p>
-      <w:pPr>
-        <w:pStyle w:val="code"/>
-      </w:pPr>
-      <w:r>
-        <w:t xml:space="preserve">                Regex myRegex = new Regex(@"eidas(\d)");</w:t>
-      </w:r>
-    </w:p>
-    <w:p>
-      <w:pPr>
-        <w:pStyle w:val="code"/>
-      </w:pPr>
-      <w:r>
-        <w:t xml:space="preserve">                Match match = myRegex.Match(acrValues);</w:t>
-      </w:r>
-    </w:p>
-    <w:p>
-      <w:pPr>
-        <w:pStyle w:val="code"/>
-      </w:pPr>
-      <w:r>
-        <w:t xml:space="preserve">                if (match.Success)</w:t>
-      </w:r>
-    </w:p>
-    <w:p>
-      <w:pPr>
-        <w:pStyle w:val="code"/>
-      </w:pPr>
-      <w:r>
-        <w:t xml:space="preserve">                {</w:t>
-      </w:r>
-    </w:p>
-    <w:p>
-      <w:pPr>
-        <w:pStyle w:val="code"/>
-      </w:pPr>
-      <w:r>
-        <w:t xml:space="preserve">                    int eIdasLevel = int.Parse(match.Groups[1].Value);</w:t>
-      </w:r>
-    </w:p>
-    <w:p>
-      <w:pPr>
-        <w:pStyle w:val="code"/>
-      </w:pPr>
-      <w:r>
-        <w:t xml:space="preserve">                    if (eIdasLevel &gt;= minimumEIdasLevel)</w:t>
-      </w:r>
-    </w:p>
-    <w:p>
-      <w:pPr>
-        <w:pStyle w:val="code"/>
-      </w:pPr>
-      <w:r>
-        <w:t xml:space="preserve">                        return true;</w:t>
-      </w:r>
-    </w:p>
-    <w:p>
-      <w:pPr>
-        <w:pStyle w:val="code"/>
-      </w:pPr>
-      <w:r>
-        <w:t xml:space="preserve">                </w:t>
-      </w:r>
-      <w:r>
+        <w:rPr>
+          <w:lang w:val="fr-FR"/>
+        </w:rPr>
+      </w:pPr>
+      <w:r>
+        <w:rPr>
+          <w:lang w:val="fr-FR"/>
+        </w:rPr>
         <w:t>}</w:t>
       </w:r>
     </w:p>
     <w:p>
-      <w:pPr>
-        <w:pStyle w:val="code"/>
-      </w:pPr>
-      <w:r>
-        <w:t xml:space="preserve">            }</w:t>
-      </w:r>
-    </w:p>
-    <w:p>
-      <w:pPr>
-        <w:pStyle w:val="code"/>
-      </w:pPr>
-    </w:p>
-    <w:p>
-      <w:pPr>
-        <w:pStyle w:val="code"/>
-      </w:pPr>
-      <w:r>
-        <w:t xml:space="preserve">            return false;</w:t>
-      </w:r>
-    </w:p>
-    <w:p>
-      <w:pPr>
-        <w:pStyle w:val="code"/>
-      </w:pPr>
-      <w:r>
-        <w:t xml:space="preserve">        }</w:t>
-      </w:r>
-    </w:p>
-    <w:p>
-      <w:pPr>
-        <w:pStyle w:val="code"/>
-        <w:rPr>
-          <w:lang w:val="fr-FR"/>
-        </w:rPr>
-      </w:pPr>
-      <w:r>
-        <w:rPr>
-          <w:lang w:val="fr-FR"/>
-        </w:rPr>
+      <w:r>
         <w:lastRenderedPageBreak/>
-        <w:t>}</w:t>
-      </w:r>
-    </w:p>
-    <w:p>
-      <w:r>
         <w:t>Que nous réutiliserons dans les contrôleurs lorsque nécessaire.</w:t>
       </w:r>
     </w:p>
@@ -10877,6 +11087,7 @@
         <w:t xml:space="preserve">, </w:t>
       </w:r>
       <w:proofErr w:type="spellStart"/>
+      <w:proofErr w:type="gramStart"/>
       <w:r>
         <w:rPr>
           <w:i/>
@@ -10889,7 +11100,11 @@
         <w:t xml:space="preserve">  </w:t>
       </w:r>
       <w:r>
-        <w:t xml:space="preserve">et </w:t>
+        <w:t>et</w:t>
+      </w:r>
+      <w:proofErr w:type="gramEnd"/>
+      <w:r>
+        <w:t xml:space="preserve"> </w:t>
       </w:r>
       <w:proofErr w:type="spellStart"/>
       <w:r>
@@ -11271,107 +11486,242 @@
         <w:pStyle w:val="code"/>
       </w:pPr>
       <w:r>
-        <w:t>@using System.Security.Claims</w:t>
+        <w:t xml:space="preserve">@using System.Security.Claims </w:t>
+      </w:r>
+    </w:p>
+    <w:p>
+      <w:pPr>
+        <w:pStyle w:val="code"/>
+      </w:pPr>
+      <w:r>
+        <w:t>@inject SignInManager&lt;ApplicationUser&gt; SignInManager</w:t>
+      </w:r>
+    </w:p>
+    <w:p>
+      <w:pPr>
+        <w:pStyle w:val="code"/>
+      </w:pPr>
+      <w:r>
+        <w:t>@inject UserManager&lt;ApplicationUser&gt; UserManager</w:t>
+      </w:r>
+    </w:p>
+    <w:p>
+      <w:pPr>
+        <w:pStyle w:val="code"/>
+      </w:pPr>
+    </w:p>
+    <w:p>
+      <w:pPr>
+        <w:pStyle w:val="code"/>
+      </w:pPr>
+      <w:r>
+        <w:t>&lt;ul class="navbar-nav"&gt;</w:t>
+      </w:r>
+    </w:p>
+    <w:p>
+      <w:pPr>
+        <w:pStyle w:val="code"/>
+      </w:pPr>
+      <w:r>
+        <w:t xml:space="preserve">    @if (SignInManager.IsSignedIn(User))</w:t>
+      </w:r>
+    </w:p>
+    <w:p>
+      <w:pPr>
+        <w:pStyle w:val="code"/>
+      </w:pPr>
+      <w:r>
+        <w:t xml:space="preserve">    {</w:t>
+      </w:r>
+    </w:p>
+    <w:p>
+      <w:pPr>
+        <w:pStyle w:val="code"/>
+      </w:pPr>
+      <w:r>
+        <w:t xml:space="preserve">        @if (</w:t>
+      </w:r>
+      <w:r>
+        <w:t>User.HasClaim(ClaimTypes.AuthenticationMethod, FranceConnectConfiguration.ProviderScheme)</w:t>
+      </w:r>
+      <w:r>
+        <w:t>)</w:t>
+      </w:r>
+    </w:p>
+    <w:p>
+      <w:pPr>
+        <w:pStyle w:val="code"/>
+      </w:pPr>
+      <w:r>
+        <w:t xml:space="preserve">        </w:t>
+      </w:r>
+      <w:r>
+        <w:t>{</w:t>
+      </w:r>
+    </w:p>
+    <w:p>
+      <w:pPr>
+        <w:pStyle w:val="code"/>
+      </w:pPr>
+      <w:r>
+        <w:t xml:space="preserve">        &lt;li class="nav-item"&gt;</w:t>
+      </w:r>
+    </w:p>
+    <w:p>
+      <w:pPr>
+        <w:pStyle w:val="code"/>
+      </w:pPr>
+      <w:r>
+        <w:t xml:space="preserve">            &lt;a class="nav-link text-dark" asp-controller="Manage" asp-action="Index"&gt;Mon compte&lt;/a&gt;</w:t>
+      </w:r>
+    </w:p>
+    <w:p>
+      <w:pPr>
+        <w:pStyle w:val="code"/>
+      </w:pPr>
+      <w:r>
+        <w:t xml:space="preserve">        &lt;/li&gt;</w:t>
+      </w:r>
+    </w:p>
+    <w:p>
+      <w:pPr>
+        <w:pStyle w:val="code"/>
+      </w:pPr>
+      <w:r>
+        <w:t xml:space="preserve">        &lt;li class="nav-item" id="fconnect-profile" data-fc-logout-url="@Url.Action(" LogOff", "Account" )"&gt;</w:t>
+      </w:r>
+    </w:p>
+    <w:p>
+      <w:pPr>
+        <w:pStyle w:val="code"/>
+      </w:pPr>
+      <w:r>
+        <w:t xml:space="preserve">            &lt;a class="nav-link text-dark" href="#"&gt;</w:t>
+      </w:r>
+    </w:p>
+    <w:p>
+      <w:pPr>
+        <w:pStyle w:val="code"/>
+        <w:ind w:firstLine="720"/>
+      </w:pPr>
+      <w:r>
+        <w:t xml:space="preserve">       </w:t>
+      </w:r>
+      <w:r>
+        <w:t>@User.FindFirstValue("GivenName")</w:t>
       </w:r>
       <w:r>
         <w:t xml:space="preserve"> </w:t>
       </w:r>
-    </w:p>
-    <w:p>
-      <w:pPr>
-        <w:pStyle w:val="code"/>
-      </w:pPr>
-      <w:r>
-        <w:t>@inject SignInManager&lt;ApplicationUser&gt; SignInManager</w:t>
-      </w:r>
-    </w:p>
-    <w:p>
-      <w:pPr>
-        <w:pStyle w:val="code"/>
-        <w:rPr>
-          <w:lang w:val="fr-FR"/>
-        </w:rPr>
-      </w:pPr>
-      <w:r>
-        <w:rPr>
-          <w:lang w:val="fr-FR"/>
-        </w:rPr>
-        <w:t>@inject UserManager&lt;ApplicationUser&gt; UserManager</w:t>
-      </w:r>
-    </w:p>
-    <w:p>
-      <w:pPr>
-        <w:pStyle w:val="code"/>
-        <w:rPr>
-          <w:lang w:val="fr-FR"/>
-        </w:rPr>
-      </w:pPr>
-    </w:p>
-    <w:p>
-      <w:pPr>
-        <w:pStyle w:val="code"/>
-        <w:rPr>
-          <w:lang w:val="fr-FR"/>
-        </w:rPr>
-      </w:pPr>
-      <w:r>
-        <w:rPr>
-          <w:lang w:val="fr-FR"/>
-        </w:rPr>
-        <w:t>&lt;ul class="navbar-nav"&gt;</w:t>
-      </w:r>
-    </w:p>
-    <w:p>
-      <w:pPr>
-        <w:pStyle w:val="code"/>
-        <w:rPr>
-          <w:lang w:val="fr-FR"/>
-        </w:rPr>
-      </w:pPr>
-      <w:r>
-        <w:rPr>
-          <w:lang w:val="fr-FR"/>
-        </w:rPr>
-        <w:t xml:space="preserve">    @if (SignInManager.IsSignedIn(User))</w:t>
-      </w:r>
-    </w:p>
-    <w:p>
-      <w:pPr>
-        <w:pStyle w:val="code"/>
-        <w:rPr>
-          <w:lang w:val="fr-FR"/>
-        </w:rPr>
-      </w:pPr>
-      <w:r>
-        <w:rPr>
-          <w:lang w:val="fr-FR"/>
-        </w:rPr>
-        <w:t xml:space="preserve">    {</w:t>
-      </w:r>
-    </w:p>
-    <w:p>
-      <w:pPr>
-        <w:pStyle w:val="code"/>
-      </w:pPr>
-      <w:r>
-        <w:t xml:space="preserve">        @if (</w:t>
-      </w:r>
-      <w:r>
-        <w:t>User.HasClaim(ClaimTypes.AuthenticationMethod, FranceConnectConfiguration.ProviderScheme)</w:t>
-      </w:r>
-      <w:r>
-        <w:t>)</w:t>
-      </w:r>
-    </w:p>
-    <w:p>
-      <w:pPr>
-        <w:pStyle w:val="code"/>
+      <w:r>
+        <w:t>@User.FindFirstValue("PreferredName")</w:t>
+      </w:r>
+    </w:p>
+    <w:p>
+      <w:pPr>
+        <w:pStyle w:val="code"/>
+        <w:ind w:firstLine="720"/>
+      </w:pPr>
+      <w:r>
+        <w:t xml:space="preserve">   </w:t>
+      </w:r>
+      <w:r>
+        <w:t>&lt;/a&gt;</w:t>
+      </w:r>
+    </w:p>
+    <w:p>
+      <w:pPr>
+        <w:pStyle w:val="code"/>
+      </w:pPr>
+      <w:r>
+        <w:t xml:space="preserve">        &lt;/li&gt;</w:t>
+      </w:r>
+    </w:p>
+    <w:p>
+      <w:pPr>
+        <w:pStyle w:val="code"/>
+      </w:pPr>
+      <w:r>
+        <w:t xml:space="preserve">        }</w:t>
+      </w:r>
+    </w:p>
+    <w:p>
+      <w:pPr>
+        <w:pStyle w:val="code"/>
+      </w:pPr>
+      <w:r>
+        <w:t xml:space="preserve">        else</w:t>
+      </w:r>
+    </w:p>
+    <w:p>
+      <w:pPr>
+        <w:pStyle w:val="code"/>
+      </w:pPr>
+      <w:r>
+        <w:t xml:space="preserve">        {</w:t>
+      </w:r>
+    </w:p>
+    <w:p>
+      <w:pPr>
+        <w:pStyle w:val="code"/>
+      </w:pPr>
+      <w:r>
+        <w:t xml:space="preserve">        &lt;li class="nav-item"&gt;</w:t>
+      </w:r>
+    </w:p>
+    <w:p>
+      <w:pPr>
+        <w:pStyle w:val="code"/>
+      </w:pPr>
+      <w:r>
+        <w:t xml:space="preserve">            &lt;a class="nav-link text-dark" asp-controller="Manage" asp-action="Index" title="Mon compte"&gt;</w:t>
+      </w:r>
+    </w:p>
+    <w:p>
+      <w:pPr>
+        <w:pStyle w:val="code"/>
+        <w:ind w:firstLine="720"/>
+        <w:rPr>
+          <w:lang w:val="fr-FR"/>
+        </w:rPr>
       </w:pPr>
       <w:r>
         <w:t xml:space="preserve">        </w:t>
       </w:r>
       <w:r>
-        <w:t>{</w:t>
+        <w:rPr>
+          <w:lang w:val="fr-FR"/>
+        </w:rPr>
+        <w:t>Bonjour</w:t>
+      </w:r>
+      <w:r>
+        <w:rPr>
+          <w:lang w:val="fr-FR"/>
+        </w:rPr>
+        <w:t xml:space="preserve"> @User.FindFirstValue("GivenName") @User.FindFirstValue("PreferredName") !</w:t>
+      </w:r>
+    </w:p>
+    <w:p>
+      <w:pPr>
+        <w:pStyle w:val="code"/>
+        <w:ind w:firstLine="720"/>
+      </w:pPr>
+      <w:r>
+        <w:rPr>
+          <w:lang w:val="fr-FR"/>
+        </w:rPr>
+        <w:t xml:space="preserve">   </w:t>
+      </w:r>
+      <w:r>
+        <w:t>&lt;/a&gt;</w:t>
+      </w:r>
+    </w:p>
+    <w:p>
+      <w:pPr>
+        <w:pStyle w:val="code"/>
+      </w:pPr>
+      <w:r>
+        <w:t xml:space="preserve">        &lt;/li&gt;</w:t>
       </w:r>
     </w:p>
     <w:p>
@@ -11387,7 +11737,7 @@
         <w:pStyle w:val="code"/>
       </w:pPr>
       <w:r>
-        <w:t xml:space="preserve">            &lt;a class="nav-link text-dark" asp-controller="Manage" asp-action="Index"&gt;Mon compte&lt;/a&gt;</w:t>
+        <w:t xml:space="preserve">            &lt;a class="nav-link text-dark" asp-controller="Account" asp-action="LogOff"&gt;Se déconnecter&lt;/a&gt;</w:t>
       </w:r>
     </w:p>
     <w:p>
@@ -11403,60 +11753,6 @@
         <w:pStyle w:val="code"/>
       </w:pPr>
       <w:r>
-        <w:t xml:space="preserve">        &lt;li class="nav-item" id="fconnect-profile" data-fc-logout-url="@Url.Action(" LogOff", "Account" )"&gt;</w:t>
-      </w:r>
-    </w:p>
-    <w:p>
-      <w:pPr>
-        <w:pStyle w:val="code"/>
-      </w:pPr>
-      <w:r>
-        <w:t xml:space="preserve">            &lt;a class="nav-link text-dark" href="#"&gt;</w:t>
-      </w:r>
-    </w:p>
-    <w:p>
-      <w:pPr>
-        <w:pStyle w:val="code"/>
-        <w:ind w:firstLine="720"/>
-      </w:pPr>
-      <w:r>
-        <w:t xml:space="preserve">       </w:t>
-      </w:r>
-      <w:r>
-        <w:t>@User.FindFirstValue("GivenName")</w:t>
-      </w:r>
-      <w:r>
-        <w:t xml:space="preserve"> </w:t>
-      </w:r>
-      <w:r>
-        <w:t>@User.FindFirstValue("PreferredName")</w:t>
-      </w:r>
-    </w:p>
-    <w:p>
-      <w:pPr>
-        <w:pStyle w:val="code"/>
-        <w:ind w:firstLine="720"/>
-      </w:pPr>
-      <w:r>
-        <w:t xml:space="preserve">   </w:t>
-      </w:r>
-      <w:r>
-        <w:t>&lt;/a&gt;</w:t>
-      </w:r>
-    </w:p>
-    <w:p>
-      <w:pPr>
-        <w:pStyle w:val="code"/>
-      </w:pPr>
-      <w:r>
-        <w:t xml:space="preserve">        &lt;/li&gt;</w:t>
-      </w:r>
-    </w:p>
-    <w:p>
-      <w:pPr>
-        <w:pStyle w:val="code"/>
-      </w:pPr>
-      <w:r>
         <w:t xml:space="preserve">        }</w:t>
       </w:r>
     </w:p>
@@ -11465,125 +11761,7 @@
         <w:pStyle w:val="code"/>
       </w:pPr>
       <w:r>
-        <w:t xml:space="preserve">        else</w:t>
-      </w:r>
-    </w:p>
-    <w:p>
-      <w:pPr>
-        <w:pStyle w:val="code"/>
-      </w:pPr>
-      <w:r>
-        <w:t xml:space="preserve">        {</w:t>
-      </w:r>
-    </w:p>
-    <w:p>
-      <w:pPr>
-        <w:pStyle w:val="code"/>
-      </w:pPr>
-      <w:r>
-        <w:t xml:space="preserve">        &lt;li class="nav-item"&gt;</w:t>
-      </w:r>
-    </w:p>
-    <w:p>
-      <w:pPr>
-        <w:pStyle w:val="code"/>
-      </w:pPr>
-      <w:r>
-        <w:t xml:space="preserve">            &lt;a class="nav-link text-dark" asp-controller="Manage" asp-action="Index" title="Mon compte"&gt;</w:t>
-      </w:r>
-    </w:p>
-    <w:p>
-      <w:pPr>
-        <w:pStyle w:val="code"/>
-        <w:ind w:firstLine="720"/>
-        <w:rPr>
-          <w:lang w:val="fr-FR"/>
-        </w:rPr>
-      </w:pPr>
-      <w:r>
-        <w:rPr>
-          <w:lang w:val="fr-FR"/>
-        </w:rPr>
-        <w:t xml:space="preserve">        </w:t>
-      </w:r>
-      <w:r>
-        <w:rPr>
-          <w:lang w:val="fr-FR"/>
-        </w:rPr>
-        <w:t>Bonjour</w:t>
-      </w:r>
-      <w:r>
-        <w:rPr>
-          <w:lang w:val="fr-FR"/>
-        </w:rPr>
-        <w:t xml:space="preserve"> @</w:t>
-      </w:r>
-      <w:r>
-        <w:rPr>
-          <w:lang w:val="fr-FR"/>
-        </w:rPr>
-        <w:t>User.FindFirstValue("GivenName") @User.FindFirstValue("PreferredName")</w:t>
-      </w:r>
-      <w:r>
-        <w:rPr>
-          <w:lang w:val="fr-FR"/>
-        </w:rPr>
-        <w:t xml:space="preserve"> !</w:t>
-      </w:r>
-    </w:p>
-    <w:p>
-      <w:pPr>
-        <w:pStyle w:val="code"/>
-        <w:ind w:firstLine="720"/>
-      </w:pPr>
-      <w:r>
-        <w:rPr>
-          <w:lang w:val="fr-FR"/>
-        </w:rPr>
-        <w:t xml:space="preserve">   </w:t>
-      </w:r>
-      <w:r>
-        <w:t>&lt;/a&gt;</w:t>
-      </w:r>
-    </w:p>
-    <w:p>
-      <w:pPr>
-        <w:pStyle w:val="code"/>
-      </w:pPr>
-      <w:r>
-        <w:t xml:space="preserve">        &lt;/li&gt;</w:t>
-      </w:r>
-    </w:p>
-    <w:p>
-      <w:pPr>
-        <w:pStyle w:val="code"/>
-      </w:pPr>
-      <w:r>
-        <w:t xml:space="preserve">        &lt;li class="nav-item"&gt;</w:t>
-      </w:r>
-    </w:p>
-    <w:p>
-      <w:pPr>
-        <w:pStyle w:val="code"/>
-      </w:pPr>
-      <w:r>
-        <w:t xml:space="preserve">            &lt;a class="nav-link text-dark" asp-controller="Account" asp-action="LogOff"&gt;Se déconnecter&lt;/a&gt;</w:t>
-      </w:r>
-    </w:p>
-    <w:p>
-      <w:pPr>
-        <w:pStyle w:val="code"/>
-      </w:pPr>
-      <w:r>
-        <w:t xml:space="preserve">        &lt;/li&gt;</w:t>
-      </w:r>
-    </w:p>
-    <w:p>
-      <w:pPr>
-        <w:pStyle w:val="code"/>
-      </w:pPr>
-      <w:r>
-        <w:t xml:space="preserve">        }</w:t>
+        <w:t xml:space="preserve">    }</w:t>
       </w:r>
     </w:p>
     <w:p>
@@ -11592,14 +11770,6 @@
       </w:pPr>
       <w:r>
         <w:lastRenderedPageBreak/>
-        <w:t xml:space="preserve">    }</w:t>
-      </w:r>
-    </w:p>
-    <w:p>
-      <w:pPr>
-        <w:pStyle w:val="code"/>
-      </w:pPr>
-      <w:r>
         <w:t xml:space="preserve">    else</w:t>
       </w:r>
     </w:p>
@@ -12003,7 +12173,19 @@
         <w:rPr>
           <w:lang w:val="fr-FR"/>
         </w:rPr>
-        <w:t>//Ou</w:t>
+        <w:t>//</w:t>
+      </w:r>
+      <w:r>
+        <w:rPr>
+          <w:lang w:val="fr-FR"/>
+        </w:rPr>
+        <w:t xml:space="preserve">  </w:t>
+      </w:r>
+      <w:r>
+        <w:rPr>
+          <w:lang w:val="fr-FR"/>
+        </w:rPr>
+        <w:t>Ou</w:t>
       </w:r>
       <w:r>
         <w:rPr>
@@ -14225,17 +14407,11 @@
     <w:p>
       <w:pPr>
         <w:pStyle w:val="Modifiedcode"/>
-        <w:rPr>
-          <w:lang w:val="fr-FR"/>
-        </w:rPr>
       </w:pPr>
       <w:r>
         <w:t xml:space="preserve">    </w:t>
       </w:r>
       <w:r>
-        <w:rPr>
-          <w:lang w:val="fr-FR"/>
-        </w:rPr>
         <w:t>&lt;/li&gt;</w:t>
       </w:r>
     </w:p>
@@ -15145,7 +15321,15 @@
         </w:r>
       </w:hyperlink>
       <w:r>
-        <w:t>. Ceci étant, les étapes suivantes fournissent des informations et des liens pour vous aider à démarrer.</w:t>
+        <w:t xml:space="preserve">. </w:t>
+      </w:r>
+      <w:proofErr w:type="gramStart"/>
+      <w:r>
+        <w:t>Ceci étant</w:t>
+      </w:r>
+      <w:proofErr w:type="gramEnd"/>
+      <w:r>
+        <w:t>, les étapes suivantes fournissent des informations et des liens pour vous aider à démarrer.</w:t>
       </w:r>
     </w:p>
     <w:p>
@@ -16173,20 +16357,39 @@
           <w:bCs/>
           <w:lang w:val="fr-FR"/>
         </w:rPr>
-        <w:t>"EIdas": "&lt;niveau eIDAS souhaité : eidas1, eidas2 ou eidas3&gt;",</w:t>
-      </w:r>
-    </w:p>
-    <w:p>
-      <w:pPr>
-        <w:pStyle w:val="code"/>
-        <w:rPr>
-          <w:lang w:val="fr-FR"/>
-        </w:rPr>
-      </w:pPr>
-      <w:r>
-        <w:rPr>
-          <w:lang w:val="fr-FR"/>
-        </w:rPr>
+        <w:t>"EIdasLevel": "&lt;niveau eIDAS souhaité : 1, 2 ou 3&gt;",</w:t>
+      </w:r>
+    </w:p>
+    <w:p>
+      <w:pPr>
+        <w:pStyle w:val="code"/>
+      </w:pPr>
+      <w:r>
+        <w:rPr>
+          <w:b/>
+          <w:bCs/>
+          <w:lang w:val="fr-FR"/>
+        </w:rPr>
+        <w:t xml:space="preserve">       </w:t>
+      </w:r>
+      <w:r>
+        <w:t>"Scopes": [ "profile","birth","email"],</w:t>
+      </w:r>
+    </w:p>
+    <w:p>
+      <w:pPr>
+        <w:pStyle w:val="code"/>
+        <w:rPr>
+          <w:b/>
+          <w:bCs/>
+        </w:rPr>
+      </w:pPr>
+    </w:p>
+    <w:p>
+      <w:pPr>
+        <w:pStyle w:val="code"/>
+      </w:pPr>
+      <w:r>
         <w:t xml:space="preserve">       "DataProviders": [</w:t>
       </w:r>
     </w:p>
@@ -16198,10 +16401,14 @@
         </w:rPr>
       </w:pPr>
       <w:r>
-        <w:rPr>
-          <w:lang w:val="fr-FR"/>
-        </w:rPr>
-        <w:t xml:space="preserve">         {</w:t>
+        <w:lastRenderedPageBreak/>
+        <w:t xml:space="preserve">         </w:t>
+      </w:r>
+      <w:r>
+        <w:rPr>
+          <w:lang w:val="fr-FR"/>
+        </w:rPr>
+        <w:t>{</w:t>
       </w:r>
     </w:p>
     <w:p>
@@ -16229,7 +16436,6 @@
         <w:rPr>
           <w:lang w:val="fr-FR"/>
         </w:rPr>
-        <w:lastRenderedPageBreak/>
         <w:t xml:space="preserve">           "Scopes": [ "&lt;scope&gt;" ],</w:t>
       </w:r>
     </w:p>
@@ -17063,7 +17269,23 @@
           <w:szCs w:val="20"/>
           <w:lang w:eastAsia="en-US"/>
         </w:rPr>
-        <w:t>&gt; est l’adresse à laquelle votre fournisseur de service (FS) est déployé dans Microsoft Azure.</w:t>
+        <w:t>&gt; est l’adresse à laquelle votre fournisseur de service (FS) est déploy</w:t>
+      </w:r>
+      <w:r>
+        <w:rPr>
+          <w:rFonts w:cstheme="minorHAnsi"/>
+          <w:szCs w:val="20"/>
+          <w:lang w:eastAsia="en-US"/>
+        </w:rPr>
+        <w:t>é</w:t>
+      </w:r>
+      <w:r>
+        <w:rPr>
+          <w:rFonts w:cstheme="minorHAnsi"/>
+          <w:szCs w:val="20"/>
+          <w:lang w:eastAsia="en-US"/>
+        </w:rPr>
+        <w:t>.</w:t>
       </w:r>
     </w:p>
     <w:p>
@@ -17324,7 +17546,27 @@
           <w:szCs w:val="20"/>
           <w:lang w:eastAsia="en-US"/>
         </w:rPr>
-        <w:t>auques</w:t>
+        <w:t>auque</w:t>
+      </w:r>
+      <w:r>
+        <w:rPr>
+          <w:rFonts w:cstheme="minorHAnsi"/>
+          <w:i/>
+          <w:iCs/>
+          <w:szCs w:val="20"/>
+          <w:lang w:eastAsia="en-US"/>
+        </w:rPr>
+        <w:t>l</w:t>
+      </w:r>
+      <w:r>
+        <w:rPr>
+          <w:rFonts w:cstheme="minorHAnsi"/>
+          <w:i/>
+          <w:iCs/>
+          <w:szCs w:val="20"/>
+          <w:lang w:eastAsia="en-US"/>
+        </w:rPr>
+        <w:t>s</w:t>
       </w:r>
       <w:proofErr w:type="spellEnd"/>
       <w:r>
@@ -22997,6 +23239,7 @@
   <w:style w:type="character" w:default="1" w:styleId="Policepardfaut">
     <w:name w:val="Default Paragraph Font"/>
     <w:uiPriority w:val="1"/>
+    <w:semiHidden/>
     <w:unhideWhenUsed/>
   </w:style>
   <w:style w:type="table" w:default="1" w:styleId="TableauNormal">
@@ -26638,6 +26881,7 @@
     <w:rsid w:val="001711BC"/>
     <w:rsid w:val="001804FD"/>
     <w:rsid w:val="001A54AE"/>
+    <w:rsid w:val="001B1F33"/>
     <w:rsid w:val="001B4269"/>
     <w:rsid w:val="00203015"/>
     <w:rsid w:val="0022738D"/>
@@ -26680,6 +26924,7 @@
     <w:rsid w:val="009D3AC5"/>
     <w:rsid w:val="009E61AE"/>
     <w:rsid w:val="00A143C6"/>
+    <w:rsid w:val="00A16E8A"/>
     <w:rsid w:val="00A337DC"/>
     <w:rsid w:val="00A6155C"/>
     <w:rsid w:val="00A90BFE"/>

</xml_diff>

<commit_message>
Update documentation links to point to the v2
</commit_message>
<xml_diff>
--- a/Documentation/Mettre en oeuvre un FS FranceConnect avec ASP.NET Core 3.1.docx
+++ b/Documentation/Mettre en oeuvre un FS FranceConnect avec ASP.NET Core 3.1.docx
@@ -355,7 +355,7 @@
           <w:r>
             <w:fldChar w:fldCharType="separate"/>
           </w:r>
-          <w:hyperlink w:anchor="_Toc82424735" w:history="1">
+          <w:hyperlink w:anchor="_Toc85476957" w:history="1">
             <w:r>
               <w:rPr>
                 <w:rStyle w:val="Lienhypertexte"/>
@@ -382,7 +382,7 @@
                 <w:noProof/>
                 <w:webHidden/>
               </w:rPr>
-              <w:instrText xml:space="preserve"> PAGEREF _Toc82424735 \h </w:instrText>
+              <w:instrText xml:space="preserve"> PAGEREF _Toc85476957 \h </w:instrText>
             </w:r>
             <w:r>
               <w:rPr>
@@ -423,7 +423,7 @@
               <w:sz w:val="22"/>
             </w:rPr>
           </w:pPr>
-          <w:hyperlink w:anchor="_Toc82424736" w:history="1">
+          <w:hyperlink w:anchor="_Toc85476958" w:history="1">
             <w:r>
               <w:rPr>
                 <w:rStyle w:val="Lienhypertexte"/>
@@ -450,7 +450,7 @@
                 <w:noProof/>
                 <w:webHidden/>
               </w:rPr>
-              <w:instrText xml:space="preserve"> PAGEREF _Toc82424736 \h </w:instrText>
+              <w:instrText xml:space="preserve"> PAGEREF _Toc85476958 \h </w:instrText>
             </w:r>
             <w:r>
               <w:rPr>
@@ -491,7 +491,7 @@
               <w:sz w:val="22"/>
             </w:rPr>
           </w:pPr>
-          <w:hyperlink w:anchor="_Toc82424737" w:history="1">
+          <w:hyperlink w:anchor="_Toc85476959" w:history="1">
             <w:r>
               <w:rPr>
                 <w:rStyle w:val="Lienhypertexte"/>
@@ -518,7 +518,7 @@
                 <w:noProof/>
                 <w:webHidden/>
               </w:rPr>
-              <w:instrText xml:space="preserve"> PAGEREF _Toc82424737 \h </w:instrText>
+              <w:instrText xml:space="preserve"> PAGEREF _Toc85476959 \h </w:instrText>
             </w:r>
             <w:r>
               <w:rPr>
@@ -559,7 +559,7 @@
               <w:sz w:val="22"/>
             </w:rPr>
           </w:pPr>
-          <w:hyperlink w:anchor="_Toc82424738" w:history="1">
+          <w:hyperlink w:anchor="_Toc85476960" w:history="1">
             <w:r>
               <w:rPr>
                 <w:rStyle w:val="Lienhypertexte"/>
@@ -586,7 +586,7 @@
                 <w:noProof/>
                 <w:webHidden/>
               </w:rPr>
-              <w:instrText xml:space="preserve"> PAGEREF _Toc82424738 \h </w:instrText>
+              <w:instrText xml:space="preserve"> PAGEREF _Toc85476960 \h </w:instrText>
             </w:r>
             <w:r>
               <w:rPr>
@@ -627,7 +627,7 @@
               <w:sz w:val="22"/>
             </w:rPr>
           </w:pPr>
-          <w:hyperlink w:anchor="_Toc82424739" w:history="1">
+          <w:hyperlink w:anchor="_Toc85476961" w:history="1">
             <w:r>
               <w:rPr>
                 <w:rStyle w:val="Lienhypertexte"/>
@@ -654,7 +654,7 @@
                 <w:noProof/>
                 <w:webHidden/>
               </w:rPr>
-              <w:instrText xml:space="preserve"> PAGEREF _Toc82424739 \h </w:instrText>
+              <w:instrText xml:space="preserve"> PAGEREF _Toc85476961 \h </w:instrText>
             </w:r>
             <w:r>
               <w:rPr>
@@ -695,7 +695,7 @@
               <w:sz w:val="22"/>
             </w:rPr>
           </w:pPr>
-          <w:hyperlink w:anchor="_Toc82424740" w:history="1">
+          <w:hyperlink w:anchor="_Toc85476962" w:history="1">
             <w:r>
               <w:rPr>
                 <w:rStyle w:val="Lienhypertexte"/>
@@ -722,7 +722,7 @@
                 <w:noProof/>
                 <w:webHidden/>
               </w:rPr>
-              <w:instrText xml:space="preserve"> PAGEREF _Toc82424740 \h </w:instrText>
+              <w:instrText xml:space="preserve"> PAGEREF _Toc85476962 \h </w:instrText>
             </w:r>
             <w:r>
               <w:rPr>
@@ -763,7 +763,7 @@
               <w:sz w:val="22"/>
             </w:rPr>
           </w:pPr>
-          <w:hyperlink w:anchor="_Toc82424741" w:history="1">
+          <w:hyperlink w:anchor="_Toc85476963" w:history="1">
             <w:r>
               <w:rPr>
                 <w:rStyle w:val="Lienhypertexte"/>
@@ -790,7 +790,7 @@
                 <w:noProof/>
                 <w:webHidden/>
               </w:rPr>
-              <w:instrText xml:space="preserve"> PAGEREF _Toc82424741 \h </w:instrText>
+              <w:instrText xml:space="preserve"> PAGEREF _Toc85476963 \h </w:instrText>
             </w:r>
             <w:r>
               <w:rPr>
@@ -831,7 +831,7 @@
               <w:sz w:val="22"/>
             </w:rPr>
           </w:pPr>
-          <w:hyperlink w:anchor="_Toc82424742" w:history="1">
+          <w:hyperlink w:anchor="_Toc85476964" w:history="1">
             <w:r>
               <w:rPr>
                 <w:rStyle w:val="Lienhypertexte"/>
@@ -858,7 +858,7 @@
                 <w:noProof/>
                 <w:webHidden/>
               </w:rPr>
-              <w:instrText xml:space="preserve"> PAGEREF _Toc82424742 \h </w:instrText>
+              <w:instrText xml:space="preserve"> PAGEREF _Toc85476964 \h </w:instrText>
             </w:r>
             <w:r>
               <w:rPr>
@@ -899,7 +899,7 @@
               <w:sz w:val="22"/>
             </w:rPr>
           </w:pPr>
-          <w:hyperlink w:anchor="_Toc82424743" w:history="1">
+          <w:hyperlink w:anchor="_Toc85476965" w:history="1">
             <w:r>
               <w:rPr>
                 <w:rStyle w:val="Lienhypertexte"/>
@@ -926,7 +926,7 @@
                 <w:noProof/>
                 <w:webHidden/>
               </w:rPr>
-              <w:instrText xml:space="preserve"> PAGEREF _Toc82424743 \h </w:instrText>
+              <w:instrText xml:space="preserve"> PAGEREF _Toc85476965 \h </w:instrText>
             </w:r>
             <w:r>
               <w:rPr>
@@ -967,7 +967,7 @@
               <w:sz w:val="22"/>
             </w:rPr>
           </w:pPr>
-          <w:hyperlink w:anchor="_Toc82424744" w:history="1">
+          <w:hyperlink w:anchor="_Toc85476966" w:history="1">
             <w:r>
               <w:rPr>
                 <w:rStyle w:val="Lienhypertexte"/>
@@ -994,7 +994,7 @@
                 <w:noProof/>
                 <w:webHidden/>
               </w:rPr>
-              <w:instrText xml:space="preserve"> PAGEREF _Toc82424744 \h </w:instrText>
+              <w:instrText xml:space="preserve"> PAGEREF _Toc85476966 \h </w:instrText>
             </w:r>
             <w:r>
               <w:rPr>
@@ -1035,7 +1035,7 @@
               <w:sz w:val="22"/>
             </w:rPr>
           </w:pPr>
-          <w:hyperlink w:anchor="_Toc82424745" w:history="1">
+          <w:hyperlink w:anchor="_Toc85476967" w:history="1">
             <w:r>
               <w:rPr>
                 <w:rStyle w:val="Lienhypertexte"/>
@@ -1062,7 +1062,7 @@
                 <w:noProof/>
                 <w:webHidden/>
               </w:rPr>
-              <w:instrText xml:space="preserve"> PAGEREF _Toc82424745 \h </w:instrText>
+              <w:instrText xml:space="preserve"> PAGEREF _Toc85476967 \h </w:instrText>
             </w:r>
             <w:r>
               <w:rPr>
@@ -1103,7 +1103,7 @@
               <w:sz w:val="22"/>
             </w:rPr>
           </w:pPr>
-          <w:hyperlink w:anchor="_Toc82424746" w:history="1">
+          <w:hyperlink w:anchor="_Toc85476968" w:history="1">
             <w:r>
               <w:rPr>
                 <w:rStyle w:val="Lienhypertexte"/>
@@ -1130,7 +1130,7 @@
                 <w:noProof/>
                 <w:webHidden/>
               </w:rPr>
-              <w:instrText xml:space="preserve"> PAGEREF _Toc82424746 \h </w:instrText>
+              <w:instrText xml:space="preserve"> PAGEREF _Toc85476968 \h </w:instrText>
             </w:r>
             <w:r>
               <w:rPr>
@@ -1171,7 +1171,7 @@
               <w:sz w:val="22"/>
             </w:rPr>
           </w:pPr>
-          <w:hyperlink w:anchor="_Toc82424747" w:history="1">
+          <w:hyperlink w:anchor="_Toc85476969" w:history="1">
             <w:r>
               <w:rPr>
                 <w:rStyle w:val="Lienhypertexte"/>
@@ -1198,7 +1198,7 @@
                 <w:noProof/>
                 <w:webHidden/>
               </w:rPr>
-              <w:instrText xml:space="preserve"> PAGEREF _Toc82424747 \h </w:instrText>
+              <w:instrText xml:space="preserve"> PAGEREF _Toc85476969 \h </w:instrText>
             </w:r>
             <w:r>
               <w:rPr>
@@ -1239,7 +1239,7 @@
               <w:sz w:val="22"/>
             </w:rPr>
           </w:pPr>
-          <w:hyperlink w:anchor="_Toc82424748" w:history="1">
+          <w:hyperlink w:anchor="_Toc85476970" w:history="1">
             <w:r>
               <w:rPr>
                 <w:rStyle w:val="Lienhypertexte"/>
@@ -1266,7 +1266,7 @@
                 <w:noProof/>
                 <w:webHidden/>
               </w:rPr>
-              <w:instrText xml:space="preserve"> PAGEREF _Toc82424748 \h </w:instrText>
+              <w:instrText xml:space="preserve"> PAGEREF _Toc85476970 \h </w:instrText>
             </w:r>
             <w:r>
               <w:rPr>
@@ -1307,7 +1307,7 @@
               <w:sz w:val="22"/>
             </w:rPr>
           </w:pPr>
-          <w:hyperlink w:anchor="_Toc82424749" w:history="1">
+          <w:hyperlink w:anchor="_Toc85476971" w:history="1">
             <w:r>
               <w:rPr>
                 <w:rStyle w:val="Lienhypertexte"/>
@@ -1334,7 +1334,7 @@
                 <w:noProof/>
                 <w:webHidden/>
               </w:rPr>
-              <w:instrText xml:space="preserve"> PAGEREF _Toc82424749 \h </w:instrText>
+              <w:instrText xml:space="preserve"> PAGEREF _Toc85476971 \h </w:instrText>
             </w:r>
             <w:r>
               <w:rPr>
@@ -1375,7 +1375,7 @@
               <w:sz w:val="22"/>
             </w:rPr>
           </w:pPr>
-          <w:hyperlink w:anchor="_Toc82424750" w:history="1">
+          <w:hyperlink w:anchor="_Toc85476972" w:history="1">
             <w:r>
               <w:rPr>
                 <w:rStyle w:val="Lienhypertexte"/>
@@ -1402,7 +1402,7 @@
                 <w:noProof/>
                 <w:webHidden/>
               </w:rPr>
-              <w:instrText xml:space="preserve"> PAGEREF _Toc82424750 \h </w:instrText>
+              <w:instrText xml:space="preserve"> PAGEREF _Toc85476972 \h </w:instrText>
             </w:r>
             <w:r>
               <w:rPr>
@@ -1443,7 +1443,7 @@
               <w:sz w:val="22"/>
             </w:rPr>
           </w:pPr>
-          <w:hyperlink w:anchor="_Toc82424751" w:history="1">
+          <w:hyperlink w:anchor="_Toc85476973" w:history="1">
             <w:r>
               <w:rPr>
                 <w:rStyle w:val="Lienhypertexte"/>
@@ -1470,7 +1470,7 @@
                 <w:noProof/>
                 <w:webHidden/>
               </w:rPr>
-              <w:instrText xml:space="preserve"> PAGEREF _Toc82424751 \h </w:instrText>
+              <w:instrText xml:space="preserve"> PAGEREF _Toc85476973 \h </w:instrText>
             </w:r>
             <w:r>
               <w:rPr>
@@ -1491,6 +1491,74 @@
                 <w:webHidden/>
               </w:rPr>
               <w:t>11</w:t>
+            </w:r>
+            <w:r>
+              <w:rPr>
+                <w:noProof/>
+                <w:webHidden/>
+              </w:rPr>
+              <w:fldChar w:fldCharType="end"/>
+            </w:r>
+          </w:hyperlink>
+        </w:p>
+        <w:p>
+          <w:pPr>
+            <w:pStyle w:val="TM3"/>
+            <w:rPr>
+              <w:rFonts w:eastAsiaTheme="minorEastAsia" w:cstheme="minorBidi"/>
+              <w:noProof/>
+              <w:snapToGrid/>
+              <w:sz w:val="22"/>
+            </w:rPr>
+          </w:pPr>
+          <w:hyperlink w:anchor="_Toc85476974" w:history="1">
+            <w:r>
+              <w:rPr>
+                <w:rStyle w:val="Lienhypertexte"/>
+                <w:noProof/>
+              </w:rPr>
+              <w:t>Validation et Sécurité</w:t>
+            </w:r>
+            <w:r>
+              <w:rPr>
+                <w:noProof/>
+                <w:webHidden/>
+              </w:rPr>
+              <w:tab/>
+            </w:r>
+            <w:r>
+              <w:rPr>
+                <w:noProof/>
+                <w:webHidden/>
+              </w:rPr>
+              <w:fldChar w:fldCharType="begin"/>
+            </w:r>
+            <w:r>
+              <w:rPr>
+                <w:noProof/>
+                <w:webHidden/>
+              </w:rPr>
+              <w:instrText xml:space="preserve"> PAGEREF _Toc85476974 \h </w:instrText>
+            </w:r>
+            <w:r>
+              <w:rPr>
+                <w:noProof/>
+                <w:webHidden/>
+              </w:rPr>
+            </w:r>
+            <w:r>
+              <w:rPr>
+                <w:noProof/>
+                <w:webHidden/>
+              </w:rPr>
+              <w:fldChar w:fldCharType="separate"/>
+            </w:r>
+            <w:r>
+              <w:rPr>
+                <w:noProof/>
+                <w:webHidden/>
+              </w:rPr>
+              <w:t>13</w:t>
             </w:r>
             <w:r>
               <w:rPr>
@@ -1511,7 +1579,7 @@
               <w:sz w:val="22"/>
             </w:rPr>
           </w:pPr>
-          <w:hyperlink w:anchor="_Toc82424752" w:history="1">
+          <w:hyperlink w:anchor="_Toc85476975" w:history="1">
             <w:r>
               <w:rPr>
                 <w:rStyle w:val="Lienhypertexte"/>
@@ -1538,7 +1606,7 @@
                 <w:noProof/>
                 <w:webHidden/>
               </w:rPr>
-              <w:instrText xml:space="preserve"> PAGEREF _Toc82424752 \h </w:instrText>
+              <w:instrText xml:space="preserve"> PAGEREF _Toc85476975 \h </w:instrText>
             </w:r>
             <w:r>
               <w:rPr>
@@ -1558,7 +1626,7 @@
                 <w:noProof/>
                 <w:webHidden/>
               </w:rPr>
-              <w:t>13</w:t>
+              <w:t>15</w:t>
             </w:r>
             <w:r>
               <w:rPr>
@@ -1579,7 +1647,7 @@
               <w:sz w:val="22"/>
             </w:rPr>
           </w:pPr>
-          <w:hyperlink w:anchor="_Toc82424753" w:history="1">
+          <w:hyperlink w:anchor="_Toc85476976" w:history="1">
             <w:r>
               <w:rPr>
                 <w:rStyle w:val="Lienhypertexte"/>
@@ -1606,7 +1674,7 @@
                 <w:noProof/>
                 <w:webHidden/>
               </w:rPr>
-              <w:instrText xml:space="preserve"> PAGEREF _Toc82424753 \h </w:instrText>
+              <w:instrText xml:space="preserve"> PAGEREF _Toc85476976 \h </w:instrText>
             </w:r>
             <w:r>
               <w:rPr>
@@ -1626,7 +1694,7 @@
                 <w:noProof/>
                 <w:webHidden/>
               </w:rPr>
-              <w:t>13</w:t>
+              <w:t>15</w:t>
             </w:r>
             <w:r>
               <w:rPr>
@@ -1647,7 +1715,7 @@
               <w:sz w:val="22"/>
             </w:rPr>
           </w:pPr>
-          <w:hyperlink w:anchor="_Toc82424754" w:history="1">
+          <w:hyperlink w:anchor="_Toc85476977" w:history="1">
             <w:r>
               <w:rPr>
                 <w:rStyle w:val="Lienhypertexte"/>
@@ -1674,7 +1742,7 @@
                 <w:noProof/>
                 <w:webHidden/>
               </w:rPr>
-              <w:instrText xml:space="preserve"> PAGEREF _Toc82424754 \h </w:instrText>
+              <w:instrText xml:space="preserve"> PAGEREF _Toc85476977 \h </w:instrText>
             </w:r>
             <w:r>
               <w:rPr>
@@ -1694,7 +1762,7 @@
                 <w:noProof/>
                 <w:webHidden/>
               </w:rPr>
-              <w:t>14</w:t>
+              <w:t>15</w:t>
             </w:r>
             <w:r>
               <w:rPr>
@@ -1715,7 +1783,7 @@
               <w:sz w:val="22"/>
             </w:rPr>
           </w:pPr>
-          <w:hyperlink w:anchor="_Toc82424755" w:history="1">
+          <w:hyperlink w:anchor="_Toc85476978" w:history="1">
             <w:r>
               <w:rPr>
                 <w:rStyle w:val="Lienhypertexte"/>
@@ -1742,7 +1810,7 @@
                 <w:noProof/>
                 <w:webHidden/>
               </w:rPr>
-              <w:instrText xml:space="preserve"> PAGEREF _Toc82424755 \h </w:instrText>
+              <w:instrText xml:space="preserve"> PAGEREF _Toc85476978 \h </w:instrText>
             </w:r>
             <w:r>
               <w:rPr>
@@ -1762,7 +1830,7 @@
                 <w:noProof/>
                 <w:webHidden/>
               </w:rPr>
-              <w:t>14</w:t>
+              <w:t>15</w:t>
             </w:r>
             <w:r>
               <w:rPr>
@@ -1783,7 +1851,7 @@
               <w:sz w:val="22"/>
             </w:rPr>
           </w:pPr>
-          <w:hyperlink w:anchor="_Toc82424756" w:history="1">
+          <w:hyperlink w:anchor="_Toc85476979" w:history="1">
             <w:r>
               <w:rPr>
                 <w:rStyle w:val="Lienhypertexte"/>
@@ -1810,7 +1878,7 @@
                 <w:noProof/>
                 <w:webHidden/>
               </w:rPr>
-              <w:instrText xml:space="preserve"> PAGEREF _Toc82424756 \h </w:instrText>
+              <w:instrText xml:space="preserve"> PAGEREF _Toc85476979 \h </w:instrText>
             </w:r>
             <w:r>
               <w:rPr>
@@ -1830,7 +1898,7 @@
                 <w:noProof/>
                 <w:webHidden/>
               </w:rPr>
-              <w:t>15</w:t>
+              <w:t>16</w:t>
             </w:r>
             <w:r>
               <w:rPr>
@@ -1851,7 +1919,7 @@
               <w:sz w:val="22"/>
             </w:rPr>
           </w:pPr>
-          <w:hyperlink w:anchor="_Toc82424757" w:history="1">
+          <w:hyperlink w:anchor="_Toc85476980" w:history="1">
             <w:r>
               <w:rPr>
                 <w:rStyle w:val="Lienhypertexte"/>
@@ -1878,7 +1946,7 @@
                 <w:noProof/>
                 <w:webHidden/>
               </w:rPr>
-              <w:instrText xml:space="preserve"> PAGEREF _Toc82424757 \h </w:instrText>
+              <w:instrText xml:space="preserve"> PAGEREF _Toc85476980 \h </w:instrText>
             </w:r>
             <w:r>
               <w:rPr>
@@ -1898,7 +1966,7 @@
                 <w:noProof/>
                 <w:webHidden/>
               </w:rPr>
-              <w:t>16</w:t>
+              <w:t>17</w:t>
             </w:r>
             <w:r>
               <w:rPr>
@@ -1919,7 +1987,7 @@
               <w:sz w:val="22"/>
             </w:rPr>
           </w:pPr>
-          <w:hyperlink w:anchor="_Toc82424758" w:history="1">
+          <w:hyperlink w:anchor="_Toc85476981" w:history="1">
             <w:r>
               <w:rPr>
                 <w:rStyle w:val="Lienhypertexte"/>
@@ -1946,7 +2014,7 @@
                 <w:noProof/>
                 <w:webHidden/>
               </w:rPr>
-              <w:instrText xml:space="preserve"> PAGEREF _Toc82424758 \h </w:instrText>
+              <w:instrText xml:space="preserve"> PAGEREF _Toc85476981 \h </w:instrText>
             </w:r>
             <w:r>
               <w:rPr>
@@ -1966,7 +2034,7 @@
                 <w:noProof/>
                 <w:webHidden/>
               </w:rPr>
-              <w:t>19</w:t>
+              <w:t>20</w:t>
             </w:r>
             <w:r>
               <w:rPr>
@@ -1987,7 +2055,7 @@
               <w:sz w:val="22"/>
             </w:rPr>
           </w:pPr>
-          <w:hyperlink w:anchor="_Toc82424759" w:history="1">
+          <w:hyperlink w:anchor="_Toc85476982" w:history="1">
             <w:r>
               <w:rPr>
                 <w:rStyle w:val="Lienhypertexte"/>
@@ -2014,7 +2082,7 @@
                 <w:noProof/>
                 <w:webHidden/>
               </w:rPr>
-              <w:instrText xml:space="preserve"> PAGEREF _Toc82424759 \h </w:instrText>
+              <w:instrText xml:space="preserve"> PAGEREF _Toc85476982 \h </w:instrText>
             </w:r>
             <w:r>
               <w:rPr>
@@ -2034,7 +2102,7 @@
                 <w:noProof/>
                 <w:webHidden/>
               </w:rPr>
-              <w:t>19</w:t>
+              <w:t>20</w:t>
             </w:r>
             <w:r>
               <w:rPr>
@@ -2055,7 +2123,7 @@
               <w:sz w:val="22"/>
             </w:rPr>
           </w:pPr>
-          <w:hyperlink w:anchor="_Toc82424760" w:history="1">
+          <w:hyperlink w:anchor="_Toc85476983" w:history="1">
             <w:r>
               <w:rPr>
                 <w:rStyle w:val="Lienhypertexte"/>
@@ -2082,7 +2150,7 @@
                 <w:noProof/>
                 <w:webHidden/>
               </w:rPr>
-              <w:instrText xml:space="preserve"> PAGEREF _Toc82424760 \h </w:instrText>
+              <w:instrText xml:space="preserve"> PAGEREF _Toc85476983 \h </w:instrText>
             </w:r>
             <w:r>
               <w:rPr>
@@ -2102,7 +2170,7 @@
                 <w:noProof/>
                 <w:webHidden/>
               </w:rPr>
-              <w:t>19</w:t>
+              <w:t>20</w:t>
             </w:r>
             <w:r>
               <w:rPr>
@@ -2123,7 +2191,7 @@
               <w:sz w:val="22"/>
             </w:rPr>
           </w:pPr>
-          <w:hyperlink w:anchor="_Toc82424761" w:history="1">
+          <w:hyperlink w:anchor="_Toc85476984" w:history="1">
             <w:r>
               <w:rPr>
                 <w:rStyle w:val="Lienhypertexte"/>
@@ -2150,7 +2218,7 @@
                 <w:noProof/>
                 <w:webHidden/>
               </w:rPr>
-              <w:instrText xml:space="preserve"> PAGEREF _Toc82424761 \h </w:instrText>
+              <w:instrText xml:space="preserve"> PAGEREF _Toc85476984 \h </w:instrText>
             </w:r>
             <w:r>
               <w:rPr>
@@ -2170,7 +2238,7 @@
                 <w:noProof/>
                 <w:webHidden/>
               </w:rPr>
-              <w:t>20</w:t>
+              <w:t>21</w:t>
             </w:r>
             <w:r>
               <w:rPr>
@@ -2191,7 +2259,7 @@
               <w:sz w:val="22"/>
             </w:rPr>
           </w:pPr>
-          <w:hyperlink w:anchor="_Toc82424762" w:history="1">
+          <w:hyperlink w:anchor="_Toc85476985" w:history="1">
             <w:r>
               <w:rPr>
                 <w:rStyle w:val="Lienhypertexte"/>
@@ -2218,7 +2286,7 @@
                 <w:noProof/>
                 <w:webHidden/>
               </w:rPr>
-              <w:instrText xml:space="preserve"> PAGEREF _Toc82424762 \h </w:instrText>
+              <w:instrText xml:space="preserve"> PAGEREF _Toc85476985 \h </w:instrText>
             </w:r>
             <w:r>
               <w:rPr>
@@ -2238,7 +2306,7 @@
                 <w:noProof/>
                 <w:webHidden/>
               </w:rPr>
-              <w:t>21</w:t>
+              <w:t>22</w:t>
             </w:r>
             <w:r>
               <w:rPr>
@@ -2259,7 +2327,7 @@
               <w:sz w:val="22"/>
             </w:rPr>
           </w:pPr>
-          <w:hyperlink w:anchor="_Toc82424763" w:history="1">
+          <w:hyperlink w:anchor="_Toc85476986" w:history="1">
             <w:r>
               <w:rPr>
                 <w:rStyle w:val="Lienhypertexte"/>
@@ -2286,7 +2354,7 @@
                 <w:noProof/>
                 <w:webHidden/>
               </w:rPr>
-              <w:instrText xml:space="preserve"> PAGEREF _Toc82424763 \h </w:instrText>
+              <w:instrText xml:space="preserve"> PAGEREF _Toc85476986 \h </w:instrText>
             </w:r>
             <w:r>
               <w:rPr>
@@ -2306,7 +2374,7 @@
                 <w:noProof/>
                 <w:webHidden/>
               </w:rPr>
-              <w:t>21</w:t>
+              <w:t>22</w:t>
             </w:r>
             <w:r>
               <w:rPr>
@@ -2327,7 +2395,7 @@
               <w:sz w:val="22"/>
             </w:rPr>
           </w:pPr>
-          <w:hyperlink w:anchor="_Toc82424764" w:history="1">
+          <w:hyperlink w:anchor="_Toc85476987" w:history="1">
             <w:r>
               <w:rPr>
                 <w:rStyle w:val="Lienhypertexte"/>
@@ -2354,7 +2422,7 @@
                 <w:noProof/>
                 <w:webHidden/>
               </w:rPr>
-              <w:instrText xml:space="preserve"> PAGEREF _Toc82424764 \h </w:instrText>
+              <w:instrText xml:space="preserve"> PAGEREF _Toc85476987 \h </w:instrText>
             </w:r>
             <w:r>
               <w:rPr>
@@ -2374,7 +2442,7 @@
                 <w:noProof/>
                 <w:webHidden/>
               </w:rPr>
-              <w:t>21</w:t>
+              <w:t>22</w:t>
             </w:r>
             <w:r>
               <w:rPr>
@@ -2395,7 +2463,7 @@
               <w:sz w:val="22"/>
             </w:rPr>
           </w:pPr>
-          <w:hyperlink w:anchor="_Toc82424765" w:history="1">
+          <w:hyperlink w:anchor="_Toc85476988" w:history="1">
             <w:r>
               <w:rPr>
                 <w:rStyle w:val="Lienhypertexte"/>
@@ -2422,7 +2490,7 @@
                 <w:noProof/>
                 <w:webHidden/>
               </w:rPr>
-              <w:instrText xml:space="preserve"> PAGEREF _Toc82424765 \h </w:instrText>
+              <w:instrText xml:space="preserve"> PAGEREF _Toc85476988 \h </w:instrText>
             </w:r>
             <w:r>
               <w:rPr>
@@ -2442,7 +2510,7 @@
                 <w:noProof/>
                 <w:webHidden/>
               </w:rPr>
-              <w:t>22</w:t>
+              <w:t>23</w:t>
             </w:r>
             <w:r>
               <w:rPr>
@@ -2463,7 +2531,7 @@
               <w:sz w:val="22"/>
             </w:rPr>
           </w:pPr>
-          <w:hyperlink w:anchor="_Toc82424766" w:history="1">
+          <w:hyperlink w:anchor="_Toc85476989" w:history="1">
             <w:r>
               <w:rPr>
                 <w:rStyle w:val="Lienhypertexte"/>
@@ -2490,7 +2558,7 @@
                 <w:noProof/>
                 <w:webHidden/>
               </w:rPr>
-              <w:instrText xml:space="preserve"> PAGEREF _Toc82424766 \h </w:instrText>
+              <w:instrText xml:space="preserve"> PAGEREF _Toc85476989 \h </w:instrText>
             </w:r>
             <w:r>
               <w:rPr>
@@ -2510,7 +2578,7 @@
                 <w:noProof/>
                 <w:webHidden/>
               </w:rPr>
-              <w:t>23</w:t>
+              <w:t>24</w:t>
             </w:r>
             <w:r>
               <w:rPr>
@@ -2531,7 +2599,7 @@
               <w:sz w:val="22"/>
             </w:rPr>
           </w:pPr>
-          <w:hyperlink w:anchor="_Toc82424767" w:history="1">
+          <w:hyperlink w:anchor="_Toc85476990" w:history="1">
             <w:r>
               <w:rPr>
                 <w:rStyle w:val="Lienhypertexte"/>
@@ -2558,7 +2626,7 @@
                 <w:noProof/>
                 <w:webHidden/>
               </w:rPr>
-              <w:instrText xml:space="preserve"> PAGEREF _Toc82424767 \h </w:instrText>
+              <w:instrText xml:space="preserve"> PAGEREF _Toc85476990 \h </w:instrText>
             </w:r>
             <w:r>
               <w:rPr>
@@ -2578,7 +2646,7 @@
                 <w:noProof/>
                 <w:webHidden/>
               </w:rPr>
-              <w:t>23</w:t>
+              <w:t>24</w:t>
             </w:r>
             <w:r>
               <w:rPr>
@@ -2599,7 +2667,7 @@
               <w:sz w:val="22"/>
             </w:rPr>
           </w:pPr>
-          <w:hyperlink w:anchor="_Toc82424768" w:history="1">
+          <w:hyperlink w:anchor="_Toc85476991" w:history="1">
             <w:r>
               <w:rPr>
                 <w:rStyle w:val="Lienhypertexte"/>
@@ -2626,7 +2694,7 @@
                 <w:noProof/>
                 <w:webHidden/>
               </w:rPr>
-              <w:instrText xml:space="preserve"> PAGEREF _Toc82424768 \h </w:instrText>
+              <w:instrText xml:space="preserve"> PAGEREF _Toc85476991 \h </w:instrText>
             </w:r>
             <w:r>
               <w:rPr>
@@ -2646,7 +2714,7 @@
                 <w:noProof/>
                 <w:webHidden/>
               </w:rPr>
-              <w:t>23</w:t>
+              <w:t>24</w:t>
             </w:r>
             <w:r>
               <w:rPr>
@@ -2667,7 +2735,7 @@
               <w:sz w:val="22"/>
             </w:rPr>
           </w:pPr>
-          <w:hyperlink w:anchor="_Toc82424769" w:history="1">
+          <w:hyperlink w:anchor="_Toc85476992" w:history="1">
             <w:r>
               <w:rPr>
                 <w:rStyle w:val="Lienhypertexte"/>
@@ -2694,7 +2762,7 @@
                 <w:noProof/>
                 <w:webHidden/>
               </w:rPr>
-              <w:instrText xml:space="preserve"> PAGEREF _Toc82424769 \h </w:instrText>
+              <w:instrText xml:space="preserve"> PAGEREF _Toc85476992 \h </w:instrText>
             </w:r>
             <w:r>
               <w:rPr>
@@ -2714,7 +2782,7 @@
                 <w:noProof/>
                 <w:webHidden/>
               </w:rPr>
-              <w:t>26</w:t>
+              <w:t>27</w:t>
             </w:r>
             <w:r>
               <w:rPr>
@@ -2735,7 +2803,7 @@
               <w:sz w:val="22"/>
             </w:rPr>
           </w:pPr>
-          <w:hyperlink w:anchor="_Toc82424770" w:history="1">
+          <w:hyperlink w:anchor="_Toc85476993" w:history="1">
             <w:r>
               <w:rPr>
                 <w:rStyle w:val="Lienhypertexte"/>
@@ -2762,7 +2830,7 @@
                 <w:noProof/>
                 <w:webHidden/>
               </w:rPr>
-              <w:instrText xml:space="preserve"> PAGEREF _Toc82424770 \h </w:instrText>
+              <w:instrText xml:space="preserve"> PAGEREF _Toc85476993 \h </w:instrText>
             </w:r>
             <w:r>
               <w:rPr>
@@ -2782,7 +2850,7 @@
                 <w:noProof/>
                 <w:webHidden/>
               </w:rPr>
-              <w:t>27</w:t>
+              <w:t>28</w:t>
             </w:r>
             <w:r>
               <w:rPr>
@@ -2803,7 +2871,7 @@
               <w:sz w:val="22"/>
             </w:rPr>
           </w:pPr>
-          <w:hyperlink w:anchor="_Toc82424771" w:history="1">
+          <w:hyperlink w:anchor="_Toc85476994" w:history="1">
             <w:r>
               <w:rPr>
                 <w:rStyle w:val="Lienhypertexte"/>
@@ -2830,7 +2898,7 @@
                 <w:noProof/>
                 <w:webHidden/>
               </w:rPr>
-              <w:instrText xml:space="preserve"> PAGEREF _Toc82424771 \h </w:instrText>
+              <w:instrText xml:space="preserve"> PAGEREF _Toc85476994 \h </w:instrText>
             </w:r>
             <w:r>
               <w:rPr>
@@ -2850,7 +2918,7 @@
                 <w:noProof/>
                 <w:webHidden/>
               </w:rPr>
-              <w:t>29</w:t>
+              <w:t>30</w:t>
             </w:r>
             <w:r>
               <w:rPr>
@@ -2868,7 +2936,6 @@
               <w:bCs/>
               <w:noProof/>
             </w:rPr>
-            <w:lastRenderedPageBreak/>
             <w:fldChar w:fldCharType="end"/>
           </w:r>
         </w:p>
@@ -2905,7 +2972,7 @@
         <w:pStyle w:val="Titre1"/>
         <w:pageBreakBefore w:val="0"/>
       </w:pPr>
-      <w:bookmarkStart w:id="10" w:name="_Toc82424735"/>
+      <w:bookmarkStart w:id="10" w:name="_Toc85476957"/>
       <w:r>
         <w:rPr>
           <w:noProof/>
@@ -3213,55 +3280,19 @@
         <w:rPr>
           <w:szCs w:val="20"/>
         </w:rPr>
-        <w:t xml:space="preserve">Enfin, le système FranceConnect est conforme à la directive européenne </w:t>
-      </w:r>
-      <w:proofErr w:type="spellStart"/>
+        <w:t>Enfin, le système FranceConnect est conforme à la directive européenne eIDAS (</w:t>
+      </w:r>
       <w:r>
         <w:rPr>
           <w:szCs w:val="20"/>
         </w:rPr>
-        <w:t>eIDAS</w:t>
-      </w:r>
-      <w:proofErr w:type="spellEnd"/>
+        <w:t>Electronic Identification and Signature</w:t>
+      </w:r>
       <w:r>
         <w:rPr>
           <w:szCs w:val="20"/>
         </w:rPr>
-        <w:t xml:space="preserve"> (</w:t>
-      </w:r>
-      <w:proofErr w:type="spellStart"/>
-      <w:r>
-        <w:rPr>
-          <w:szCs w:val="20"/>
-        </w:rPr>
-        <w:t>Electronic</w:t>
-      </w:r>
-      <w:proofErr w:type="spellEnd"/>
-      <w:r>
-        <w:rPr>
-          <w:szCs w:val="20"/>
-        </w:rPr>
-        <w:t xml:space="preserve"> Identification and Signature</w:t>
-      </w:r>
-      <w:r>
-        <w:rPr>
-          <w:szCs w:val="20"/>
-        </w:rPr>
-        <w:t xml:space="preserve">) proposant ainsi une interopérabilité des systèmes d’identification utilisés par les Etats membres pour accéder à leurs services en ligne. Ainsi, un autre pays de l’Union sera ainsi de facto reconnu sur ledit service numérique de l’Administration en ligne française si le système d’identification d’origine est à la fois compatible </w:t>
-      </w:r>
-      <w:proofErr w:type="spellStart"/>
-      <w:r>
-        <w:rPr>
-          <w:szCs w:val="20"/>
-        </w:rPr>
-        <w:t>eIDAS</w:t>
-      </w:r>
-      <w:proofErr w:type="spellEnd"/>
-      <w:r>
-        <w:rPr>
-          <w:szCs w:val="20"/>
-        </w:rPr>
-        <w:t xml:space="preserve"> et fédéré avec FranceConnect. </w:t>
+        <w:t xml:space="preserve">) proposant ainsi une interopérabilité des systèmes d’identification utilisés par les Etats membres pour accéder à leurs services en ligne. Ainsi, un autre pays de l’Union sera ainsi de facto reconnu sur ledit service numérique de l’Administration en ligne française si le système d’identification d’origine est à la fois compatible eIDAS et fédéré avec FranceConnect. </w:t>
       </w:r>
     </w:p>
     <w:p>
@@ -3350,7 +3381,7 @@
       <w:pPr>
         <w:pStyle w:val="Titre1"/>
       </w:pPr>
-      <w:bookmarkStart w:id="11" w:name="_Toc82424736"/>
+      <w:bookmarkStart w:id="11" w:name="_Toc85476958"/>
       <w:r>
         <w:lastRenderedPageBreak/>
         <w:t>A propos du kit de démarrage FranceConnect</w:t>
@@ -3994,7 +4025,7 @@
           <w:rFonts w:asciiTheme="minorHAnsi" w:hAnsiTheme="minorHAnsi"/>
         </w:rPr>
       </w:pPr>
-      <w:bookmarkStart w:id="12" w:name="_Toc82424737"/>
+      <w:bookmarkStart w:id="12" w:name="_Toc85476959"/>
       <w:r>
         <w:rPr>
           <w:noProof/>
@@ -4113,7 +4144,7 @@
       <w:pPr>
         <w:pStyle w:val="Titre2"/>
       </w:pPr>
-      <w:bookmarkStart w:id="14" w:name="_Toc82424738"/>
+      <w:bookmarkStart w:id="14" w:name="_Toc85476960"/>
       <w:r>
         <w:t>Commentaires</w:t>
       </w:r>
@@ -4146,7 +4177,7 @@
       <w:pPr>
         <w:pStyle w:val="Titre2"/>
       </w:pPr>
-      <w:bookmarkStart w:id="16" w:name="_Toc82424739"/>
+      <w:bookmarkStart w:id="16" w:name="_Toc85476961"/>
       <w:r>
         <w:lastRenderedPageBreak/>
         <w:t>Prérequis</w:t>
@@ -4497,7 +4528,7 @@
       </w:pPr>
       <w:bookmarkStart w:id="22" w:name="_Créer_un_fournisseur"/>
       <w:bookmarkStart w:id="23" w:name="_Ref449976022"/>
-      <w:bookmarkStart w:id="24" w:name="_Toc82424740"/>
+      <w:bookmarkStart w:id="24" w:name="_Toc85476962"/>
       <w:bookmarkEnd w:id="22"/>
       <w:r>
         <w:lastRenderedPageBreak/>
@@ -4705,7 +4736,21 @@
             <w:rStyle w:val="Lienhypertexte"/>
             <w:lang w:eastAsia="en-US"/>
           </w:rPr>
-          <w:t>GitHub Actions &amp; Déploiement sur Azure.md</w:t>
+          <w:t>Git</w:t>
+        </w:r>
+        <w:r>
+          <w:rPr>
+            <w:rStyle w:val="Lienhypertexte"/>
+            <w:lang w:eastAsia="en-US"/>
+          </w:rPr>
+          <w:t>H</w:t>
+        </w:r>
+        <w:r>
+          <w:rPr>
+            <w:rStyle w:val="Lienhypertexte"/>
+            <w:lang w:eastAsia="en-US"/>
+          </w:rPr>
+          <w:t>ub Actions &amp; Déploiement sur Azure.md</w:t>
         </w:r>
       </w:hyperlink>
     </w:p>
@@ -4713,7 +4758,7 @@
       <w:pPr>
         <w:pStyle w:val="Titre2"/>
       </w:pPr>
-      <w:bookmarkStart w:id="25" w:name="_Toc82424741"/>
+      <w:bookmarkStart w:id="25" w:name="_Toc85476963"/>
       <w:r>
         <w:t>Obtenir des identifiants FranceConnect</w:t>
       </w:r>
@@ -4795,7 +4840,7 @@
       <w:pPr>
         <w:pStyle w:val="Titre2"/>
       </w:pPr>
-      <w:bookmarkStart w:id="26" w:name="_Toc82424742"/>
+      <w:bookmarkStart w:id="26" w:name="_Toc85476964"/>
       <w:r>
         <w:t>Créer un fournisseur de service</w:t>
       </w:r>
@@ -5144,7 +5189,7 @@
       <w:pPr>
         <w:pStyle w:val="Titre2"/>
       </w:pPr>
-      <w:bookmarkStart w:id="27" w:name="_Toc82424743"/>
+      <w:bookmarkStart w:id="27" w:name="_Toc85476965"/>
       <w:r>
         <w:t>Configurer l’application</w:t>
       </w:r>
@@ -5154,7 +5199,7 @@
       <w:pPr>
         <w:pStyle w:val="Titre3"/>
       </w:pPr>
-      <w:bookmarkStart w:id="28" w:name="_Toc82424744"/>
+      <w:bookmarkStart w:id="28" w:name="_Toc85476966"/>
       <w:r>
         <w:t>Modifier le fichier de configuration</w:t>
       </w:r>
@@ -5527,46 +5572,14 @@
         <w:spacing w:before="120"/>
       </w:pPr>
       <w:r>
-        <w:t xml:space="preserve">FranceConnect vous permet de filtrer les fournisseurs d’identité en fonction de leur niveau de sécurité : </w:t>
-      </w:r>
-      <w:proofErr w:type="spellStart"/>
-      <w:r>
-        <w:t>eIDAS</w:t>
-      </w:r>
-      <w:proofErr w:type="spellEnd"/>
-      <w:r>
-        <w:t xml:space="preserve"> 1, </w:t>
-      </w:r>
-      <w:proofErr w:type="spellStart"/>
-      <w:r>
-        <w:t>eIDAS</w:t>
-      </w:r>
-      <w:proofErr w:type="spellEnd"/>
-      <w:r>
-        <w:t xml:space="preserve"> 2 et </w:t>
-      </w:r>
-      <w:proofErr w:type="spellStart"/>
-      <w:r>
-        <w:t>eIDAS</w:t>
-      </w:r>
-      <w:proofErr w:type="spellEnd"/>
-      <w:r>
-        <w:t xml:space="preserve"> 3. Précisez le niveau </w:t>
-      </w:r>
-      <w:proofErr w:type="spellStart"/>
-      <w:r>
-        <w:t>eIDAS</w:t>
-      </w:r>
-      <w:proofErr w:type="spellEnd"/>
-      <w:r>
-        <w:t xml:space="preserve"> que vous souhaitez pour votre application dans la configuration.</w:t>
+        <w:t>FranceConnect vous permet de filtrer les fournisseurs d’identité en fonction de leur niveau de sécurité : eIDAS 1, eIDAS 2 et eIDAS 3. Précisez le niveau eIDAS que vous souhaitez pour votre application dans la configuration.</w:t>
       </w:r>
     </w:p>
     <w:p>
       <w:pPr>
         <w:pStyle w:val="Titre3"/>
       </w:pPr>
-      <w:bookmarkStart w:id="29" w:name="_Toc82424745"/>
+      <w:bookmarkStart w:id="29" w:name="_Toc85476967"/>
       <w:r>
         <w:t>Comprendre la classe de configuration</w:t>
       </w:r>
@@ -6068,7 +6081,7 @@
       <w:pPr>
         <w:pStyle w:val="Titre3"/>
       </w:pPr>
-      <w:bookmarkStart w:id="30" w:name="_Toc82424746"/>
+      <w:bookmarkStart w:id="30" w:name="_Toc85476968"/>
       <w:r>
         <w:t>Ajouter le client secret</w:t>
       </w:r>
@@ -6380,7 +6393,7 @@
       <w:pPr>
         <w:pStyle w:val="Titre2"/>
       </w:pPr>
-      <w:bookmarkStart w:id="31" w:name="_Toc82424747"/>
+      <w:bookmarkStart w:id="31" w:name="_Toc85476969"/>
       <w:r>
         <w:t>Créer un schéma de données</w:t>
       </w:r>
@@ -6390,7 +6403,7 @@
       <w:pPr>
         <w:pStyle w:val="Titre3"/>
       </w:pPr>
-      <w:bookmarkStart w:id="32" w:name="_Toc82424748"/>
+      <w:bookmarkStart w:id="32" w:name="_Toc85476970"/>
       <w:r>
         <w:t xml:space="preserve">Créez </w:t>
       </w:r>
@@ -6991,7 +7004,7 @@
       <w:pPr>
         <w:pStyle w:val="Titre3"/>
       </w:pPr>
-      <w:bookmarkStart w:id="33" w:name="_Toc82424749"/>
+      <w:bookmarkStart w:id="33" w:name="_Toc85476971"/>
       <w:r>
         <w:lastRenderedPageBreak/>
         <w:t>Configurez la connexion</w:t>
@@ -7489,7 +7502,7 @@
       <w:pPr>
         <w:pStyle w:val="Titre3"/>
       </w:pPr>
-      <w:bookmarkStart w:id="34" w:name="_Toc82424750"/>
+      <w:bookmarkStart w:id="34" w:name="_Toc85476972"/>
       <w:r>
         <w:t xml:space="preserve">Créez et appliquez </w:t>
       </w:r>
@@ -7634,7 +7647,7 @@
       <w:pPr>
         <w:pStyle w:val="Titre3"/>
       </w:pPr>
-      <w:bookmarkStart w:id="35" w:name="_Toc82424751"/>
+      <w:bookmarkStart w:id="35" w:name="_Toc85476973"/>
       <w:r>
         <w:t>Implémenter le middleware OIDC</w:t>
       </w:r>
@@ -9887,9 +9900,11 @@
       <w:pPr>
         <w:pStyle w:val="Titre3"/>
       </w:pPr>
+      <w:bookmarkStart w:id="36" w:name="_Toc85476974"/>
       <w:r>
         <w:t>Validation et Sécurité</w:t>
       </w:r>
+      <w:bookmarkEnd w:id="36"/>
     </w:p>
     <w:p>
       <w:r>
@@ -10955,21 +10970,21 @@
       <w:pPr>
         <w:pStyle w:val="Titre2"/>
       </w:pPr>
-      <w:bookmarkStart w:id="36" w:name="_Toc82424752"/>
+      <w:bookmarkStart w:id="37" w:name="_Toc85476975"/>
       <w:r>
         <w:t>Adapter le comportement de l’application</w:t>
       </w:r>
-      <w:bookmarkEnd w:id="36"/>
+      <w:bookmarkEnd w:id="37"/>
     </w:p>
     <w:p>
       <w:pPr>
         <w:pStyle w:val="Titre3"/>
       </w:pPr>
-      <w:bookmarkStart w:id="37" w:name="_Toc82424753"/>
+      <w:bookmarkStart w:id="38" w:name="_Toc85476976"/>
       <w:r>
         <w:t>Ajouter les fonctions de connexions</w:t>
       </w:r>
-      <w:bookmarkEnd w:id="37"/>
+      <w:bookmarkEnd w:id="38"/>
     </w:p>
     <w:p>
       <w:r>
@@ -11003,15 +11018,7 @@
         <w:t xml:space="preserve">source modèle est disponible sur le répertoire GitHub du starter kit de fournisseur de service, </w:t>
       </w:r>
       <w:r>
-        <w:t xml:space="preserve">soit les dossiers </w:t>
-      </w:r>
-      <w:proofErr w:type="spellStart"/>
-      <w:r>
-        <w:t>Account</w:t>
-      </w:r>
-      <w:proofErr w:type="spellEnd"/>
-      <w:r>
-        <w:t xml:space="preserve"> et Manage disponibles respectivement ici</w:t>
+        <w:t>soit les dossiers Account et Manage disponibles respectivement ici</w:t>
       </w:r>
       <w:r>
         <w:t>.</w:t>
@@ -11176,7 +11183,6 @@
       <w:r>
         <w:t xml:space="preserve">dossiers </w:t>
       </w:r>
-      <w:proofErr w:type="spellStart"/>
       <w:r>
         <w:rPr>
           <w:i/>
@@ -11184,7 +11190,6 @@
         </w:rPr>
         <w:t>Account</w:t>
       </w:r>
-      <w:proofErr w:type="spellEnd"/>
       <w:r>
         <w:t xml:space="preserve"> et </w:t>
       </w:r>
@@ -11259,7 +11264,6 @@
       <w:r>
         <w:t xml:space="preserve">, les éléments des dossiers </w:t>
       </w:r>
-      <w:proofErr w:type="spellStart"/>
       <w:r>
         <w:rPr>
           <w:i/>
@@ -11267,7 +11271,6 @@
         </w:rPr>
         <w:t>Account</w:t>
       </w:r>
-      <w:proofErr w:type="spellEnd"/>
       <w:r>
         <w:t xml:space="preserve"> et </w:t>
       </w:r>
@@ -11359,21 +11362,21 @@
       <w:pPr>
         <w:pStyle w:val="Titre2"/>
       </w:pPr>
-      <w:bookmarkStart w:id="38" w:name="_Toc82424754"/>
+      <w:bookmarkStart w:id="39" w:name="_Toc85476977"/>
       <w:r>
         <w:t>Ajout des boutons d’inscription et connexion</w:t>
       </w:r>
-      <w:bookmarkEnd w:id="38"/>
+      <w:bookmarkEnd w:id="39"/>
     </w:p>
     <w:p>
       <w:pPr>
         <w:pStyle w:val="Titre3"/>
       </w:pPr>
-      <w:bookmarkStart w:id="39" w:name="_Toc82424755"/>
+      <w:bookmarkStart w:id="40" w:name="_Toc85476978"/>
       <w:r>
         <w:t>Ajout de liens à la barre de navigation</w:t>
       </w:r>
-      <w:bookmarkEnd w:id="39"/>
+      <w:bookmarkEnd w:id="40"/>
     </w:p>
     <w:p>
       <w:pPr>
@@ -12241,14 +12244,14 @@
       <w:pPr>
         <w:pStyle w:val="Titre3"/>
       </w:pPr>
-      <w:bookmarkStart w:id="40" w:name="_Toc82424756"/>
+      <w:bookmarkStart w:id="41" w:name="_Toc85476979"/>
       <w:r>
         <w:t>Définir le style du bouton</w:t>
       </w:r>
       <w:r>
         <w:t xml:space="preserve"> FranceConnect des pages de connexion/inscription</w:t>
       </w:r>
-      <w:bookmarkEnd w:id="40"/>
+      <w:bookmarkEnd w:id="41"/>
     </w:p>
     <w:p>
       <w:r>
@@ -12306,28 +12309,28 @@
       <w:r>
         <w:t xml:space="preserve">dans le </w:t>
       </w:r>
-      <w:hyperlink r:id="rId40" w:history="1">
-        <w:r>
-          <w:rPr>
-            <w:rStyle w:val="Lienhypertexte"/>
-          </w:rPr>
-          <w:t xml:space="preserve">dossier </w:t>
-        </w:r>
-        <w:proofErr w:type="spellStart"/>
-        <w:r>
-          <w:rPr>
-            <w:rStyle w:val="Lienhypertexte"/>
-          </w:rPr>
-          <w:t>wwwroot</w:t>
-        </w:r>
-        <w:proofErr w:type="spellEnd"/>
-        <w:r>
-          <w:rPr>
-            <w:rStyle w:val="Lienhypertexte"/>
-          </w:rPr>
-          <w:t>/images du répertoire GitHub</w:t>
-        </w:r>
-      </w:hyperlink>
+      <w:r>
+        <w:t xml:space="preserve">dossier </w:t>
+      </w:r>
+      <w:proofErr w:type="spellStart"/>
+      <w:r>
+        <w:rPr>
+          <w:i/>
+          <w:iCs/>
+        </w:rPr>
+        <w:t>wwwroot</w:t>
+      </w:r>
+      <w:proofErr w:type="spellEnd"/>
+      <w:r>
+        <w:rPr>
+          <w:i/>
+          <w:iCs/>
+        </w:rPr>
+        <w:t>/images</w:t>
+      </w:r>
+      <w:r>
+        <w:t xml:space="preserve"> du répertoire GitHub</w:t>
+      </w:r>
       <w:r>
         <w:t xml:space="preserve"> d</w:t>
       </w:r>
@@ -12352,7 +12355,7 @@
       <w:r>
         <w:t xml:space="preserve"> CSS dans le fichier site.css pour appliquer le style exigé par la </w:t>
       </w:r>
-      <w:hyperlink r:id="rId41" w:anchor="buttons" w:history="1">
+      <w:hyperlink r:id="rId40" w:anchor="buttons" w:history="1">
         <w:r>
           <w:rPr>
             <w:rStyle w:val="Lienhypertexte"/>
@@ -12529,7 +12532,7 @@
           <w:lang w:eastAsia="en-US"/>
         </w:rPr>
       </w:pPr>
-      <w:bookmarkStart w:id="41" w:name="_Toc455081945"/>
+      <w:bookmarkStart w:id="42" w:name="_Toc455081945"/>
       <w:r>
         <w:br w:type="page"/>
       </w:r>
@@ -12538,13 +12541,13 @@
       <w:pPr>
         <w:pStyle w:val="Titre2"/>
       </w:pPr>
-      <w:bookmarkStart w:id="42" w:name="_Toc82424757"/>
+      <w:bookmarkStart w:id="43" w:name="_Toc85476980"/>
       <w:r>
         <w:lastRenderedPageBreak/>
         <w:t>Récupérer des ressources auprès d’un fournisseur de données</w:t>
       </w:r>
-      <w:bookmarkEnd w:id="41"/>
       <w:bookmarkEnd w:id="42"/>
+      <w:bookmarkEnd w:id="43"/>
     </w:p>
     <w:p>
       <w:r>
@@ -12735,7 +12738,7 @@
       <w:r>
         <w:t xml:space="preserve">. Vous pouvez récupérer celui proposé dans ce starter kit sous </w:t>
       </w:r>
-      <w:hyperlink r:id="rId42" w:history="1">
+      <w:hyperlink r:id="rId41" w:history="1">
         <w:r>
           <w:rPr>
             <w:rStyle w:val="Lienhypertexte"/>
@@ -13049,7 +13052,7 @@
       <w:r>
         <w:t xml:space="preserve">vous pouvez récupérer les modèles de vues sous </w:t>
       </w:r>
-      <w:hyperlink r:id="rId43" w:history="1">
+      <w:hyperlink r:id="rId42" w:history="1">
         <w:r>
           <w:rPr>
             <w:rStyle w:val="Lienhypertexte"/>
@@ -13102,7 +13105,7 @@
       <w:r>
         <w:t xml:space="preserve">, ainsi que les vues sous </w:t>
       </w:r>
-      <w:hyperlink r:id="rId44" w:history="1">
+      <w:hyperlink r:id="rId43" w:history="1">
         <w:r>
           <w:rPr>
             <w:rStyle w:val="Lienhypertexte"/>
@@ -13228,7 +13231,7 @@
                     </pic:cNvPicPr>
                   </pic:nvPicPr>
                   <pic:blipFill>
-                    <a:blip r:embed="rId45">
+                    <a:blip r:embed="rId44">
                       <a:extLst>
                         <a:ext uri="{28A0092B-C50C-407E-A947-70E740481C1C}">
                           <a14:useLocalDpi xmlns:a14="http://schemas.microsoft.com/office/drawing/2010/main" val="0"/>
@@ -13582,7 +13585,7 @@
                     <pic:cNvPicPr/>
                   </pic:nvPicPr>
                   <pic:blipFill>
-                    <a:blip r:embed="rId46"/>
+                    <a:blip r:embed="rId45"/>
                     <a:stretch>
                       <a:fillRect/>
                     </a:stretch>
@@ -14558,14 +14561,14 @@
       <w:pPr>
         <w:pStyle w:val="Titre1"/>
       </w:pPr>
-      <w:bookmarkStart w:id="43" w:name="_Ref449975749"/>
-      <w:bookmarkStart w:id="44" w:name="_Toc82424758"/>
+      <w:bookmarkStart w:id="44" w:name="_Ref449975749"/>
       <w:bookmarkStart w:id="45" w:name="_Toc398373497"/>
       <w:bookmarkStart w:id="46" w:name="_Toc356479777"/>
       <w:bookmarkStart w:id="47" w:name="_Toc335900050"/>
       <w:bookmarkStart w:id="48" w:name="_Toc335902532"/>
       <w:bookmarkStart w:id="49" w:name="_Toc323230624"/>
       <w:bookmarkStart w:id="50" w:name="_Ref295122560"/>
+      <w:bookmarkStart w:id="51" w:name="_Toc85476981"/>
       <w:r>
         <w:lastRenderedPageBreak/>
         <w:t>Obtenir et déployer</w:t>
@@ -14573,14 +14576,14 @@
       <w:r>
         <w:t xml:space="preserve"> le canevas de fournisseur de service préconfiguré du kit de démarrage</w:t>
       </w:r>
-      <w:bookmarkEnd w:id="43"/>
       <w:bookmarkEnd w:id="44"/>
+      <w:bookmarkEnd w:id="51"/>
     </w:p>
     <w:p>
       <w:pPr>
         <w:pStyle w:val="Titre2"/>
       </w:pPr>
-      <w:bookmarkStart w:id="51" w:name="_Toc82424759"/>
+      <w:bookmarkStart w:id="52" w:name="_Toc85476982"/>
       <w:r>
         <w:rPr>
           <w:noProof/>
@@ -14620,7 +14623,7 @@
                     </pic:cNvPicPr>
                   </pic:nvPicPr>
                   <pic:blipFill>
-                    <a:blip r:embed="rId47">
+                    <a:blip r:embed="rId46">
                       <a:extLst>
                         <a:ext uri="{28A0092B-C50C-407E-A947-70E740481C1C}">
                           <a14:useLocalDpi xmlns:a14="http://schemas.microsoft.com/office/drawing/2010/main" val="0"/>
@@ -14654,17 +14657,17 @@
           </wp:anchor>
         </w:drawing>
       </w:r>
-      <w:bookmarkStart w:id="52" w:name="_Toc454543040"/>
-      <w:bookmarkStart w:id="53" w:name="_Ref453925858"/>
+      <w:bookmarkStart w:id="53" w:name="_Toc454543040"/>
+      <w:bookmarkStart w:id="54" w:name="_Ref453925858"/>
       <w:r>
         <w:t xml:space="preserve">Obtenir </w:t>
       </w:r>
+      <w:bookmarkEnd w:id="53"/>
+      <w:bookmarkEnd w:id="54"/>
+      <w:r>
+        <w:t>les sources du fournisseur de service</w:t>
+      </w:r>
       <w:bookmarkEnd w:id="52"/>
-      <w:bookmarkEnd w:id="53"/>
-      <w:r>
-        <w:t>les sources du fournisseur de service</w:t>
-      </w:r>
-      <w:bookmarkEnd w:id="51"/>
     </w:p>
     <w:p>
       <w:pPr>
@@ -14673,13 +14676,13 @@
       <w:r>
         <w:t>Le kit de démarrage FranceConnect est disponible avec le code source des différents exemples/accélérateurs ainsi proposés sur le repo/la forge communautaire GitHub à l’adresse </w:t>
       </w:r>
-      <w:hyperlink r:id="rId48" w:history="1">
+      <w:hyperlink r:id="rId47" w:history="1">
         <w:r>
           <w:rPr>
             <w:rStyle w:val="Lienhypertexte"/>
             <w:rFonts w:eastAsiaTheme="majorEastAsia"/>
           </w:rPr>
-          <w:t>https://github.com/FranceConnectSamples</w:t>
+          <w:t>https://aka.ms/FranceConnect</w:t>
         </w:r>
       </w:hyperlink>
       <w:r>
@@ -14690,7 +14693,7 @@
       <w:r>
         <w:t xml:space="preserve">Vous trouverez à cette adresse notamment le projet relatif à l’exemple/accélérateur de fournisseur de service (FS) : </w:t>
       </w:r>
-      <w:hyperlink r:id="rId49" w:history="1">
+      <w:hyperlink r:id="rId48" w:history="1">
         <w:r>
           <w:rPr>
             <w:rStyle w:val="Lienhypertexte"/>
@@ -14765,11 +14768,11 @@
       <w:pPr>
         <w:pStyle w:val="Titre3"/>
       </w:pPr>
-      <w:bookmarkStart w:id="54" w:name="_Toc82424760"/>
+      <w:bookmarkStart w:id="55" w:name="_Toc85476983"/>
       <w:r>
         <w:t>Télécharger les sources du fournisseur de service</w:t>
       </w:r>
-      <w:bookmarkEnd w:id="54"/>
+      <w:bookmarkEnd w:id="55"/>
     </w:p>
     <w:p>
       <w:r>
@@ -14825,7 +14828,7 @@
         </w:rPr>
         <w:t xml:space="preserve"> </w:t>
       </w:r>
-      <w:hyperlink r:id="rId50" w:history="1">
+      <w:hyperlink r:id="rId49" w:history="1">
         <w:r>
           <w:rPr>
             <w:rStyle w:val="Lienhypertexte"/>
@@ -14922,7 +14925,7 @@
                     </pic:cNvPicPr>
                   </pic:nvPicPr>
                   <pic:blipFill>
-                    <a:blip r:embed="rId51">
+                    <a:blip r:embed="rId50">
                       <a:extLst>
                         <a:ext uri="{28A0092B-C50C-407E-A947-70E740481C1C}">
                           <a14:useLocalDpi xmlns:a14="http://schemas.microsoft.com/office/drawing/2010/main" val="0"/>
@@ -15177,12 +15180,12 @@
       <w:pPr>
         <w:pStyle w:val="Titre3"/>
       </w:pPr>
-      <w:bookmarkStart w:id="55" w:name="_Toc82424761"/>
+      <w:bookmarkStart w:id="56" w:name="_Toc85476984"/>
       <w:r>
         <w:lastRenderedPageBreak/>
         <w:t>Cloner les sources du fournisseur de service</w:t>
       </w:r>
-      <w:bookmarkEnd w:id="55"/>
+      <w:bookmarkEnd w:id="56"/>
     </w:p>
     <w:p>
       <w:r>
@@ -15227,7 +15230,7 @@
                     </pic:cNvPicPr>
                   </pic:nvPicPr>
                   <pic:blipFill>
-                    <a:blip r:embed="rId52">
+                    <a:blip r:embed="rId51">
                       <a:extLst>
                         <a:ext uri="{28A0092B-C50C-407E-A947-70E740481C1C}">
                           <a14:useLocalDpi xmlns:a14="http://schemas.microsoft.com/office/drawing/2010/main" val="0"/>
@@ -15287,7 +15290,7 @@
       <w:r>
         <w:t xml:space="preserve">Pour accéder au package du projet et au code source correspondant, il est préférable dans cette seconde approche de disposer d’une connaissance préalable de </w:t>
       </w:r>
-      <w:hyperlink r:id="rId53" w:history="1">
+      <w:hyperlink r:id="rId52" w:history="1">
         <w:r>
           <w:rPr>
             <w:rStyle w:val="Lienhypertexte"/>
@@ -15299,7 +15302,7 @@
       <w:r>
         <w:t xml:space="preserve">, </w:t>
       </w:r>
-      <w:hyperlink r:id="rId54" w:history="1">
+      <w:hyperlink r:id="rId53" w:history="1">
         <w:r>
           <w:rPr>
             <w:rStyle w:val="Lienhypertexte"/>
@@ -15311,7 +15314,7 @@
       <w:r>
         <w:t xml:space="preserve"> ou </w:t>
       </w:r>
-      <w:hyperlink r:id="rId55" w:history="1">
+      <w:hyperlink r:id="rId54" w:history="1">
         <w:r>
           <w:rPr>
             <w:rStyle w:val="Lienhypertexte"/>
@@ -15371,7 +15374,7 @@
         </w:rPr>
         <w:t xml:space="preserve"> </w:t>
       </w:r>
-      <w:hyperlink r:id="rId56" w:history="1">
+      <w:hyperlink r:id="rId55" w:history="1">
         <w:r>
           <w:rPr>
             <w:rStyle w:val="Lienhypertexte"/>
@@ -15478,7 +15481,7 @@
         </w:rPr>
         <w:t xml:space="preserve"> </w:t>
       </w:r>
-      <w:hyperlink r:id="rId57" w:history="1">
+      <w:hyperlink r:id="rId56" w:history="1">
         <w:r>
           <w:rPr>
             <w:rStyle w:val="Lienhypertexte"/>
@@ -15878,7 +15881,7 @@
       <w:pPr>
         <w:pStyle w:val="Titre2"/>
       </w:pPr>
-      <w:bookmarkStart w:id="56" w:name="_Toc82424762"/>
+      <w:bookmarkStart w:id="57" w:name="_Toc85476985"/>
       <w:bookmarkEnd w:id="46"/>
       <w:r>
         <w:t xml:space="preserve">Organisation du code source </w:t>
@@ -15887,13 +15890,13 @@
       <w:r>
         <w:t>du canevas de fournisseur de service (FS)</w:t>
       </w:r>
-      <w:bookmarkEnd w:id="56"/>
+      <w:bookmarkEnd w:id="57"/>
     </w:p>
     <w:p>
       <w:r>
         <w:t xml:space="preserve">A l’instar de ce qui est décrit dans la section § </w:t>
       </w:r>
-      <w:hyperlink r:id="rId58" w:anchor="_Créer_un_fournisseur" w:history="1">
+      <w:hyperlink r:id="rId57" w:anchor="_Créer_un_fournisseur" w:history="1">
         <w:r>
           <w:rPr>
             <w:rStyle w:val="Lienhypertexte"/>
@@ -15961,11 +15964,11 @@
       <w:pPr>
         <w:pStyle w:val="Titre3"/>
       </w:pPr>
-      <w:bookmarkStart w:id="57" w:name="_Toc82424763"/>
+      <w:bookmarkStart w:id="58" w:name="_Toc85476986"/>
       <w:r>
         <w:t>Comprendre l’organisation du projet</w:t>
       </w:r>
-      <w:bookmarkEnd w:id="57"/>
+      <w:bookmarkEnd w:id="58"/>
     </w:p>
     <w:p>
       <w:pPr>
@@ -16009,7 +16012,7 @@
                     </pic:cNvPicPr>
                   </pic:nvPicPr>
                   <pic:blipFill>
-                    <a:blip r:embed="rId59">
+                    <a:blip r:embed="rId58">
                       <a:extLst>
                         <a:ext uri="{28A0092B-C50C-407E-A947-70E740481C1C}">
                           <a14:useLocalDpi xmlns:a14="http://schemas.microsoft.com/office/drawing/2010/main" val="0"/>
@@ -16061,11 +16064,11 @@
       <w:pPr>
         <w:pStyle w:val="Titre3"/>
       </w:pPr>
-      <w:bookmarkStart w:id="58" w:name="_Toc82424764"/>
+      <w:bookmarkStart w:id="59" w:name="_Toc85476987"/>
       <w:r>
         <w:t>Appréhender les éléments de configuration</w:t>
       </w:r>
-      <w:bookmarkEnd w:id="58"/>
+      <w:bookmarkEnd w:id="59"/>
     </w:p>
     <w:p>
       <w:pPr>
@@ -16766,9 +16769,9 @@
         </w:rPr>
       </w:pPr>
       <w:r>
-        <w:t xml:space="preserve">Les points de terminaisons indiqués ci-dessous sont ceux correspondant à un environnement d’intégration. Ceux-ci, ainsi que ceux d’un environnement de production, sont indiqués dans la </w:t>
-      </w:r>
-      <w:hyperlink r:id="rId60" w:anchor="sign_in" w:history="1">
+        <w:t xml:space="preserve">Les points de terminaisons indiqués ci-dessus sont ceux correspondant à un environnement d’intégration. Ceux-ci, ainsi que ceux d’un environnement de production, sont indiqués dans la </w:t>
+      </w:r>
+      <w:hyperlink r:id="rId59" w:anchor="sign_in" w:history="1">
         <w:r>
           <w:rPr>
             <w:rStyle w:val="Lienhypertexte"/>
@@ -16797,11 +16800,11 @@
       <w:pPr>
         <w:pStyle w:val="Titre2"/>
       </w:pPr>
-      <w:bookmarkStart w:id="59" w:name="_Toc82424765"/>
+      <w:bookmarkStart w:id="60" w:name="_Toc85476988"/>
       <w:r>
         <w:t>Déployer le projet</w:t>
       </w:r>
-      <w:bookmarkEnd w:id="59"/>
+      <w:bookmarkEnd w:id="60"/>
     </w:p>
     <w:p>
       <w:pPr>
@@ -16838,7 +16841,7 @@
         </w:rPr>
         <w:t xml:space="preserve"> documentée sur le répertoire du starter kit, sous </w:t>
       </w:r>
-      <w:hyperlink r:id="rId61" w:history="1">
+      <w:hyperlink r:id="rId60" w:history="1">
         <w:r>
           <w:rPr>
             <w:rStyle w:val="Lienhypertexte"/>
@@ -16859,7 +16862,7 @@
       <w:pPr>
         <w:pStyle w:val="Titre1"/>
       </w:pPr>
-      <w:bookmarkStart w:id="60" w:name="_Toc82424766"/>
+      <w:bookmarkStart w:id="61" w:name="_Toc85476989"/>
       <w:bookmarkEnd w:id="9"/>
       <w:bookmarkEnd w:id="48"/>
       <w:bookmarkEnd w:id="49"/>
@@ -16868,17 +16871,17 @@
         <w:lastRenderedPageBreak/>
         <w:t>Tester le fournisseur de service</w:t>
       </w:r>
-      <w:bookmarkEnd w:id="60"/>
+      <w:bookmarkEnd w:id="61"/>
     </w:p>
     <w:p>
       <w:pPr>
         <w:pStyle w:val="Titre2"/>
       </w:pPr>
-      <w:bookmarkStart w:id="61" w:name="_Toc82424767"/>
+      <w:bookmarkStart w:id="62" w:name="_Toc85476990"/>
       <w:r>
         <w:t>Configurer le compte FranceConnect</w:t>
       </w:r>
-      <w:bookmarkEnd w:id="61"/>
+      <w:bookmarkEnd w:id="62"/>
     </w:p>
     <w:p>
       <w:pPr>
@@ -16952,7 +16955,7 @@
         </w:rPr>
         <w:t xml:space="preserve">rendez-vous sur </w:t>
       </w:r>
-      <w:hyperlink r:id="rId62" w:history="1">
+      <w:hyperlink r:id="rId61" w:history="1">
         <w:r>
           <w:rPr>
             <w:rStyle w:val="Lienhypertexte"/>
@@ -17356,7 +17359,7 @@
         </w:rPr>
         <w:t xml:space="preserve">sur la </w:t>
       </w:r>
-      <w:hyperlink r:id="rId63" w:anchor="sign_in" w:history="1">
+      <w:hyperlink r:id="rId62" w:anchor="sign_in" w:history="1">
         <w:r>
           <w:rPr>
             <w:rStyle w:val="Lienhypertexte"/>
@@ -17457,7 +17460,23 @@
           <w:szCs w:val="20"/>
           <w:lang w:eastAsia="en-US"/>
         </w:rPr>
-        <w:t xml:space="preserve">conçu pour fonctionner dans le cas d’un environnement </w:t>
+        <w:t>conçu</w:t>
+      </w:r>
+      <w:r>
+        <w:rPr>
+          <w:rFonts w:cstheme="minorHAnsi"/>
+          <w:szCs w:val="20"/>
+          <w:lang w:eastAsia="en-US"/>
+        </w:rPr>
+        <w:t>s</w:t>
+      </w:r>
+      <w:r>
+        <w:rPr>
+          <w:rFonts w:cstheme="minorHAnsi"/>
+          <w:szCs w:val="20"/>
+          <w:lang w:eastAsia="en-US"/>
+        </w:rPr>
+        <w:t xml:space="preserve"> pour fonctionner dans le cas d’un environnement </w:t>
       </w:r>
       <w:r>
         <w:rPr>
@@ -17619,7 +17638,7 @@
         </w:rPr>
         <w:t xml:space="preserve">des URLs de callback spécifiées. Vous pouvez retrouver toutes ces informations </w:t>
       </w:r>
-      <w:hyperlink r:id="rId64" w:anchor="sign_in" w:history="1">
+      <w:hyperlink r:id="rId63" w:anchor="sign_in" w:history="1">
         <w:r>
           <w:rPr>
             <w:rStyle w:val="Lienhypertexte"/>
@@ -17653,11 +17672,11 @@
       <w:pPr>
         <w:pStyle w:val="Titre2"/>
       </w:pPr>
-      <w:bookmarkStart w:id="62" w:name="_Toc82424768"/>
+      <w:bookmarkStart w:id="63" w:name="_Toc85476991"/>
       <w:r>
         <w:t>Se connecter avec le système FranceConnect</w:t>
       </w:r>
-      <w:bookmarkEnd w:id="62"/>
+      <w:bookmarkEnd w:id="63"/>
     </w:p>
     <w:p>
       <w:pPr>
@@ -17690,7 +17709,7 @@
         </w:rPr>
         <w:t xml:space="preserve">Ouvrez une session browser et naviguez vers le canevas de fournisseur de service FranceConnect, le vôtre, ou l’instance de démonstration à l’adresse </w:t>
       </w:r>
-      <w:hyperlink r:id="rId65" w:history="1">
+      <w:hyperlink r:id="rId64" w:history="1">
         <w:r>
           <w:rPr>
             <w:rStyle w:val="Lienhypertexte"/>
@@ -17718,6 +17737,7 @@
         <w:rPr>
           <w:noProof/>
         </w:rPr>
+        <w:lastRenderedPageBreak/>
         <w:drawing>
           <wp:inline distT="0" distB="0" distL="0" distR="0" wp14:anchorId="2075E3BC" wp14:editId="33413349">
             <wp:extent cx="4252670" cy="3308350"/>
@@ -17736,7 +17756,7 @@
                     </pic:cNvPicPr>
                   </pic:nvPicPr>
                   <pic:blipFill>
-                    <a:blip r:embed="rId66" cstate="print">
+                    <a:blip r:embed="rId65" cstate="print">
                       <a:extLst>
                         <a:ext uri="{28A0092B-C50C-407E-A947-70E740481C1C}">
                           <a14:useLocalDpi xmlns:a14="http://schemas.microsoft.com/office/drawing/2010/main" val="0"/>
@@ -17783,7 +17803,6 @@
         <w:rPr>
           <w:lang w:eastAsia="en-US"/>
         </w:rPr>
-        <w:lastRenderedPageBreak/>
         <w:t xml:space="preserve">Cliquez sur </w:t>
       </w:r>
       <w:r>
@@ -17829,7 +17848,7 @@
                     </pic:cNvPicPr>
                   </pic:nvPicPr>
                   <pic:blipFill>
-                    <a:blip r:embed="rId67" cstate="print">
+                    <a:blip r:embed="rId66" cstate="print">
                       <a:extLst>
                         <a:ext uri="{28A0092B-C50C-407E-A947-70E740481C1C}">
                           <a14:useLocalDpi xmlns:a14="http://schemas.microsoft.com/office/drawing/2010/main" val="0"/>
@@ -17890,6 +17909,7 @@
         <w:rPr>
           <w:noProof/>
         </w:rPr>
+        <w:lastRenderedPageBreak/>
         <w:drawing>
           <wp:inline distT="0" distB="0" distL="0" distR="0" wp14:anchorId="6F4BD8AE" wp14:editId="259A5628">
             <wp:extent cx="3959477" cy="3036570"/>
@@ -17908,7 +17928,7 @@
                     </pic:cNvPicPr>
                   </pic:nvPicPr>
                   <pic:blipFill>
-                    <a:blip r:embed="rId68" cstate="print">
+                    <a:blip r:embed="rId67" cstate="print">
                       <a:extLst>
                         <a:ext uri="{28A0092B-C50C-407E-A947-70E740481C1C}">
                           <a14:useLocalDpi xmlns:a14="http://schemas.microsoft.com/office/drawing/2010/main" val="0"/>
@@ -17981,7 +18001,6 @@
         <w:rPr>
           <w:noProof/>
         </w:rPr>
-        <w:lastRenderedPageBreak/>
         <w:drawing>
           <wp:inline distT="0" distB="0" distL="0" distR="0" wp14:anchorId="4BC48AD0" wp14:editId="3A58628C">
             <wp:extent cx="2319020" cy="3234632"/>
@@ -18000,7 +18019,7 @@
                     </pic:cNvPicPr>
                   </pic:nvPicPr>
                   <pic:blipFill>
-                    <a:blip r:embed="rId69" cstate="print">
+                    <a:blip r:embed="rId68" cstate="print">
                       <a:extLst>
                         <a:ext uri="{28A0092B-C50C-407E-A947-70E740481C1C}">
                           <a14:useLocalDpi xmlns:a14="http://schemas.microsoft.com/office/drawing/2010/main" val="0"/>
@@ -18176,6 +18195,7 @@
         <w:rPr>
           <w:noProof/>
         </w:rPr>
+        <w:lastRenderedPageBreak/>
         <w:drawing>
           <wp:inline distT="0" distB="0" distL="0" distR="0" wp14:anchorId="4E0E344A" wp14:editId="1D72A475">
             <wp:extent cx="4876014" cy="4254848"/>
@@ -18194,7 +18214,7 @@
                     </pic:cNvPicPr>
                   </pic:nvPicPr>
                   <pic:blipFill>
-                    <a:blip r:embed="rId70" cstate="print">
+                    <a:blip r:embed="rId69" cstate="print">
                       <a:extLst>
                         <a:ext uri="{28A0092B-C50C-407E-A947-70E740481C1C}">
                           <a14:useLocalDpi xmlns:a14="http://schemas.microsoft.com/office/drawing/2010/main" val="0"/>
@@ -18241,7 +18261,6 @@
         <w:rPr>
           <w:lang w:eastAsia="en-US"/>
         </w:rPr>
-        <w:lastRenderedPageBreak/>
         <w:t xml:space="preserve">Si tel est le cas, cliquez sur </w:t>
       </w:r>
       <w:r>
@@ -18314,7 +18333,7 @@
                     </pic:cNvPicPr>
                   </pic:nvPicPr>
                   <pic:blipFill>
-                    <a:blip r:embed="rId71" cstate="print">
+                    <a:blip r:embed="rId70" cstate="print">
                       <a:extLst>
                         <a:ext uri="{28A0092B-C50C-407E-A947-70E740481C1C}">
                           <a14:useLocalDpi xmlns:a14="http://schemas.microsoft.com/office/drawing/2010/main" val="0"/>
@@ -18349,13 +18368,14 @@
       <w:pPr>
         <w:pStyle w:val="Titre2"/>
       </w:pPr>
-      <w:bookmarkStart w:id="63" w:name="_Toc455081959"/>
-      <w:bookmarkStart w:id="64" w:name="_Toc82424769"/>
-      <w:r>
+      <w:bookmarkStart w:id="64" w:name="_Toc455081959"/>
+      <w:bookmarkStart w:id="65" w:name="_Toc85476992"/>
+      <w:r>
+        <w:lastRenderedPageBreak/>
         <w:t>Invoquer un fournisseur de données via le système FranceConnect</w:t>
       </w:r>
-      <w:bookmarkEnd w:id="63"/>
       <w:bookmarkEnd w:id="64"/>
+      <w:bookmarkEnd w:id="65"/>
     </w:p>
     <w:p>
       <w:pPr>
@@ -18431,7 +18451,7 @@
                     </pic:cNvPicPr>
                   </pic:nvPicPr>
                   <pic:blipFill>
-                    <a:blip r:embed="rId72">
+                    <a:blip r:embed="rId71">
                       <a:extLst>
                         <a:ext uri="{28A0092B-C50C-407E-A947-70E740481C1C}">
                           <a14:useLocalDpi xmlns:a14="http://schemas.microsoft.com/office/drawing/2010/main" val="0"/>
@@ -18505,7 +18525,6 @@
         <w:rPr>
           <w:noProof/>
         </w:rPr>
-        <w:lastRenderedPageBreak/>
         <w:drawing>
           <wp:inline distT="0" distB="0" distL="0" distR="0" wp14:anchorId="4773F380" wp14:editId="3D7BA903">
             <wp:extent cx="3466658" cy="3411548"/>
@@ -18524,7 +18543,7 @@
                     </pic:cNvPicPr>
                   </pic:nvPicPr>
                   <pic:blipFill>
-                    <a:blip r:embed="rId73" cstate="print">
+                    <a:blip r:embed="rId72" cstate="print">
                       <a:extLst>
                         <a:ext uri="{28A0092B-C50C-407E-A947-70E740481C1C}">
                           <a14:useLocalDpi xmlns:a14="http://schemas.microsoft.com/office/drawing/2010/main" val="0"/>
@@ -18607,6 +18626,7 @@
         <w:rPr>
           <w:noProof/>
         </w:rPr>
+        <w:lastRenderedPageBreak/>
         <w:drawing>
           <wp:inline distT="0" distB="0" distL="0" distR="0" wp14:anchorId="376099A9" wp14:editId="591D9C1B">
             <wp:extent cx="5281296" cy="3325738"/>
@@ -18625,7 +18645,7 @@
                     </pic:cNvPicPr>
                   </pic:nvPicPr>
                   <pic:blipFill>
-                    <a:blip r:embed="rId74" cstate="print">
+                    <a:blip r:embed="rId73" cstate="print">
                       <a:extLst>
                         <a:ext uri="{28A0092B-C50C-407E-A947-70E740481C1C}">
                           <a14:useLocalDpi xmlns:a14="http://schemas.microsoft.com/office/drawing/2010/main" val="0"/>
@@ -18660,11 +18680,11 @@
       <w:pPr>
         <w:pStyle w:val="Titre2"/>
       </w:pPr>
-      <w:bookmarkStart w:id="65" w:name="_Toc82424770"/>
+      <w:bookmarkStart w:id="66" w:name="_Toc85476993"/>
       <w:r>
         <w:t>Se déconnecter du système FranceConnect</w:t>
       </w:r>
-      <w:bookmarkEnd w:id="65"/>
+      <w:bookmarkEnd w:id="66"/>
     </w:p>
     <w:p>
       <w:pPr>
@@ -18733,7 +18753,6 @@
         <w:rPr>
           <w:noProof/>
         </w:rPr>
-        <w:lastRenderedPageBreak/>
         <w:drawing>
           <wp:inline distT="0" distB="0" distL="0" distR="0" wp14:anchorId="191D0758" wp14:editId="2329F7B5">
             <wp:extent cx="4512310" cy="3420480"/>
@@ -18752,7 +18771,7 @@
                     </pic:cNvPicPr>
                   </pic:nvPicPr>
                   <pic:blipFill>
-                    <a:blip r:embed="rId75" cstate="print">
+                    <a:blip r:embed="rId74" cstate="print">
                       <a:extLst>
                         <a:ext uri="{28A0092B-C50C-407E-A947-70E740481C1C}">
                           <a14:useLocalDpi xmlns:a14="http://schemas.microsoft.com/office/drawing/2010/main" val="0"/>
@@ -18838,12 +18857,12 @@
       <w:pPr>
         <w:pStyle w:val="Titre1"/>
       </w:pPr>
-      <w:bookmarkStart w:id="66" w:name="_Toc82424771"/>
+      <w:bookmarkStart w:id="67" w:name="_Toc85476994"/>
       <w:r>
         <w:lastRenderedPageBreak/>
         <w:t>Annexe A. Références techniques</w:t>
       </w:r>
-      <w:bookmarkEnd w:id="66"/>
+      <w:bookmarkEnd w:id="67"/>
     </w:p>
     <w:p>
       <w:pPr>
@@ -18869,7 +18888,7 @@
         </w:rPr>
         <w:t xml:space="preserve"> et en particulier de la </w:t>
       </w:r>
-      <w:hyperlink r:id="rId76" w:history="1">
+      <w:hyperlink r:id="rId75" w:history="1">
         <w:r>
           <w:rPr>
             <w:rStyle w:val="Lienhypertexte"/>
@@ -18900,7 +18919,7 @@
         </w:rPr>
         <w:t xml:space="preserve">Il repose plus particulièrement pour la définition des éléments de mise en œuvre du fournisseur de service FranceConnect ainsi proposé sur la </w:t>
       </w:r>
-      <w:hyperlink r:id="rId77" w:history="1">
+      <w:hyperlink r:id="rId76" w:history="1">
         <w:r>
           <w:rPr>
             <w:rStyle w:val="Lienhypertexte"/>
@@ -18926,10 +18945,10 @@
     </w:p>
     <w:p/>
     <w:sectPr>
-      <w:headerReference w:type="even" r:id="rId78"/>
-      <w:headerReference w:type="default" r:id="rId79"/>
-      <w:headerReference w:type="first" r:id="rId80"/>
-      <w:footerReference w:type="first" r:id="rId81"/>
+      <w:headerReference w:type="even" r:id="rId77"/>
+      <w:headerReference w:type="default" r:id="rId78"/>
+      <w:headerReference w:type="first" r:id="rId79"/>
+      <w:footerReference w:type="first" r:id="rId80"/>
       <w:pgSz w:w="11907" w:h="16839" w:code="9"/>
       <w:pgMar w:top="1296" w:right="1152" w:bottom="1008" w:left="1440" w:header="567" w:footer="567" w:gutter="0"/>
       <w:cols w:space="720"/>
@@ -26871,6 +26890,7 @@
   </w:compat>
   <w:rsids>
     <w:rsidRoot w:val="000B2EAD"/>
+    <w:rsid w:val="00012735"/>
     <w:rsid w:val="00025BA1"/>
     <w:rsid w:val="0004387A"/>
     <w:rsid w:val="000B2EAD"/>
@@ -26954,6 +26974,7 @@
     <w:rsid w:val="00EF1159"/>
     <w:rsid w:val="00F02048"/>
     <w:rsid w:val="00F96BC1"/>
+    <w:rsid w:val="00F97F7A"/>
     <w:rsid w:val="00FF3B21"/>
     <w:rsid w:val="00FF4F75"/>
   </w:rsids>

</xml_diff>

<commit_message>
Update invalid documentation links
</commit_message>
<xml_diff>
--- a/Documentation/Mettre en oeuvre un FS FranceConnect avec ASP.NET Core 3.1.docx
+++ b/Documentation/Mettre en oeuvre un FS FranceConnect avec ASP.NET Core 3.1.docx
@@ -86,7 +86,6 @@
         </w:rPr>
         <w:t xml:space="preserve">Juin 2016 (Révision </w:t>
       </w:r>
-      <w:proofErr w:type="gramStart"/>
       <w:r>
         <w:rPr>
           <w:rFonts w:ascii="Segoe UI" w:eastAsia="Segoe UI" w:hAnsi="Segoe UI" w:cs="Segoe UI"/>
@@ -95,7 +94,6 @@
         </w:rPr>
         <w:t>Octobre</w:t>
       </w:r>
-      <w:proofErr w:type="gramEnd"/>
       <w:r>
         <w:rPr>
           <w:rFonts w:ascii="Segoe UI" w:eastAsia="Segoe UI" w:hAnsi="Segoe UI" w:cs="Segoe UI"/>
@@ -4736,21 +4734,7 @@
             <w:rStyle w:val="Lienhypertexte"/>
             <w:lang w:eastAsia="en-US"/>
           </w:rPr>
-          <w:t>Git</w:t>
-        </w:r>
-        <w:r>
-          <w:rPr>
-            <w:rStyle w:val="Lienhypertexte"/>
-            <w:lang w:eastAsia="en-US"/>
-          </w:rPr>
-          <w:t>H</w:t>
-        </w:r>
-        <w:r>
-          <w:rPr>
-            <w:rStyle w:val="Lienhypertexte"/>
-            <w:lang w:eastAsia="en-US"/>
-          </w:rPr>
-          <w:t>ub Actions &amp; Déploiement sur Azure.md</w:t>
+          <w:t>GitHub Actions &amp; Déploiement sur Azure.md</w:t>
         </w:r>
       </w:hyperlink>
     </w:p>
@@ -6327,18 +6311,9 @@
           <w:b w:val="0"/>
           <w:lang w:val="fr-FR"/>
         </w:rPr>
-        <w:t xml:space="preserve">depuis le dossier source de votre projet (contenant le </w:t>
-      </w:r>
-      <w:proofErr w:type="gramStart"/>
-      <w:r>
-        <w:rPr>
-          <w:b w:val="0"/>
-          <w:lang w:val="fr-FR"/>
-        </w:rPr>
-        <w:t>fichier  .</w:t>
+        <w:t>depuis le dossier source de votre projet (contenant le fichier  .</w:t>
       </w:r>
       <w:proofErr w:type="spellStart"/>
-      <w:proofErr w:type="gramEnd"/>
       <w:r>
         <w:rPr>
           <w:b w:val="0"/>
@@ -6747,15 +6722,7 @@
         <w:t xml:space="preserve">contenant les champs que vous souhaitez sauvegarder pour un utilisateur. </w:t>
       </w:r>
       <w:r>
-        <w:t xml:space="preserve">Notez que la propriété </w:t>
-      </w:r>
-      <w:proofErr w:type="gramStart"/>
-      <w:r>
-        <w:t>Email</w:t>
-      </w:r>
-      <w:proofErr w:type="gramEnd"/>
-      <w:r>
-        <w:t xml:space="preserve"> est déjà héritée de la classe </w:t>
+        <w:t xml:space="preserve">Notez que la propriété Email est déjà héritée de la classe </w:t>
       </w:r>
       <w:proofErr w:type="spellStart"/>
       <w:r>
@@ -7023,13 +6990,8 @@
           <w:lang w:eastAsia="en-US"/>
         </w:rPr>
       </w:pPr>
-      <w:proofErr w:type="gramStart"/>
-      <w:r>
-        <w:t>Installez le</w:t>
-      </w:r>
-      <w:proofErr w:type="gramEnd"/>
-      <w:r>
-        <w:t xml:space="preserve"> package </w:t>
+      <w:r>
+        <w:t xml:space="preserve">Installez le package </w:t>
       </w:r>
       <w:proofErr w:type="spellStart"/>
       <w:r>
@@ -7657,16 +7619,11 @@
       <w:pPr>
         <w:spacing w:before="120"/>
       </w:pPr>
-      <w:proofErr w:type="gramStart"/>
       <w:r>
         <w:t>I</w:t>
       </w:r>
       <w:r>
-        <w:t>nstallez le</w:t>
-      </w:r>
-      <w:proofErr w:type="gramEnd"/>
-      <w:r>
-        <w:t xml:space="preserve"> package </w:t>
+        <w:t xml:space="preserve">nstallez le package </w:t>
       </w:r>
       <w:proofErr w:type="spellStart"/>
       <w:r>
@@ -9429,15 +9386,7 @@
     <w:p/>
     <w:p>
       <w:r>
-        <w:t xml:space="preserve">Enfin, ajoutez une définition pour les services </w:t>
-      </w:r>
-      <w:proofErr w:type="gramStart"/>
-      <w:r>
-        <w:t>d’e-mail</w:t>
-      </w:r>
-      <w:proofErr w:type="gramEnd"/>
-      <w:r>
-        <w:t xml:space="preserve"> à utiliser</w:t>
+        <w:t>Enfin, ajoutez une définition pour les services d’e-mail à utiliser</w:t>
       </w:r>
       <w:r>
         <w:t xml:space="preserve">, par exemple lors </w:t>
@@ -11094,7 +11043,6 @@
         <w:t xml:space="preserve">, </w:t>
       </w:r>
       <w:proofErr w:type="spellStart"/>
-      <w:proofErr w:type="gramStart"/>
       <w:r>
         <w:rPr>
           <w:i/>
@@ -11107,11 +11055,7 @@
         <w:t xml:space="preserve">  </w:t>
       </w:r>
       <w:r>
-        <w:t>et</w:t>
-      </w:r>
-      <w:proofErr w:type="gramEnd"/>
-      <w:r>
-        <w:t xml:space="preserve"> </w:t>
+        <w:t xml:space="preserve">et </w:t>
       </w:r>
       <w:proofErr w:type="spellStart"/>
       <w:r>
@@ -14562,13 +14506,13 @@
         <w:pStyle w:val="Titre1"/>
       </w:pPr>
       <w:bookmarkStart w:id="44" w:name="_Ref449975749"/>
-      <w:bookmarkStart w:id="45" w:name="_Toc398373497"/>
-      <w:bookmarkStart w:id="46" w:name="_Toc356479777"/>
-      <w:bookmarkStart w:id="47" w:name="_Toc335900050"/>
-      <w:bookmarkStart w:id="48" w:name="_Toc335902532"/>
-      <w:bookmarkStart w:id="49" w:name="_Toc323230624"/>
-      <w:bookmarkStart w:id="50" w:name="_Ref295122560"/>
-      <w:bookmarkStart w:id="51" w:name="_Toc85476981"/>
+      <w:bookmarkStart w:id="45" w:name="_Toc85476981"/>
+      <w:bookmarkStart w:id="46" w:name="_Toc398373497"/>
+      <w:bookmarkStart w:id="47" w:name="_Toc356479777"/>
+      <w:bookmarkStart w:id="48" w:name="_Toc335900050"/>
+      <w:bookmarkStart w:id="49" w:name="_Toc335902532"/>
+      <w:bookmarkStart w:id="50" w:name="_Toc323230624"/>
+      <w:bookmarkStart w:id="51" w:name="_Ref295122560"/>
       <w:r>
         <w:lastRenderedPageBreak/>
         <w:t>Obtenir et déployer</w:t>
@@ -14577,7 +14521,7 @@
         <w:t xml:space="preserve"> le canevas de fournisseur de service préconfiguré du kit de démarrage</w:t>
       </w:r>
       <w:bookmarkEnd w:id="44"/>
-      <w:bookmarkEnd w:id="51"/>
+      <w:bookmarkEnd w:id="45"/>
     </w:p>
     <w:p>
       <w:pPr>
@@ -15324,15 +15268,7 @@
         </w:r>
       </w:hyperlink>
       <w:r>
-        <w:t xml:space="preserve">. </w:t>
-      </w:r>
-      <w:proofErr w:type="gramStart"/>
-      <w:r>
-        <w:t>Ceci étant</w:t>
-      </w:r>
-      <w:proofErr w:type="gramEnd"/>
-      <w:r>
-        <w:t>, les étapes suivantes fournissent des informations et des liens pour vous aider à démarrer.</w:t>
+        <w:t>. Ceci étant, les étapes suivantes fournissent des informations et des liens pour vous aider à démarrer.</w:t>
       </w:r>
     </w:p>
     <w:p>
@@ -15791,7 +15727,7 @@
         <w:t>.</w:t>
       </w:r>
     </w:p>
-    <w:bookmarkEnd w:id="45"/>
+    <w:bookmarkEnd w:id="46"/>
     <w:p>
       <w:r>
         <w:t>L</w:t>
@@ -15882,11 +15818,11 @@
         <w:pStyle w:val="Titre2"/>
       </w:pPr>
       <w:bookmarkStart w:id="57" w:name="_Toc85476985"/>
-      <w:bookmarkEnd w:id="46"/>
+      <w:bookmarkEnd w:id="47"/>
       <w:r>
         <w:t xml:space="preserve">Organisation du code source </w:t>
       </w:r>
-      <w:bookmarkEnd w:id="47"/>
+      <w:bookmarkEnd w:id="48"/>
       <w:r>
         <w:t>du canevas de fournisseur de service (FS)</w:t>
       </w:r>
@@ -16864,9 +16800,9 @@
       </w:pPr>
       <w:bookmarkStart w:id="61" w:name="_Toc85476989"/>
       <w:bookmarkEnd w:id="9"/>
-      <w:bookmarkEnd w:id="48"/>
       <w:bookmarkEnd w:id="49"/>
       <w:bookmarkEnd w:id="50"/>
+      <w:bookmarkEnd w:id="51"/>
       <w:r>
         <w:lastRenderedPageBreak/>
         <w:t>Tester le fournisseur de service</w:t>
@@ -26970,6 +26906,7 @@
     <w:rsid w:val="00E0460F"/>
     <w:rsid w:val="00E230B4"/>
     <w:rsid w:val="00E60247"/>
+    <w:rsid w:val="00EE113F"/>
     <w:rsid w:val="00EE763B"/>
     <w:rsid w:val="00EF1159"/>
     <w:rsid w:val="00F02048"/>

</xml_diff>